<commit_message>
Some COP row parts rewritten, calibration webpage updated automatically
</commit_message>
<xml_diff>
--- a/NOMAD Obs Planning Instructions.docx
+++ b/NOMAD Obs Planning Instructions.docx
@@ -730,13 +730,7 @@
           <w:lang w:val="en-GB"/>
         </w:rPr>
         <w:lastRenderedPageBreak/>
-        <w:t>Instructions for setting up</w:t>
-      </w:r>
-      <w:r>
-        <w:rPr>
-          <w:lang w:val="en-GB"/>
-        </w:rPr>
-        <w:t>:</w:t>
+        <w:t>Instructions for setting up:</w:t>
       </w:r>
     </w:p>
     <w:p>
@@ -916,13 +910,7 @@
               <w:rPr>
                 <w:lang w:val="en-GB"/>
               </w:rPr>
-              <w:t>DEV</w:t>
-            </w:r>
-            <w:r>
-              <w:rPr>
-                <w:lang w:val="en-GB"/>
-              </w:rPr>
-              <w:t>_DIRECTORY</w:t>
+              <w:t>DEV_DIRECTORY</w:t>
             </w:r>
           </w:p>
         </w:tc>
@@ -2243,15 +2231,7 @@
         <w:rPr>
           <w:lang w:val="en-GB"/>
         </w:rPr>
-        <w:t>ast column – it is better to keep these</w:t>
-      </w:r>
-      <w:bookmarkStart w:id="0" w:name="_GoBack"/>
-      <w:bookmarkEnd w:id="0"/>
-      <w:r>
-        <w:rPr>
-          <w:lang w:val="en-GB"/>
-        </w:rPr>
-        <w:t xml:space="preserve"> observations and remove others before/after to keep to the LNO 50% duty cycle. </w:t>
+        <w:t xml:space="preserve">ast column – it is better to keep these observations and remove others before/after to keep to the LNO 50% duty cycle. </w:t>
       </w:r>
     </w:p>
     <w:p>
@@ -2459,19 +2439,7 @@
         <w:rPr>
           <w:lang w:val="en-GB"/>
         </w:rPr>
-        <w:t>r</w:t>
-      </w:r>
-      <w:r>
-        <w:rPr>
-          <w:lang w:val="en-GB"/>
-        </w:rPr>
-        <w:t>emove observations that are not allowed</w:t>
-      </w:r>
-      <w:r>
-        <w:rPr>
-          <w:lang w:val="en-GB"/>
-        </w:rPr>
-        <w:t xml:space="preserve">, for example </w:t>
+        <w:t xml:space="preserve">remove observations that are not allowed, for example </w:t>
       </w:r>
       <w:r>
         <w:rPr>
@@ -3239,6 +3207,461 @@
           <w:lang w:val="en-GB"/>
         </w:rPr>
         <w:t xml:space="preserve"> folder to nomad.iops@aeronomie.be</w:t>
+      </w:r>
+    </w:p>
+    <w:p>
+      <w:pPr>
+        <w:rPr>
+          <w:lang w:val="en-GB"/>
+        </w:rPr>
+      </w:pPr>
+    </w:p>
+    <w:p>
+      <w:pPr>
+        <w:rPr>
+          <w:lang w:val="en-GB"/>
+        </w:rPr>
+      </w:pPr>
+    </w:p>
+    <w:p>
+      <w:pPr>
+        <w:rPr>
+          <w:lang w:val="en-GB"/>
+        </w:rPr>
+      </w:pPr>
+      <w:bookmarkStart w:id="0" w:name="_GoBack"/>
+      <w:bookmarkEnd w:id="0"/>
+    </w:p>
+    <w:p>
+      <w:pPr>
+        <w:rPr>
+          <w:lang w:val="en-GB"/>
+        </w:rPr>
+      </w:pPr>
+    </w:p>
+    <w:p>
+      <w:pPr>
+        <w:rPr>
+          <w:lang w:val="en-GB"/>
+        </w:rPr>
+      </w:pPr>
+    </w:p>
+    <w:p>
+      <w:pPr>
+        <w:pStyle w:val="Heading1"/>
+        <w:rPr>
+          <w:lang w:val="en-GB"/>
+        </w:rPr>
+      </w:pPr>
+      <w:r>
+        <w:rPr>
+          <w:lang w:val="en-GB"/>
+        </w:rPr>
+        <w:t>Important things to remember:</w:t>
+      </w:r>
+    </w:p>
+    <w:p>
+      <w:pPr>
+        <w:rPr>
+          <w:lang w:val="en-GB"/>
+        </w:rPr>
+      </w:pPr>
+      <w:r>
+        <w:rPr>
+          <w:lang w:val="en-GB"/>
+        </w:rPr>
+        <w:t xml:space="preserve">Add </w:t>
+      </w:r>
+      <w:proofErr w:type="spellStart"/>
+      <w:r>
+        <w:rPr>
+          <w:lang w:val="en-GB"/>
+        </w:rPr>
+        <w:t>nightside</w:t>
+      </w:r>
+      <w:proofErr w:type="spellEnd"/>
+      <w:r>
+        <w:rPr>
+          <w:lang w:val="en-GB"/>
+        </w:rPr>
+        <w:t xml:space="preserve"> LNO</w:t>
+      </w:r>
+      <w:r>
+        <w:rPr>
+          <w:lang w:val="en-GB"/>
+        </w:rPr>
+        <w:t>s</w:t>
+      </w:r>
+    </w:p>
+    <w:p>
+      <w:pPr>
+        <w:rPr>
+          <w:lang w:val="en-GB"/>
+        </w:rPr>
+      </w:pPr>
+      <w:r>
+        <w:rPr>
+          <w:lang w:val="en-GB"/>
+        </w:rPr>
+        <w:t>Check t</w:t>
+      </w:r>
+      <w:r>
+        <w:rPr>
+          <w:lang w:val="en-GB"/>
+        </w:rPr>
+        <w:t xml:space="preserve">argeted nadir: </w:t>
+      </w:r>
+    </w:p>
+    <w:p>
+      <w:pPr>
+        <w:rPr>
+          <w:lang w:val="en-GB"/>
+        </w:rPr>
+      </w:pPr>
+      <w:r>
+        <w:rPr>
+          <w:lang w:val="en-GB"/>
+        </w:rPr>
+        <w:t>Curiosity (134/136)</w:t>
+      </w:r>
+    </w:p>
+    <w:p>
+      <w:pPr>
+        <w:rPr>
+          <w:lang w:val="en-GB"/>
+        </w:rPr>
+      </w:pPr>
+      <w:r>
+        <w:rPr>
+          <w:lang w:val="en-GB"/>
+        </w:rPr>
+        <w:t>Francesca surface hydration sites (191)</w:t>
+      </w:r>
+    </w:p>
+    <w:p>
+      <w:pPr>
+        <w:rPr>
+          <w:lang w:val="en-GB"/>
+        </w:rPr>
+      </w:pPr>
+      <w:r>
+        <w:rPr>
+          <w:lang w:val="en-GB"/>
+        </w:rPr>
+        <w:t xml:space="preserve">Add more </w:t>
+      </w:r>
+      <w:r>
+        <w:rPr>
+          <w:lang w:val="en-GB"/>
+        </w:rPr>
+        <w:t>CH4 release sites (134/136)</w:t>
+      </w:r>
+    </w:p>
+    <w:p>
+      <w:pPr>
+        <w:rPr>
+          <w:lang w:val="en-GB"/>
+        </w:rPr>
+      </w:pPr>
+    </w:p>
+    <w:p>
+      <w:pPr>
+        <w:rPr>
+          <w:lang w:val="en-GB"/>
+        </w:rPr>
+      </w:pPr>
+    </w:p>
+    <w:p>
+      <w:pPr>
+        <w:rPr>
+          <w:lang w:val="en-GB"/>
+        </w:rPr>
+      </w:pPr>
+    </w:p>
+    <w:p>
+      <w:pPr>
+        <w:rPr>
+          <w:lang w:val="en-GB"/>
+        </w:rPr>
+      </w:pPr>
+    </w:p>
+    <w:p>
+      <w:pPr>
+        <w:rPr>
+          <w:lang w:val="en-GB"/>
+        </w:rPr>
+      </w:pPr>
+      <w:proofErr w:type="gramStart"/>
+      <w:r>
+        <w:rPr>
+          <w:lang w:val="en-GB"/>
+        </w:rPr>
+        <w:t>1st</w:t>
+      </w:r>
+      <w:proofErr w:type="gramEnd"/>
+      <w:r>
+        <w:rPr>
+          <w:lang w:val="en-GB"/>
+        </w:rPr>
+        <w:t xml:space="preserve"> observation after OCM slot should always be LNO+UVIS to keep instrument warm</w:t>
+      </w:r>
+    </w:p>
+    <w:p>
+      <w:pPr>
+        <w:rPr>
+          <w:lang w:val="en-GB"/>
+        </w:rPr>
+      </w:pPr>
+    </w:p>
+    <w:p>
+      <w:pPr>
+        <w:rPr>
+          <w:lang w:val="en-GB"/>
+        </w:rPr>
+      </w:pPr>
+      <w:r>
+        <w:rPr>
+          <w:lang w:val="en-GB"/>
+        </w:rPr>
+        <w:t xml:space="preserve">Check starting orbit matches with </w:t>
+      </w:r>
+      <w:proofErr w:type="spellStart"/>
+      <w:r>
+        <w:rPr>
+          <w:lang w:val="en-GB"/>
+        </w:rPr>
+        <w:t>Bojan</w:t>
+      </w:r>
+      <w:proofErr w:type="spellEnd"/>
+      <w:r>
+        <w:rPr>
+          <w:lang w:val="en-GB"/>
+        </w:rPr>
+        <w:t>/Claudio</w:t>
+      </w:r>
+    </w:p>
+    <w:p>
+      <w:pPr>
+        <w:rPr>
+          <w:lang w:val="en-GB"/>
+        </w:rPr>
+      </w:pPr>
+      <w:r>
+        <w:rPr>
+          <w:lang w:val="en-GB"/>
+        </w:rPr>
+        <w:t xml:space="preserve">Add </w:t>
+      </w:r>
+      <w:proofErr w:type="spellStart"/>
+      <w:r>
+        <w:rPr>
+          <w:lang w:val="en-GB"/>
+        </w:rPr>
+        <w:t>nightsides</w:t>
+      </w:r>
+      <w:proofErr w:type="spellEnd"/>
+      <w:r>
+        <w:rPr>
+          <w:lang w:val="en-GB"/>
+        </w:rPr>
+        <w:t xml:space="preserve"> and limbs manually to orbit plan</w:t>
+      </w:r>
+    </w:p>
+    <w:p>
+      <w:pPr>
+        <w:rPr>
+          <w:lang w:val="en-GB"/>
+        </w:rPr>
+      </w:pPr>
+      <w:r>
+        <w:rPr>
+          <w:lang w:val="en-GB"/>
+        </w:rPr>
+        <w:t>Add/remove observations to keep 50% LNO duty cycle. Half of all rows should be of type 4!</w:t>
+      </w:r>
+    </w:p>
+    <w:p>
+      <w:pPr>
+        <w:rPr>
+          <w:lang w:val="en-GB"/>
+        </w:rPr>
+      </w:pPr>
+      <w:r>
+        <w:rPr>
+          <w:lang w:val="en-GB"/>
+        </w:rPr>
+        <w:t xml:space="preserve">Check number of orbits in file matches with </w:t>
+      </w:r>
+      <w:proofErr w:type="spellStart"/>
+      <w:r>
+        <w:rPr>
+          <w:lang w:val="en-GB"/>
+        </w:rPr>
+        <w:t>Bojan</w:t>
+      </w:r>
+      <w:proofErr w:type="spellEnd"/>
+      <w:r>
+        <w:rPr>
+          <w:lang w:val="en-GB"/>
+        </w:rPr>
+        <w:t>/Claudio</w:t>
+      </w:r>
+    </w:p>
+    <w:p>
+      <w:pPr>
+        <w:rPr>
+          <w:lang w:val="en-GB"/>
+        </w:rPr>
+      </w:pPr>
+    </w:p>
+    <w:p>
+      <w:pPr>
+        <w:rPr>
+          <w:lang w:val="en-GB"/>
+        </w:rPr>
+      </w:pPr>
+      <w:r>
+        <w:rPr>
+          <w:lang w:val="en-GB"/>
+        </w:rPr>
+        <w:t>Add LNO solar occultations manually if desired -&gt; change 0 to 1 in 5th column</w:t>
+      </w:r>
+    </w:p>
+    <w:p>
+      <w:pPr>
+        <w:rPr>
+          <w:lang w:val="en-GB"/>
+        </w:rPr>
+      </w:pPr>
+    </w:p>
+    <w:p>
+      <w:pPr>
+        <w:rPr>
+          <w:lang w:val="en-GB"/>
+        </w:rPr>
+      </w:pPr>
+      <w:r>
+        <w:rPr>
+          <w:lang w:val="en-GB"/>
+        </w:rPr>
+        <w:t>Remember to check what calibrations there are, and send calibration COP rows separately!</w:t>
+      </w:r>
+    </w:p>
+    <w:p>
+      <w:pPr>
+        <w:rPr>
+          <w:lang w:val="en-GB"/>
+        </w:rPr>
+      </w:pPr>
+    </w:p>
+    <w:p>
+      <w:pPr>
+        <w:rPr>
+          <w:lang w:val="en-GB"/>
+        </w:rPr>
+      </w:pPr>
+    </w:p>
+    <w:p>
+      <w:pPr>
+        <w:rPr>
+          <w:lang w:val="en-GB"/>
+        </w:rPr>
+      </w:pPr>
+    </w:p>
+    <w:p>
+      <w:pPr>
+        <w:rPr>
+          <w:lang w:val="en-GB"/>
+        </w:rPr>
+      </w:pPr>
+      <w:r>
+        <w:rPr>
+          <w:lang w:val="en-GB"/>
+        </w:rPr>
+        <w:t>Add manually to comment section where required:</w:t>
+      </w:r>
+    </w:p>
+    <w:p>
+      <w:pPr>
+        <w:rPr>
+          <w:lang w:val="en-GB"/>
+        </w:rPr>
+      </w:pPr>
+      <w:r>
+        <w:rPr>
+          <w:lang w:val="en-GB"/>
+        </w:rPr>
+        <w:t>&amp;</w:t>
+      </w:r>
+      <w:proofErr w:type="spellStart"/>
+      <w:r>
+        <w:rPr>
+          <w:lang w:val="en-GB"/>
+        </w:rPr>
+        <w:t>PDHUMaintenanceSlot</w:t>
+      </w:r>
+      <w:proofErr w:type="spellEnd"/>
+    </w:p>
+    <w:p>
+      <w:pPr>
+        <w:rPr>
+          <w:lang w:val="en-GB"/>
+        </w:rPr>
+      </w:pPr>
+      <w:r>
+        <w:rPr>
+          <w:lang w:val="en-GB"/>
+        </w:rPr>
+        <w:t>&amp;</w:t>
+      </w:r>
+      <w:proofErr w:type="spellStart"/>
+      <w:r>
+        <w:rPr>
+          <w:lang w:val="en-GB"/>
+        </w:rPr>
+        <w:t>NightsideUVIS</w:t>
+      </w:r>
+      <w:proofErr w:type="spellEnd"/>
+    </w:p>
+    <w:p>
+      <w:pPr>
+        <w:rPr>
+          <w:lang w:val="en-GB"/>
+        </w:rPr>
+      </w:pPr>
+    </w:p>
+    <w:p>
+      <w:pPr>
+        <w:rPr>
+          <w:lang w:val="en-GB"/>
+        </w:rPr>
+      </w:pPr>
+    </w:p>
+    <w:p>
+      <w:pPr>
+        <w:rPr>
+          <w:lang w:val="en-GB"/>
+        </w:rPr>
+      </w:pPr>
+      <w:r>
+        <w:rPr>
+          <w:lang w:val="en-GB"/>
+        </w:rPr>
+        <w:t xml:space="preserve">Check all orbit type 28 </w:t>
+      </w:r>
+      <w:proofErr w:type="gramStart"/>
+      <w:r>
+        <w:rPr>
+          <w:lang w:val="en-GB"/>
+        </w:rPr>
+        <w:t>have been added</w:t>
+      </w:r>
+      <w:proofErr w:type="gramEnd"/>
+      <w:r>
+        <w:rPr>
+          <w:lang w:val="en-GB"/>
+        </w:rPr>
+        <w:t xml:space="preserve"> for LNO+UVIS limbs</w:t>
       </w:r>
     </w:p>
     <w:p>

</xml_diff>

<commit_message>
Nadir figures corrected, copy files to dev website
</commit_message>
<xml_diff>
--- a/NOMAD Obs Planning Instructions.docx
+++ b/NOMAD Obs Planning Instructions.docx
@@ -13,21 +13,31 @@
         <w:rPr>
           <w:lang w:val="en-GB"/>
         </w:rPr>
-        <w:t xml:space="preserve">NOMAD </w:t>
-      </w:r>
-      <w:proofErr w:type="spellStart"/>
-      <w:r>
-        <w:rPr>
-          <w:lang w:val="en-GB"/>
-        </w:rPr>
-        <w:t>Obs</w:t>
-      </w:r>
-      <w:proofErr w:type="spellEnd"/>
-      <w:r>
-        <w:rPr>
-          <w:lang w:val="en-GB"/>
-        </w:rPr>
-        <w:t xml:space="preserve"> Planning Instructions</w:t>
+        <w:t>NOMAD Obs</w:t>
+      </w:r>
+      <w:r>
+        <w:rPr>
+          <w:lang w:val="en-GB"/>
+        </w:rPr>
+        <w:t>ervation</w:t>
+      </w:r>
+      <w:r>
+        <w:rPr>
+          <w:lang w:val="en-GB"/>
+        </w:rPr>
+        <w:t xml:space="preserve"> Planning </w:t>
+      </w:r>
+      <w:r>
+        <w:rPr>
+          <w:lang w:val="en-GB"/>
+        </w:rPr>
+        <w:t>Instructions:</w:t>
+      </w:r>
+      <w:r>
+        <w:rPr>
+          <w:lang w:val="en-GB"/>
+        </w:rPr>
+        <w:t xml:space="preserve"> Introduction</w:t>
       </w:r>
     </w:p>
     <w:p>
@@ -48,7 +58,7 @@
         <w:rPr>
           <w:lang w:val="en-GB"/>
         </w:rPr>
-        <w:t>Requirements:</w:t>
+        <w:t>Requirements</w:t>
       </w:r>
     </w:p>
     <w:p>
@@ -86,7 +96,7 @@
         <w:rPr>
           <w:lang w:val="en-GB"/>
         </w:rPr>
-        <w:t>Python 3.6</w:t>
+        <w:t>Python 3</w:t>
       </w:r>
     </w:p>
     <w:p>
@@ -203,6 +213,27 @@
           <w:lang w:val="en-GB"/>
         </w:rPr>
       </w:pPr>
+      <w:proofErr w:type="gramStart"/>
+      <w:r>
+        <w:rPr>
+          <w:lang w:val="en-GB"/>
+        </w:rPr>
+        <w:t>All the</w:t>
+      </w:r>
+      <w:proofErr w:type="gramEnd"/>
+      <w:r>
+        <w:rPr>
+          <w:lang w:val="en-GB"/>
+        </w:rPr>
+        <w:t xml:space="preserve"> above are available on crunch7.</w:t>
+      </w:r>
+    </w:p>
+    <w:p>
+      <w:pPr>
+        <w:rPr>
+          <w:lang w:val="en-GB"/>
+        </w:rPr>
+      </w:pPr>
     </w:p>
     <w:p>
       <w:pPr>
@@ -215,7 +246,7 @@
         <w:rPr>
           <w:lang w:val="en-GB"/>
         </w:rPr>
-        <w:t>Introduction:</w:t>
+        <w:t>Scripts</w:t>
       </w:r>
     </w:p>
     <w:p>
@@ -730,27 +761,33 @@
           <w:lang w:val="en-GB"/>
         </w:rPr>
         <w:lastRenderedPageBreak/>
-        <w:t>Instructions for setting up:</w:t>
-      </w:r>
-    </w:p>
-    <w:p>
-      <w:pPr>
-        <w:rPr>
-          <w:lang w:val="en-GB"/>
-        </w:rPr>
-      </w:pPr>
-    </w:p>
-    <w:p>
-      <w:pPr>
-        <w:rPr>
-          <w:lang w:val="en-GB"/>
-        </w:rPr>
-      </w:pPr>
-      <w:r>
-        <w:rPr>
-          <w:lang w:val="en-GB"/>
-        </w:rPr>
-        <w:t xml:space="preserve">Modify obs_config.py as required. There are five paths to </w:t>
+        <w:t>Set up paths</w:t>
+      </w:r>
+    </w:p>
+    <w:p>
+      <w:pPr>
+        <w:rPr>
+          <w:lang w:val="en-GB"/>
+        </w:rPr>
+      </w:pPr>
+    </w:p>
+    <w:p>
+      <w:pPr>
+        <w:rPr>
+          <w:lang w:val="en-GB"/>
+        </w:rPr>
+      </w:pPr>
+      <w:r>
+        <w:rPr>
+          <w:lang w:val="en-GB"/>
+        </w:rPr>
+        <w:t>If running on Windows, or if you prefer to run the planning in a different directory, m</w:t>
+      </w:r>
+      <w:r>
+        <w:rPr>
+          <w:lang w:val="en-GB"/>
+        </w:rPr>
+        <w:t xml:space="preserve">odify obs_config.py as required. There are five paths to </w:t>
       </w:r>
       <w:proofErr w:type="gramStart"/>
       <w:r>
@@ -1134,128 +1171,239 @@
           <w:lang w:val="en-GB"/>
         </w:rPr>
       </w:pPr>
+      <w:r>
+        <w:rPr>
+          <w:lang w:val="en-GB"/>
+        </w:rPr>
+        <w:t>T</w:t>
+      </w:r>
+      <w:r>
+        <w:rPr>
+          <w:lang w:val="en-GB"/>
+        </w:rPr>
+        <w:t xml:space="preserve">he </w:t>
+      </w:r>
+      <w:proofErr w:type="spellStart"/>
+      <w:r>
+        <w:rPr>
+          <w:lang w:val="en-GB"/>
+        </w:rPr>
+        <w:t>metakerne</w:t>
+      </w:r>
+      <w:r>
+        <w:rPr>
+          <w:lang w:val="en-GB"/>
+        </w:rPr>
+        <w:t>l</w:t>
+      </w:r>
+      <w:proofErr w:type="spellEnd"/>
+      <w:r>
+        <w:rPr>
+          <w:lang w:val="en-GB"/>
+        </w:rPr>
+        <w:t xml:space="preserve"> name</w:t>
+      </w:r>
+      <w:r>
+        <w:rPr>
+          <w:lang w:val="en-GB"/>
+        </w:rPr>
+        <w:t>,</w:t>
+      </w:r>
+      <w:r>
+        <w:rPr>
+          <w:lang w:val="en-GB"/>
+        </w:rPr>
+        <w:t xml:space="preserve"> </w:t>
+      </w:r>
+      <w:r>
+        <w:rPr>
+          <w:lang w:val="en-GB"/>
+        </w:rPr>
+        <w:t xml:space="preserve">given by </w:t>
+      </w:r>
+      <w:r>
+        <w:rPr>
+          <w:lang w:val="en-GB"/>
+        </w:rPr>
+        <w:t>METAKERNEL_NAME</w:t>
+      </w:r>
+      <w:r>
+        <w:rPr>
+          <w:lang w:val="en-GB"/>
+        </w:rPr>
+        <w:t xml:space="preserve">, </w:t>
+      </w:r>
       <w:proofErr w:type="gramStart"/>
       <w:r>
         <w:rPr>
           <w:lang w:val="en-GB"/>
         </w:rPr>
-        <w:t>Plus</w:t>
+        <w:t>should be specified</w:t>
       </w:r>
       <w:proofErr w:type="gramEnd"/>
       <w:r>
         <w:rPr>
           <w:lang w:val="en-GB"/>
         </w:rPr>
-        <w:t xml:space="preserve"> the </w:t>
+        <w:t xml:space="preserve">. This should always be </w:t>
+      </w:r>
+      <w:r>
+        <w:rPr>
+          <w:lang w:val="en-GB"/>
+        </w:rPr>
+        <w:t>em16_plan</w:t>
+      </w:r>
+      <w:r>
+        <w:rPr>
+          <w:lang w:val="en-GB"/>
+        </w:rPr>
+        <w:t xml:space="preserve">.tm for planning purposes. </w:t>
+      </w:r>
+      <w:r>
+        <w:rPr>
+          <w:lang w:val="en-GB"/>
+        </w:rPr>
+        <w:t>T</w:t>
+      </w:r>
+      <w:r>
+        <w:rPr>
+          <w:lang w:val="en-GB"/>
+        </w:rPr>
+        <w:t xml:space="preserve">he path to the kernel directory will need to </w:t>
+      </w:r>
+      <w:proofErr w:type="gramStart"/>
+      <w:r>
+        <w:rPr>
+          <w:lang w:val="en-GB"/>
+        </w:rPr>
+        <w:t>be given</w:t>
+      </w:r>
+      <w:proofErr w:type="gramEnd"/>
+      <w:r>
+        <w:rPr>
+          <w:lang w:val="en-GB"/>
+        </w:rPr>
+        <w:t xml:space="preserve"> inside the file i.e.</w:t>
+      </w:r>
+    </w:p>
+    <w:p>
+      <w:pPr>
+        <w:rPr>
+          <w:lang w:val="en-GB"/>
+        </w:rPr>
+      </w:pPr>
+      <w:r>
+        <w:rPr>
+          <w:lang w:val="en-GB"/>
+        </w:rPr>
+        <w:t>PATH_VALUES</w:t>
+      </w:r>
+      <w:r>
+        <w:rPr>
+          <w:lang w:val="en-GB"/>
+        </w:rPr>
+        <w:t xml:space="preserve"> </w:t>
+      </w:r>
+      <w:r>
+        <w:rPr>
+          <w:lang w:val="en-GB"/>
+        </w:rPr>
+        <w:t xml:space="preserve">= </w:t>
+      </w:r>
+      <w:proofErr w:type="gramStart"/>
+      <w:r>
+        <w:rPr>
+          <w:lang w:val="en-GB"/>
+        </w:rPr>
+        <w:t xml:space="preserve">( </w:t>
+      </w:r>
+      <w:r>
+        <w:rPr>
+          <w:lang w:val="en-GB"/>
+        </w:rPr>
+        <w:t>‘</w:t>
+      </w:r>
+      <w:proofErr w:type="gramEnd"/>
+      <w:r>
+        <w:rPr>
+          <w:lang w:val="en-GB"/>
+        </w:rPr>
+        <w:t>&lt;path&gt;</w:t>
+      </w:r>
+      <w:r>
+        <w:rPr>
+          <w:lang w:val="en-GB"/>
+        </w:rPr>
+        <w:t>\kernels' )</w:t>
+      </w:r>
+    </w:p>
+    <w:p>
+      <w:pPr>
+        <w:rPr>
+          <w:lang w:val="en-GB"/>
+        </w:rPr>
+      </w:pPr>
+    </w:p>
+    <w:p>
+      <w:pPr>
+        <w:pStyle w:val="Heading3"/>
+        <w:rPr>
+          <w:lang w:val="en-GB"/>
+        </w:rPr>
+      </w:pPr>
+      <w:r>
+        <w:rPr>
+          <w:lang w:val="en-GB"/>
+        </w:rPr>
+        <w:t>Linux servers</w:t>
+      </w:r>
+    </w:p>
+    <w:p>
+      <w:pPr>
+        <w:rPr>
+          <w:lang w:val="en-GB"/>
+        </w:rPr>
+      </w:pPr>
+    </w:p>
+    <w:p>
+      <w:pPr>
+        <w:rPr>
+          <w:lang w:val="en-GB"/>
+        </w:rPr>
+      </w:pPr>
+      <w:r>
+        <w:rPr>
+          <w:lang w:val="en-GB"/>
+        </w:rPr>
+        <w:t xml:space="preserve">To run on crunch7, all the paths are already pointing to the default locations on the servers. The latest planning kernel </w:t>
+      </w:r>
+      <w:proofErr w:type="gramStart"/>
+      <w:r>
+        <w:rPr>
+          <w:lang w:val="en-GB"/>
+        </w:rPr>
+        <w:t>will be found</w:t>
+      </w:r>
+      <w:proofErr w:type="gramEnd"/>
+      <w:r>
+        <w:rPr>
+          <w:lang w:val="en-GB"/>
+        </w:rPr>
+        <w:t xml:space="preserve"> automatically in the NOMAD </w:t>
       </w:r>
       <w:proofErr w:type="spellStart"/>
       <w:r>
         <w:rPr>
           <w:lang w:val="en-GB"/>
         </w:rPr>
-        <w:t>metakerne</w:t>
-      </w:r>
-      <w:r>
-        <w:rPr>
-          <w:lang w:val="en-GB"/>
-        </w:rPr>
-        <w:t>l</w:t>
+        <w:t>datastore</w:t>
       </w:r>
       <w:proofErr w:type="spellEnd"/>
       <w:r>
         <w:rPr>
           <w:lang w:val="en-GB"/>
         </w:rPr>
-        <w:t xml:space="preserve"> name </w:t>
-      </w:r>
-      <w:r>
-        <w:rPr>
-          <w:lang w:val="en-GB"/>
-        </w:rPr>
-        <w:t>METAKERNEL_NAME</w:t>
-      </w:r>
-      <w:r>
-        <w:rPr>
-          <w:lang w:val="en-GB"/>
-        </w:rPr>
-        <w:t xml:space="preserve">. This should always be </w:t>
-      </w:r>
-      <w:r>
-        <w:rPr>
-          <w:lang w:val="en-GB"/>
-        </w:rPr>
-        <w:t>em16_plan</w:t>
-      </w:r>
-      <w:r>
-        <w:rPr>
-          <w:lang w:val="en-GB"/>
-        </w:rPr>
-        <w:t xml:space="preserve">.tm for planning purposes. On windows, the path to the kernel directory will need to </w:t>
-      </w:r>
-      <w:proofErr w:type="gramStart"/>
-      <w:r>
-        <w:rPr>
-          <w:lang w:val="en-GB"/>
-        </w:rPr>
-        <w:t>be given</w:t>
-      </w:r>
-      <w:proofErr w:type="gramEnd"/>
-      <w:r>
-        <w:rPr>
-          <w:lang w:val="en-GB"/>
-        </w:rPr>
-        <w:t xml:space="preserve"> inside the file i.e.</w:t>
-      </w:r>
-    </w:p>
-    <w:p>
-      <w:pPr>
-        <w:rPr>
-          <w:lang w:val="en-GB"/>
-        </w:rPr>
-      </w:pPr>
-      <w:r>
-        <w:rPr>
-          <w:lang w:val="en-GB"/>
-        </w:rPr>
-        <w:t>PATH_VALUES</w:t>
-      </w:r>
-      <w:r>
-        <w:rPr>
-          <w:lang w:val="en-GB"/>
-        </w:rPr>
-        <w:t xml:space="preserve"> </w:t>
-      </w:r>
-      <w:r>
-        <w:rPr>
-          <w:lang w:val="en-GB"/>
-        </w:rPr>
-        <w:t xml:space="preserve">= </w:t>
-      </w:r>
-      <w:proofErr w:type="gramStart"/>
-      <w:r>
-        <w:rPr>
-          <w:lang w:val="en-GB"/>
-        </w:rPr>
-        <w:t xml:space="preserve">( </w:t>
-      </w:r>
-      <w:r>
-        <w:rPr>
-          <w:lang w:val="en-GB"/>
-        </w:rPr>
-        <w:t>‘</w:t>
-      </w:r>
-      <w:proofErr w:type="gramEnd"/>
-      <w:r>
-        <w:rPr>
-          <w:lang w:val="en-GB"/>
-        </w:rPr>
-        <w:t>&lt;path&gt;</w:t>
-      </w:r>
-      <w:r>
-        <w:rPr>
-          <w:lang w:val="en-GB"/>
-        </w:rPr>
-        <w:t>\kernels' )</w:t>
+        <w:t>.</w:t>
       </w:r>
     </w:p>
     <w:p>
@@ -1292,7 +1440,7 @@
     </w:p>
     <w:p>
       <w:pPr>
-        <w:pStyle w:val="Heading2"/>
+        <w:pStyle w:val="Heading1"/>
         <w:rPr>
           <w:lang w:val="en-GB"/>
         </w:rPr>
@@ -1303,6 +1451,33 @@
         </w:rPr>
         <w:lastRenderedPageBreak/>
         <w:t>Instructions for running:</w:t>
+      </w:r>
+    </w:p>
+    <w:p>
+      <w:pPr>
+        <w:rPr>
+          <w:lang w:val="en-GB"/>
+        </w:rPr>
+      </w:pPr>
+    </w:p>
+    <w:p>
+      <w:pPr>
+        <w:pStyle w:val="Heading3"/>
+        <w:rPr>
+          <w:lang w:val="en-GB"/>
+        </w:rPr>
+      </w:pPr>
+      <w:r>
+        <w:rPr>
+          <w:lang w:val="en-GB"/>
+        </w:rPr>
+        <w:t xml:space="preserve">Set up MTP and observation </w:t>
+      </w:r>
+      <w:r>
+        <w:rPr>
+          <w:lang w:val="en-GB"/>
+        </w:rPr>
+        <w:t>parameters</w:t>
       </w:r>
     </w:p>
     <w:p>
@@ -1533,7 +1708,7 @@
         <w:rPr>
           <w:lang w:val="en-GB"/>
         </w:rPr>
-        <w:t>Optional additions:</w:t>
+        <w:t>Optional additions - modify the following parameters if desired:</w:t>
       </w:r>
     </w:p>
     <w:tbl>
@@ -1927,6 +2102,7 @@
               <w:rPr>
                 <w:lang w:val="en-GB"/>
               </w:rPr>
+              <w:lastRenderedPageBreak/>
               <w:t>OCCULTATION_MERGED_KEYS</w:t>
             </w:r>
           </w:p>
@@ -1940,7 +2116,6 @@
               <w:rPr>
                 <w:lang w:val="en-GB"/>
               </w:rPr>
-              <w:lastRenderedPageBreak/>
               <w:t>OCCULTATION_GRAZING_KEYS</w:t>
             </w:r>
           </w:p>
@@ -2032,6 +2207,40 @@
           <w:lang w:val="en-GB"/>
         </w:rPr>
       </w:pPr>
+    </w:p>
+    <w:p>
+      <w:pPr>
+        <w:pStyle w:val="Heading2"/>
+        <w:rPr>
+          <w:lang w:val="en-GB"/>
+        </w:rPr>
+      </w:pPr>
+      <w:r>
+        <w:rPr>
+          <w:lang w:val="en-GB"/>
+        </w:rPr>
+        <w:t xml:space="preserve">Make generic orbit </w:t>
+      </w:r>
+      <w:r>
+        <w:rPr>
+          <w:lang w:val="en-GB"/>
+        </w:rPr>
+        <w:t>plan</w:t>
+      </w:r>
+    </w:p>
+    <w:p>
+      <w:pPr>
+        <w:rPr>
+          <w:lang w:val="en-GB"/>
+        </w:rPr>
+      </w:pPr>
+    </w:p>
+    <w:p>
+      <w:pPr>
+        <w:rPr>
+          <w:lang w:val="en-GB"/>
+        </w:rPr>
+      </w:pPr>
       <w:r>
         <w:rPr>
           <w:lang w:val="en-GB"/>
@@ -2303,6 +2512,56 @@
           <w:lang w:val="en-GB"/>
         </w:rPr>
       </w:pPr>
+    </w:p>
+    <w:p>
+      <w:pPr>
+        <w:rPr>
+          <w:lang w:val="en-GB"/>
+        </w:rPr>
+      </w:pPr>
+      <w:r>
+        <w:rPr>
+          <w:lang w:val="en-GB"/>
+        </w:rPr>
+        <w:t>LNO on average should have a 50%</w:t>
+      </w:r>
+      <w:r>
+        <w:rPr>
+          <w:lang w:val="en-GB"/>
+        </w:rPr>
+        <w:t xml:space="preserve"> duty cycle</w:t>
+      </w:r>
+      <w:r>
+        <w:rPr>
+          <w:lang w:val="en-GB"/>
+        </w:rPr>
+        <w:t xml:space="preserve"> i.e. h</w:t>
+      </w:r>
+      <w:r>
+        <w:rPr>
+          <w:lang w:val="en-GB"/>
+        </w:rPr>
+        <w:t>alf of all rows should be of type 4 or 14</w:t>
+      </w:r>
+      <w:r>
+        <w:rPr>
+          <w:lang w:val="en-GB"/>
+        </w:rPr>
+        <w:t>.</w:t>
+      </w:r>
+      <w:r>
+        <w:rPr>
+          <w:lang w:val="en-GB"/>
+        </w:rPr>
+        <w:t xml:space="preserve"> See appendix A for more information.</w:t>
+      </w:r>
+    </w:p>
+    <w:p>
+      <w:pPr>
+        <w:rPr>
+          <w:lang w:val="en-GB"/>
+        </w:rPr>
+      </w:pPr>
       <w:r>
         <w:rPr>
           <w:lang w:val="en-GB"/>
@@ -2359,6 +2618,33 @@
           <w:lang w:val="en-GB"/>
         </w:rPr>
       </w:pPr>
+    </w:p>
+    <w:p>
+      <w:pPr>
+        <w:rPr>
+          <w:lang w:val="en-GB"/>
+        </w:rPr>
+      </w:pPr>
+    </w:p>
+    <w:p>
+      <w:pPr>
+        <w:pStyle w:val="Heading2"/>
+        <w:rPr>
+          <w:lang w:val="en-GB"/>
+        </w:rPr>
+      </w:pPr>
+      <w:r>
+        <w:rPr>
+          <w:lang w:val="en-GB"/>
+        </w:rPr>
+        <w:t>Finalise</w:t>
+      </w:r>
+      <w:r>
+        <w:rPr>
+          <w:lang w:val="en-GB"/>
+        </w:rPr>
+        <w:t xml:space="preserve"> generic orbit plan</w:t>
+      </w:r>
     </w:p>
     <w:p>
       <w:pPr>
@@ -2521,7 +2807,19 @@
         <w:rPr>
           <w:lang w:val="en-GB"/>
         </w:rPr>
-        <w:t xml:space="preserve"> yellow are calibration measurements. If desired, LNO can run </w:t>
+        <w:t xml:space="preserve"> yellow are </w:t>
+      </w:r>
+      <w:r>
+        <w:rPr>
+          <w:lang w:val="en-GB"/>
+        </w:rPr>
+        <w:t xml:space="preserve">UVIS </w:t>
+      </w:r>
+      <w:r>
+        <w:rPr>
+          <w:lang w:val="en-GB"/>
+        </w:rPr>
+        <w:t xml:space="preserve">calibration measurements. If desired, LNO can run </w:t>
       </w:r>
       <w:proofErr w:type="spellStart"/>
       <w:r>
@@ -2535,114 +2833,41 @@
         <w:rPr>
           <w:lang w:val="en-GB"/>
         </w:rPr>
-        <w:t xml:space="preserve"> measurements in these slots (add </w:t>
-      </w:r>
-      <w:r>
-        <w:rPr>
-          <w:lang w:val="en-GB"/>
-        </w:rPr>
-        <w:t xml:space="preserve"> blue are </w:t>
-      </w:r>
-    </w:p>
-    <w:p>
-      <w:pPr>
-        <w:rPr>
-          <w:lang w:val="en-GB"/>
-        </w:rPr>
-      </w:pPr>
-    </w:p>
-    <w:p>
-      <w:pPr>
-        <w:rPr>
-          <w:lang w:val="en-GB"/>
-        </w:rPr>
-      </w:pPr>
-    </w:p>
-    <w:p>
-      <w:pPr>
-        <w:rPr>
-          <w:lang w:val="en-GB"/>
-        </w:rPr>
-      </w:pPr>
-      <w:r>
-        <w:rPr>
-          <w:lang w:val="en-GB"/>
-        </w:rPr>
-        <w:t xml:space="preserve">Place this file in the </w:t>
+        <w:t xml:space="preserve"> m</w:t>
+      </w:r>
+      <w:r>
+        <w:rPr>
+          <w:lang w:val="en-GB"/>
+        </w:rPr>
+        <w:t>easurements in these slots (change orbit type to 7 and add “</w:t>
       </w:r>
       <w:proofErr w:type="spellStart"/>
       <w:r>
         <w:rPr>
           <w:lang w:val="en-GB"/>
         </w:rPr>
-        <w:t>orbit_plans</w:t>
+        <w:t>irNightside</w:t>
       </w:r>
       <w:proofErr w:type="spellEnd"/>
       <w:r>
         <w:rPr>
           <w:lang w:val="en-GB"/>
         </w:rPr>
-        <w:t>/</w:t>
+        <w:t xml:space="preserve">” to </w:t>
       </w:r>
       <w:proofErr w:type="spellStart"/>
       <w:r>
         <w:rPr>
           <w:lang w:val="en-GB"/>
         </w:rPr>
-        <w:t>mtpxxx</w:t>
+        <w:t>irNightside</w:t>
       </w:r>
       <w:proofErr w:type="spellEnd"/>
       <w:r>
         <w:rPr>
           <w:lang w:val="en-GB"/>
         </w:rPr>
-        <w:t xml:space="preserve"> folder and run entire script again</w:t>
-      </w:r>
-      <w:r>
-        <w:rPr>
-          <w:lang w:val="en-GB"/>
-        </w:rPr>
-        <w:t>.</w:t>
-      </w:r>
-    </w:p>
-    <w:p>
-      <w:pPr>
-        <w:rPr>
-          <w:lang w:val="en-GB"/>
-        </w:rPr>
-      </w:pPr>
-    </w:p>
-    <w:p>
-      <w:pPr>
-        <w:rPr>
-          <w:lang w:val="en-GB"/>
-        </w:rPr>
-      </w:pPr>
-      <w:r>
-        <w:rPr>
-          <w:lang w:val="en-GB"/>
-        </w:rPr>
-        <w:t>T</w:t>
-      </w:r>
-      <w:r>
-        <w:rPr>
-          <w:lang w:val="en-GB"/>
-        </w:rPr>
-        <w:t xml:space="preserve">he following files </w:t>
-      </w:r>
-      <w:proofErr w:type="gramStart"/>
-      <w:r>
-        <w:rPr>
-          <w:lang w:val="en-GB"/>
-        </w:rPr>
-        <w:t>will be generated</w:t>
-      </w:r>
-      <w:proofErr w:type="gramEnd"/>
-      <w:r>
-        <w:rPr>
-          <w:lang w:val="en-GB"/>
-        </w:rPr>
-        <w:t xml:space="preserve"> in the base directory:</w:t>
+        <w:t xml:space="preserve"> column)</w:t>
       </w:r>
     </w:p>
     <w:p>
@@ -2656,21 +2881,1804 @@
           <w:lang w:val="en-GB"/>
         </w:rPr>
       </w:pPr>
+      <w:r>
+        <w:rPr>
+          <w:lang w:val="en-GB"/>
+        </w:rPr>
+        <w:t xml:space="preserve">Those in blue are UVIS </w:t>
+      </w:r>
       <w:proofErr w:type="spellStart"/>
+      <w:r>
+        <w:rPr>
+          <w:lang w:val="en-GB"/>
+        </w:rPr>
+        <w:t>nightside</w:t>
+      </w:r>
+      <w:proofErr w:type="spellEnd"/>
+      <w:r>
+        <w:rPr>
+          <w:lang w:val="en-GB"/>
+        </w:rPr>
+        <w:t xml:space="preserve"> measurements. LNO and UVIS must be switched off on the previous orbit dayside (</w:t>
+      </w:r>
+      <w:proofErr w:type="spellStart"/>
+      <w:r>
+        <w:rPr>
+          <w:lang w:val="en-GB"/>
+        </w:rPr>
+        <w:t>irDayside</w:t>
+      </w:r>
+      <w:proofErr w:type="spellEnd"/>
+      <w:r>
+        <w:rPr>
+          <w:lang w:val="en-GB"/>
+        </w:rPr>
+        <w:t xml:space="preserve"> and </w:t>
+      </w:r>
+      <w:proofErr w:type="spellStart"/>
+      <w:r>
+        <w:rPr>
+          <w:lang w:val="en-GB"/>
+        </w:rPr>
+        <w:t>uvisDayside</w:t>
+      </w:r>
+      <w:proofErr w:type="spellEnd"/>
+      <w:r>
+        <w:rPr>
+          <w:lang w:val="en-GB"/>
+        </w:rPr>
+        <w:t xml:space="preserve"> must be blank), and LNO must not run on this </w:t>
+      </w:r>
+      <w:proofErr w:type="spellStart"/>
+      <w:r>
+        <w:rPr>
+          <w:lang w:val="en-GB"/>
+        </w:rPr>
+        <w:t>nightside</w:t>
+      </w:r>
+      <w:proofErr w:type="spellEnd"/>
+      <w:r>
+        <w:rPr>
+          <w:lang w:val="en-GB"/>
+        </w:rPr>
+        <w:t xml:space="preserve"> </w:t>
+      </w:r>
+      <w:r>
+        <w:rPr>
+          <w:lang w:val="en-GB"/>
+        </w:rPr>
+        <w:lastRenderedPageBreak/>
+        <w:t>(</w:t>
+      </w:r>
+      <w:proofErr w:type="spellStart"/>
+      <w:r>
+        <w:rPr>
+          <w:lang w:val="en-GB"/>
+        </w:rPr>
+        <w:t>irNightside</w:t>
+      </w:r>
+      <w:proofErr w:type="spellEnd"/>
+      <w:r>
+        <w:rPr>
+          <w:lang w:val="en-GB"/>
+        </w:rPr>
+        <w:t xml:space="preserve"> must be blank). Note that observations on the dayside in the chosen orbit are acceptable.</w:t>
+      </w:r>
+    </w:p>
+    <w:p>
+      <w:pPr>
+        <w:rPr>
+          <w:lang w:val="en-GB"/>
+        </w:rPr>
+      </w:pPr>
+    </w:p>
+    <w:p>
+      <w:pPr>
+        <w:rPr>
+          <w:lang w:val="en-GB"/>
+        </w:rPr>
+      </w:pPr>
+      <w:r>
+        <w:rPr>
+          <w:lang w:val="en-GB"/>
+        </w:rPr>
+        <w:t xml:space="preserve">For all </w:t>
+      </w:r>
+      <w:proofErr w:type="spellStart"/>
+      <w:r>
+        <w:rPr>
+          <w:lang w:val="en-GB"/>
+        </w:rPr>
+        <w:t>nightsides</w:t>
+      </w:r>
+      <w:proofErr w:type="spellEnd"/>
+      <w:r>
+        <w:rPr>
+          <w:lang w:val="en-GB"/>
+        </w:rPr>
+        <w:t>, add “</w:t>
+      </w:r>
+      <w:proofErr w:type="spellStart"/>
+      <w:r>
+        <w:rPr>
+          <w:lang w:val="en-GB"/>
+        </w:rPr>
+        <w:t>uvisNightside</w:t>
+      </w:r>
+      <w:proofErr w:type="spellEnd"/>
+      <w:r>
+        <w:rPr>
+          <w:lang w:val="en-GB"/>
+        </w:rPr>
+        <w:t xml:space="preserve">” to </w:t>
+      </w:r>
+      <w:proofErr w:type="spellStart"/>
+      <w:r>
+        <w:rPr>
+          <w:lang w:val="en-GB"/>
+        </w:rPr>
+        <w:t>uvisNightside</w:t>
+      </w:r>
+      <w:proofErr w:type="spellEnd"/>
+      <w:r>
+        <w:rPr>
+          <w:lang w:val="en-GB"/>
+        </w:rPr>
+        <w:t xml:space="preserve"> column if not present.</w:t>
+      </w:r>
+    </w:p>
+    <w:p>
+      <w:pPr>
+        <w:pStyle w:val="Heading2"/>
+        <w:rPr>
+          <w:lang w:val="en-GB"/>
+        </w:rPr>
+      </w:pPr>
+    </w:p>
+    <w:p>
+      <w:pPr>
+        <w:pStyle w:val="Heading2"/>
+        <w:rPr>
+          <w:lang w:val="en-GB"/>
+        </w:rPr>
+      </w:pPr>
+      <w:r>
+        <w:rPr>
+          <w:noProof/>
+        </w:rPr>
+        <w:drawing>
+          <wp:inline distT="0" distB="0" distL="0" distR="0" wp14:anchorId="2868D10A" wp14:editId="58282A39">
+            <wp:extent cx="5943600" cy="2816860"/>
+            <wp:effectExtent l="0" t="0" r="0" b="2540"/>
+            <wp:docPr id="1" name="Picture 1"/>
+            <wp:cNvGraphicFramePr>
+              <a:graphicFrameLocks xmlns:a="http://schemas.openxmlformats.org/drawingml/2006/main" noChangeAspect="1"/>
+            </wp:cNvGraphicFramePr>
+            <a:graphic xmlns:a="http://schemas.openxmlformats.org/drawingml/2006/main">
+              <a:graphicData uri="http://schemas.openxmlformats.org/drawingml/2006/picture">
+                <pic:pic xmlns:pic="http://schemas.openxmlformats.org/drawingml/2006/picture">
+                  <pic:nvPicPr>
+                    <pic:cNvPr id="1" name=""/>
+                    <pic:cNvPicPr/>
+                  </pic:nvPicPr>
+                  <pic:blipFill>
+                    <a:blip r:embed="rId5"/>
+                    <a:stretch>
+                      <a:fillRect/>
+                    </a:stretch>
+                  </pic:blipFill>
+                  <pic:spPr>
+                    <a:xfrm>
+                      <a:off x="0" y="0"/>
+                      <a:ext cx="5943600" cy="2816860"/>
+                    </a:xfrm>
+                    <a:prstGeom prst="rect">
+                      <a:avLst/>
+                    </a:prstGeom>
+                  </pic:spPr>
+                </pic:pic>
+              </a:graphicData>
+            </a:graphic>
+          </wp:inline>
+        </w:drawing>
+      </w:r>
+    </w:p>
+    <w:p>
+      <w:pPr>
+        <w:rPr>
+          <w:lang w:val="en-GB"/>
+        </w:rPr>
+      </w:pPr>
+    </w:p>
+    <w:p>
+      <w:pPr>
+        <w:rPr>
+          <w:lang w:val="en-GB"/>
+        </w:rPr>
+      </w:pPr>
+    </w:p>
+    <w:p>
+      <w:pPr>
+        <w:pStyle w:val="Heading3"/>
+        <w:rPr>
+          <w:lang w:val="en-GB"/>
+        </w:rPr>
+      </w:pPr>
+      <w:r>
+        <w:rPr>
+          <w:lang w:val="en-GB"/>
+        </w:rPr>
+        <w:t>Additional LNO limb measurements</w:t>
+      </w:r>
+    </w:p>
+    <w:p>
+      <w:pPr>
+        <w:rPr>
+          <w:lang w:val="en-GB"/>
+        </w:rPr>
+      </w:pPr>
+    </w:p>
+    <w:p>
+      <w:pPr>
+        <w:rPr>
+          <w:lang w:val="en-GB"/>
+        </w:rPr>
+      </w:pPr>
+      <w:r>
+        <w:rPr>
+          <w:lang w:val="en-GB"/>
+        </w:rPr>
+        <w:t xml:space="preserve">Orbits with types 4, 14 and 3 </w:t>
+      </w:r>
       <w:proofErr w:type="gramStart"/>
       <w:r>
         <w:rPr>
           <w:lang w:val="en-GB"/>
         </w:rPr>
-        <w:t>lno-uvis</w:t>
+        <w:t>can be changed</w:t>
+      </w:r>
+      <w:proofErr w:type="gramEnd"/>
+      <w:r>
+        <w:rPr>
+          <w:lang w:val="en-GB"/>
+        </w:rPr>
+        <w:t xml:space="preserve"> to LNO limb</w:t>
+      </w:r>
+      <w:r>
+        <w:rPr>
+          <w:lang w:val="en-GB"/>
+        </w:rPr>
+        <w:t xml:space="preserve">. These should correspond with </w:t>
+      </w:r>
+      <w:proofErr w:type="spellStart"/>
+      <w:r>
+        <w:rPr>
+          <w:lang w:val="en-GB"/>
+        </w:rPr>
+        <w:t>CaSSIS</w:t>
       </w:r>
       <w:proofErr w:type="spellEnd"/>
+      <w:r>
+        <w:rPr>
+          <w:lang w:val="en-GB"/>
+        </w:rPr>
+        <w:t xml:space="preserve"> off-nadir observations where possible, using the list provided by the ops team. This allows measurements to </w:t>
+      </w:r>
+      <w:proofErr w:type="gramStart"/>
+      <w:r>
+        <w:rPr>
+          <w:lang w:val="en-GB"/>
+        </w:rPr>
+        <w:t>be made</w:t>
+      </w:r>
       <w:proofErr w:type="gramEnd"/>
       <w:r>
         <w:rPr>
           <w:lang w:val="en-GB"/>
         </w:rPr>
-        <w:t xml:space="preserve"> joint observation file will be created in base directory. </w:t>
+        <w:t xml:space="preserve"> when the boresight is pointing closer to the ground than when flying in pure nadir-pointing mode. </w:t>
+      </w:r>
+    </w:p>
+    <w:p>
+      <w:pPr>
+        <w:rPr>
+          <w:lang w:val="en-GB"/>
+        </w:rPr>
+      </w:pPr>
+    </w:p>
+    <w:p>
+      <w:pPr>
+        <w:rPr>
+          <w:lang w:val="en-GB"/>
+        </w:rPr>
+      </w:pPr>
+      <w:r>
+        <w:rPr>
+          <w:lang w:val="en-GB"/>
+        </w:rPr>
+        <w:t xml:space="preserve">To do this, change the orbit type to “8” and </w:t>
+      </w:r>
+      <w:r>
+        <w:rPr>
+          <w:lang w:val="en-GB"/>
+        </w:rPr>
+        <w:t>add “</w:t>
+      </w:r>
+      <w:proofErr w:type="spellStart"/>
+      <w:r>
+        <w:rPr>
+          <w:lang w:val="en-GB"/>
+        </w:rPr>
+        <w:t>irLimb</w:t>
+      </w:r>
+      <w:proofErr w:type="spellEnd"/>
+      <w:r>
+        <w:rPr>
+          <w:lang w:val="en-GB"/>
+        </w:rPr>
+        <w:t xml:space="preserve">” to the </w:t>
+      </w:r>
+      <w:proofErr w:type="spellStart"/>
+      <w:r>
+        <w:rPr>
+          <w:lang w:val="en-GB"/>
+        </w:rPr>
+        <w:t>irDayside</w:t>
+      </w:r>
+      <w:proofErr w:type="spellEnd"/>
+      <w:r>
+        <w:rPr>
+          <w:lang w:val="en-GB"/>
+        </w:rPr>
+        <w:t xml:space="preserve"> column. Note that </w:t>
+      </w:r>
+      <w:proofErr w:type="spellStart"/>
+      <w:r>
+        <w:rPr>
+          <w:lang w:val="en-GB"/>
+        </w:rPr>
+        <w:t>nightside</w:t>
+      </w:r>
+      <w:proofErr w:type="spellEnd"/>
+      <w:r>
+        <w:rPr>
+          <w:lang w:val="en-GB"/>
+        </w:rPr>
+        <w:t xml:space="preserve"> limbs </w:t>
+      </w:r>
+      <w:proofErr w:type="gramStart"/>
+      <w:r>
+        <w:rPr>
+          <w:lang w:val="en-GB"/>
+        </w:rPr>
+        <w:t>are not yet implemented</w:t>
+      </w:r>
+      <w:proofErr w:type="gramEnd"/>
+      <w:r>
+        <w:rPr>
+          <w:lang w:val="en-GB"/>
+        </w:rPr>
+        <w:t xml:space="preserve">. Remember that LNO should not measure continuously - if there are LNO measurements on previous/next </w:t>
+      </w:r>
+      <w:proofErr w:type="gramStart"/>
+      <w:r>
+        <w:rPr>
+          <w:lang w:val="en-GB"/>
+        </w:rPr>
+        <w:t>orbits</w:t>
+      </w:r>
+      <w:proofErr w:type="gramEnd"/>
+      <w:r>
+        <w:rPr>
+          <w:lang w:val="en-GB"/>
+        </w:rPr>
+        <w:t xml:space="preserve"> these should be removed (by setting </w:t>
+      </w:r>
+      <w:proofErr w:type="spellStart"/>
+      <w:r>
+        <w:rPr>
+          <w:lang w:val="en-GB"/>
+        </w:rPr>
+        <w:t>irDayside</w:t>
+      </w:r>
+      <w:proofErr w:type="spellEnd"/>
+      <w:r>
+        <w:rPr>
+          <w:lang w:val="en-GB"/>
+        </w:rPr>
+        <w:t xml:space="preserve"> column blank).</w:t>
+      </w:r>
+    </w:p>
+    <w:p>
+      <w:pPr>
+        <w:rPr>
+          <w:lang w:val="en-GB"/>
+        </w:rPr>
+      </w:pPr>
+    </w:p>
+    <w:p>
+      <w:pPr>
+        <w:pStyle w:val="Heading3"/>
+        <w:rPr>
+          <w:lang w:val="en-GB"/>
+        </w:rPr>
+      </w:pPr>
+      <w:r>
+        <w:rPr>
+          <w:lang w:val="en-GB"/>
+        </w:rPr>
+        <w:t xml:space="preserve">Additional LNO </w:t>
+      </w:r>
+      <w:proofErr w:type="spellStart"/>
+      <w:r>
+        <w:rPr>
+          <w:lang w:val="en-GB"/>
+        </w:rPr>
+        <w:t>nightside</w:t>
+      </w:r>
+      <w:proofErr w:type="spellEnd"/>
+      <w:r>
+        <w:rPr>
+          <w:lang w:val="en-GB"/>
+        </w:rPr>
+        <w:t xml:space="preserve"> </w:t>
+      </w:r>
+      <w:r>
+        <w:rPr>
+          <w:lang w:val="en-GB"/>
+        </w:rPr>
+        <w:t>measurements</w:t>
+      </w:r>
+    </w:p>
+    <w:p>
+      <w:pPr>
+        <w:rPr>
+          <w:lang w:val="en-GB"/>
+        </w:rPr>
+      </w:pPr>
+      <w:bookmarkStart w:id="0" w:name="_GoBack"/>
+      <w:bookmarkEnd w:id="0"/>
+    </w:p>
+    <w:p>
+      <w:pPr>
+        <w:rPr>
+          <w:lang w:val="en-GB"/>
+        </w:rPr>
+      </w:pPr>
+      <w:r>
+        <w:rPr>
+          <w:lang w:val="en-GB"/>
+        </w:rPr>
+        <w:t>If desired.</w:t>
+      </w:r>
+    </w:p>
+    <w:p>
+      <w:pPr>
+        <w:rPr>
+          <w:lang w:val="en-GB"/>
+        </w:rPr>
+      </w:pPr>
+    </w:p>
+    <w:p>
+      <w:pPr>
+        <w:pStyle w:val="Heading2"/>
+        <w:rPr>
+          <w:lang w:val="en-GB"/>
+        </w:rPr>
+      </w:pPr>
+      <w:r>
+        <w:rPr>
+          <w:lang w:val="en-GB"/>
+        </w:rPr>
+        <w:t>Targeted observations</w:t>
+      </w:r>
+    </w:p>
+    <w:p>
+      <w:pPr>
+        <w:rPr>
+          <w:lang w:val="en-GB"/>
+        </w:rPr>
+      </w:pPr>
+    </w:p>
+    <w:p>
+      <w:pPr>
+        <w:rPr>
+          <w:lang w:val="en-GB"/>
+        </w:rPr>
+      </w:pPr>
+      <w:r>
+        <w:rPr>
+          <w:lang w:val="en-GB"/>
+        </w:rPr>
+        <w:t>Check t</w:t>
+      </w:r>
+      <w:r>
+        <w:rPr>
+          <w:lang w:val="en-GB"/>
+        </w:rPr>
+        <w:t xml:space="preserve">argeted nadir: </w:t>
+      </w:r>
+    </w:p>
+    <w:p>
+      <w:pPr>
+        <w:rPr>
+          <w:lang w:val="en-GB"/>
+        </w:rPr>
+      </w:pPr>
+      <w:r>
+        <w:rPr>
+          <w:lang w:val="en-GB"/>
+        </w:rPr>
+        <w:t>Curiosity (134/136)</w:t>
+      </w:r>
+    </w:p>
+    <w:p>
+      <w:pPr>
+        <w:rPr>
+          <w:lang w:val="en-GB"/>
+        </w:rPr>
+      </w:pPr>
+      <w:r>
+        <w:rPr>
+          <w:lang w:val="en-GB"/>
+        </w:rPr>
+        <w:t>Francesca surface hydration sites (191)</w:t>
+      </w:r>
+    </w:p>
+    <w:p>
+      <w:pPr>
+        <w:rPr>
+          <w:lang w:val="en-GB"/>
+        </w:rPr>
+      </w:pPr>
+      <w:r>
+        <w:rPr>
+          <w:lang w:val="en-GB"/>
+        </w:rPr>
+        <w:t xml:space="preserve">Add more </w:t>
+      </w:r>
+      <w:r>
+        <w:rPr>
+          <w:lang w:val="en-GB"/>
+        </w:rPr>
+        <w:t>CH4 release sites (134/136)</w:t>
+      </w:r>
+    </w:p>
+    <w:p>
+      <w:pPr>
+        <w:rPr>
+          <w:lang w:val="en-GB"/>
+        </w:rPr>
+      </w:pPr>
+    </w:p>
+    <w:p>
+      <w:pPr>
+        <w:rPr>
+          <w:lang w:val="en-GB"/>
+        </w:rPr>
+      </w:pPr>
+    </w:p>
+    <w:p>
+      <w:pPr>
+        <w:pStyle w:val="Heading2"/>
+        <w:rPr>
+          <w:lang w:val="en-GB"/>
+        </w:rPr>
+      </w:pPr>
+      <w:r>
+        <w:rPr>
+          <w:lang w:val="en-GB"/>
+        </w:rPr>
+        <w:t>Make LNO</w:t>
+      </w:r>
+      <w:r>
+        <w:rPr>
+          <w:lang w:val="en-GB"/>
+        </w:rPr>
+        <w:t>-UVIS joint</w:t>
+      </w:r>
+      <w:r>
+        <w:rPr>
+          <w:lang w:val="en-GB"/>
+        </w:rPr>
+        <w:t xml:space="preserve"> </w:t>
+      </w:r>
+      <w:r>
+        <w:rPr>
+          <w:lang w:val="en-GB"/>
+        </w:rPr>
+        <w:t>observ</w:t>
+      </w:r>
+      <w:r>
+        <w:rPr>
+          <w:lang w:val="en-GB"/>
+        </w:rPr>
+        <w:t>ation</w:t>
+      </w:r>
+      <w:r>
+        <w:rPr>
+          <w:lang w:val="en-GB"/>
+        </w:rPr>
+        <w:t xml:space="preserve"> list</w:t>
+      </w:r>
+    </w:p>
+    <w:p>
+      <w:pPr>
+        <w:rPr>
+          <w:lang w:val="en-GB"/>
+        </w:rPr>
+      </w:pPr>
+    </w:p>
+    <w:p>
+      <w:pPr>
+        <w:rPr>
+          <w:lang w:val="en-GB"/>
+        </w:rPr>
+      </w:pPr>
+      <w:r>
+        <w:rPr>
+          <w:lang w:val="en-GB"/>
+        </w:rPr>
+        <w:t xml:space="preserve">Place the new generic orbit plan </w:t>
+      </w:r>
+      <w:r>
+        <w:rPr>
+          <w:lang w:val="en-GB"/>
+        </w:rPr>
+        <w:t xml:space="preserve">file in the </w:t>
+      </w:r>
+      <w:proofErr w:type="spellStart"/>
+      <w:r>
+        <w:rPr>
+          <w:lang w:val="en-GB"/>
+        </w:rPr>
+        <w:t>orbit_plans</w:t>
+      </w:r>
+      <w:proofErr w:type="spellEnd"/>
+      <w:r>
+        <w:rPr>
+          <w:lang w:val="en-GB"/>
+        </w:rPr>
+        <w:t>/</w:t>
+      </w:r>
+      <w:proofErr w:type="spellStart"/>
+      <w:r>
+        <w:rPr>
+          <w:lang w:val="en-GB"/>
+        </w:rPr>
+        <w:t>mtpxxx</w:t>
+      </w:r>
+      <w:proofErr w:type="spellEnd"/>
+      <w:r>
+        <w:rPr>
+          <w:lang w:val="en-GB"/>
+        </w:rPr>
+        <w:t xml:space="preserve"> folder and run entire script again</w:t>
+      </w:r>
+      <w:r>
+        <w:rPr>
+          <w:lang w:val="en-GB"/>
+        </w:rPr>
+        <w:t>.</w:t>
+      </w:r>
+    </w:p>
+    <w:p>
+      <w:pPr>
+        <w:rPr>
+          <w:lang w:val="en-GB"/>
+        </w:rPr>
+      </w:pPr>
+      <w:r>
+        <w:rPr>
+          <w:lang w:val="en-GB"/>
+        </w:rPr>
+        <w:t>The LNO-UVIS</w:t>
+      </w:r>
+      <w:r>
+        <w:rPr>
+          <w:lang w:val="en-GB"/>
+        </w:rPr>
+        <w:t xml:space="preserve"> joint observation file </w:t>
+      </w:r>
+      <w:proofErr w:type="gramStart"/>
+      <w:r>
+        <w:rPr>
+          <w:lang w:val="en-GB"/>
+        </w:rPr>
+        <w:t>will be created</w:t>
+      </w:r>
+      <w:proofErr w:type="gramEnd"/>
+      <w:r>
+        <w:rPr>
+          <w:lang w:val="en-GB"/>
+        </w:rPr>
+        <w:t xml:space="preserve"> </w:t>
+      </w:r>
+      <w:r>
+        <w:rPr>
+          <w:lang w:val="en-GB"/>
+        </w:rPr>
+        <w:t xml:space="preserve">in the orbit plan directory. </w:t>
+      </w:r>
+      <w:r>
+        <w:rPr>
+          <w:lang w:val="en-GB"/>
+        </w:rPr>
+        <w:t xml:space="preserve">Send this and the generic orbit plan to </w:t>
+      </w:r>
+      <w:proofErr w:type="spellStart"/>
+      <w:r>
+        <w:rPr>
+          <w:lang w:val="en-GB"/>
+        </w:rPr>
+        <w:t>nomad.iops</w:t>
+      </w:r>
+      <w:proofErr w:type="spellEnd"/>
+    </w:p>
+    <w:p>
+      <w:pPr>
+        <w:rPr>
+          <w:lang w:val="en-GB"/>
+        </w:rPr>
+      </w:pPr>
+    </w:p>
+    <w:p>
+      <w:pPr>
+        <w:rPr>
+          <w:lang w:val="en-GB"/>
+        </w:rPr>
+      </w:pPr>
+    </w:p>
+    <w:p>
+      <w:pPr>
+        <w:pStyle w:val="Heading2"/>
+        <w:rPr>
+          <w:lang w:val="en-GB"/>
+        </w:rPr>
+      </w:pPr>
+      <w:r>
+        <w:rPr>
+          <w:lang w:val="en-GB"/>
+        </w:rPr>
+        <w:t>Make final files</w:t>
+      </w:r>
+    </w:p>
+    <w:p>
+      <w:pPr>
+        <w:rPr>
+          <w:lang w:val="en-GB"/>
+        </w:rPr>
+      </w:pPr>
+      <w:r>
+        <w:rPr>
+          <w:lang w:val="en-GB"/>
+        </w:rPr>
+        <w:t>I</w:t>
+      </w:r>
+      <w:r>
+        <w:rPr>
+          <w:lang w:val="en-GB"/>
+        </w:rPr>
+        <w:t xml:space="preserve">f all is ok then place </w:t>
+      </w:r>
+      <w:r>
+        <w:rPr>
+          <w:lang w:val="en-GB"/>
+        </w:rPr>
+        <w:t>generic orbit plan</w:t>
+      </w:r>
+      <w:r>
+        <w:rPr>
+          <w:lang w:val="en-GB"/>
+        </w:rPr>
+        <w:t xml:space="preserve"> in the </w:t>
+      </w:r>
+      <w:proofErr w:type="spellStart"/>
+      <w:r>
+        <w:rPr>
+          <w:lang w:val="en-GB"/>
+        </w:rPr>
+        <w:t>orbit_plans</w:t>
+      </w:r>
+      <w:proofErr w:type="spellEnd"/>
+      <w:r>
+        <w:rPr>
+          <w:lang w:val="en-GB"/>
+        </w:rPr>
+        <w:t>/</w:t>
+      </w:r>
+      <w:proofErr w:type="spellStart"/>
+      <w:r>
+        <w:rPr>
+          <w:lang w:val="en-GB"/>
+        </w:rPr>
+        <w:t>mtpxxx</w:t>
+      </w:r>
+      <w:proofErr w:type="spellEnd"/>
+      <w:r>
+        <w:rPr>
+          <w:lang w:val="en-GB"/>
+        </w:rPr>
+        <w:t xml:space="preserve"> folder and run entire script again</w:t>
+      </w:r>
+    </w:p>
+    <w:p>
+      <w:pPr>
+        <w:rPr>
+          <w:lang w:val="en-GB"/>
+        </w:rPr>
+      </w:pPr>
+      <w:r>
+        <w:rPr>
+          <w:lang w:val="en-GB"/>
+        </w:rPr>
+        <w:t>F</w:t>
+      </w:r>
+      <w:r>
+        <w:rPr>
+          <w:lang w:val="en-GB"/>
+        </w:rPr>
+        <w:t xml:space="preserve">inal orbit plan </w:t>
+      </w:r>
+      <w:proofErr w:type="gramStart"/>
+      <w:r>
+        <w:rPr>
+          <w:lang w:val="en-GB"/>
+        </w:rPr>
+        <w:t>will be placed</w:t>
+      </w:r>
+      <w:proofErr w:type="gramEnd"/>
+      <w:r>
+        <w:rPr>
+          <w:lang w:val="en-GB"/>
+        </w:rPr>
+        <w:t xml:space="preserve"> in </w:t>
+      </w:r>
+      <w:r>
+        <w:rPr>
+          <w:lang w:val="en-GB"/>
+        </w:rPr>
+        <w:t>base directory.</w:t>
+      </w:r>
+    </w:p>
+    <w:p>
+      <w:pPr>
+        <w:rPr>
+          <w:lang w:val="en-GB"/>
+        </w:rPr>
+      </w:pPr>
+      <w:r>
+        <w:rPr>
+          <w:lang w:val="en-GB"/>
+        </w:rPr>
+        <w:t xml:space="preserve">If there are no errors, place the final orbit plan in the </w:t>
+      </w:r>
+      <w:proofErr w:type="spellStart"/>
+      <w:r>
+        <w:rPr>
+          <w:lang w:val="en-GB"/>
+        </w:rPr>
+        <w:t>orbit_plans</w:t>
+      </w:r>
+      <w:proofErr w:type="spellEnd"/>
+      <w:r>
+        <w:rPr>
+          <w:lang w:val="en-GB"/>
+        </w:rPr>
+        <w:t>/</w:t>
+      </w:r>
+      <w:proofErr w:type="spellStart"/>
+      <w:r>
+        <w:rPr>
+          <w:lang w:val="en-GB"/>
+        </w:rPr>
+        <w:t>mtpxxx</w:t>
+      </w:r>
+      <w:proofErr w:type="spellEnd"/>
+      <w:r>
+        <w:rPr>
+          <w:lang w:val="en-GB"/>
+        </w:rPr>
+        <w:t xml:space="preserve"> folder and run the entire script again.</w:t>
+      </w:r>
+    </w:p>
+    <w:p>
+      <w:pPr>
+        <w:rPr>
+          <w:lang w:val="en-GB"/>
+        </w:rPr>
+      </w:pPr>
+      <w:r>
+        <w:rPr>
+          <w:lang w:val="en-GB"/>
+        </w:rPr>
+        <w:t>T</w:t>
+      </w:r>
+      <w:r>
+        <w:rPr>
+          <w:lang w:val="en-GB"/>
+        </w:rPr>
+        <w:t xml:space="preserve">he </w:t>
+      </w:r>
+      <w:r>
+        <w:rPr>
+          <w:lang w:val="en-GB"/>
+        </w:rPr>
+        <w:t xml:space="preserve">output COP row </w:t>
+      </w:r>
+      <w:r>
+        <w:rPr>
+          <w:lang w:val="en-GB"/>
+        </w:rPr>
+        <w:t xml:space="preserve">files </w:t>
+      </w:r>
+      <w:proofErr w:type="gramStart"/>
+      <w:r>
+        <w:rPr>
+          <w:lang w:val="en-GB"/>
+        </w:rPr>
+        <w:t>will be generated</w:t>
+      </w:r>
+      <w:proofErr w:type="gramEnd"/>
+      <w:r>
+        <w:rPr>
+          <w:lang w:val="en-GB"/>
+        </w:rPr>
+        <w:t xml:space="preserve"> in </w:t>
+      </w:r>
+      <w:proofErr w:type="spellStart"/>
+      <w:r>
+        <w:rPr>
+          <w:lang w:val="en-GB"/>
+        </w:rPr>
+        <w:t>cop_rows</w:t>
+      </w:r>
+      <w:proofErr w:type="spellEnd"/>
+      <w:r>
+        <w:rPr>
+          <w:lang w:val="en-GB"/>
+        </w:rPr>
+        <w:t>/</w:t>
+      </w:r>
+      <w:proofErr w:type="spellStart"/>
+      <w:r>
+        <w:rPr>
+          <w:lang w:val="en-GB"/>
+        </w:rPr>
+        <w:t>mtpxxx</w:t>
+      </w:r>
+      <w:proofErr w:type="spellEnd"/>
+      <w:r>
+        <w:rPr>
+          <w:lang w:val="en-GB"/>
+        </w:rPr>
+        <w:t xml:space="preserve"> folder:</w:t>
+      </w:r>
+    </w:p>
+    <w:p>
+      <w:pPr>
+        <w:rPr>
+          <w:lang w:val="en-GB"/>
+        </w:rPr>
+      </w:pPr>
+      <w:r>
+        <w:rPr>
+          <w:lang w:val="en-GB"/>
+        </w:rPr>
+        <w:t xml:space="preserve">#this and the other </w:t>
+      </w:r>
+      <w:proofErr w:type="spellStart"/>
+      <w:r>
+        <w:rPr>
+          <w:lang w:val="en-GB"/>
+        </w:rPr>
+        <w:t>ir</w:t>
+      </w:r>
+      <w:proofErr w:type="spellEnd"/>
+      <w:r>
+        <w:rPr>
+          <w:lang w:val="en-GB"/>
+        </w:rPr>
+        <w:t xml:space="preserve"> cop rows should be checked (compare to summary files from </w:t>
+      </w:r>
+      <w:proofErr w:type="spellStart"/>
+      <w:r>
+        <w:rPr>
+          <w:lang w:val="en-GB"/>
+        </w:rPr>
+        <w:t>bojan</w:t>
+      </w:r>
+      <w:proofErr w:type="spellEnd"/>
+      <w:r>
+        <w:rPr>
+          <w:lang w:val="en-GB"/>
+        </w:rPr>
+        <w:t>/</w:t>
+      </w:r>
+      <w:proofErr w:type="spellStart"/>
+      <w:r>
+        <w:rPr>
+          <w:lang w:val="en-GB"/>
+        </w:rPr>
+        <w:t>claudio</w:t>
+      </w:r>
+      <w:proofErr w:type="spellEnd"/>
+      <w:r>
+        <w:rPr>
+          <w:lang w:val="en-GB"/>
+        </w:rPr>
+        <w:t>), particularly timings and number of rows in files</w:t>
+      </w:r>
+    </w:p>
+    <w:p>
+      <w:pPr>
+        <w:rPr>
+          <w:lang w:val="en-GB"/>
+        </w:rPr>
+      </w:pPr>
+      <w:r>
+        <w:rPr>
+          <w:lang w:val="en-GB"/>
+        </w:rPr>
+        <w:t xml:space="preserve">LNO </w:t>
+      </w:r>
+      <w:r>
+        <w:rPr>
+          <w:lang w:val="en-GB"/>
+        </w:rPr>
+        <w:t xml:space="preserve">occultations </w:t>
+      </w:r>
+      <w:proofErr w:type="gramStart"/>
+      <w:r>
+        <w:rPr>
+          <w:lang w:val="en-GB"/>
+        </w:rPr>
+        <w:t>are implemented</w:t>
+      </w:r>
+      <w:proofErr w:type="gramEnd"/>
+      <w:r>
+        <w:rPr>
+          <w:lang w:val="en-GB"/>
+        </w:rPr>
+        <w:t>. I</w:t>
+      </w:r>
+      <w:r>
+        <w:rPr>
+          <w:lang w:val="en-GB"/>
+        </w:rPr>
+        <w:t>n</w:t>
+      </w:r>
+      <w:r>
+        <w:rPr>
+          <w:lang w:val="en-GB"/>
+        </w:rPr>
+        <w:t xml:space="preserve"> the</w:t>
+      </w:r>
+      <w:r>
+        <w:rPr>
+          <w:lang w:val="en-GB"/>
+        </w:rPr>
+        <w:t xml:space="preserve"> </w:t>
+      </w:r>
+      <w:proofErr w:type="gramStart"/>
+      <w:r>
+        <w:rPr>
+          <w:lang w:val="en-GB"/>
+        </w:rPr>
+        <w:t>5th</w:t>
+      </w:r>
+      <w:proofErr w:type="gramEnd"/>
+      <w:r>
+        <w:rPr>
+          <w:lang w:val="en-GB"/>
+        </w:rPr>
+        <w:t xml:space="preserve"> column</w:t>
+      </w:r>
+      <w:r>
+        <w:rPr>
+          <w:lang w:val="en-GB"/>
+        </w:rPr>
+        <w:t>, 0 is changed to 1.</w:t>
+      </w:r>
+    </w:p>
+    <w:p>
+      <w:pPr>
+        <w:rPr>
+          <w:lang w:val="en-GB"/>
+        </w:rPr>
+      </w:pPr>
+    </w:p>
+    <w:p>
+      <w:pPr>
+        <w:rPr>
+          <w:lang w:val="en-GB"/>
+        </w:rPr>
+      </w:pPr>
+      <w:r>
+        <w:rPr>
+          <w:lang w:val="en-GB"/>
+        </w:rPr>
+        <w:t>The j</w:t>
+      </w:r>
+      <w:r>
+        <w:rPr>
+          <w:lang w:val="en-GB"/>
+        </w:rPr>
+        <w:t>oint occultation file</w:t>
+      </w:r>
+      <w:r>
+        <w:rPr>
+          <w:lang w:val="en-GB"/>
+        </w:rPr>
+        <w:t xml:space="preserve"> </w:t>
+      </w:r>
+      <w:proofErr w:type="gramStart"/>
+      <w:r>
+        <w:rPr>
+          <w:lang w:val="en-GB"/>
+        </w:rPr>
+        <w:t>is created</w:t>
+      </w:r>
+      <w:proofErr w:type="gramEnd"/>
+      <w:r>
+        <w:rPr>
+          <w:lang w:val="en-GB"/>
+        </w:rPr>
+        <w:t xml:space="preserve"> </w:t>
+      </w:r>
+      <w:r>
+        <w:rPr>
+          <w:lang w:val="en-GB"/>
+        </w:rPr>
+        <w:t xml:space="preserve">for </w:t>
+      </w:r>
+      <w:r>
+        <w:rPr>
+          <w:lang w:val="en-GB"/>
+        </w:rPr>
+        <w:t>the ACS</w:t>
+      </w:r>
+      <w:r>
+        <w:rPr>
+          <w:lang w:val="en-GB"/>
+        </w:rPr>
+        <w:t xml:space="preserve"> team. This </w:t>
+      </w:r>
+      <w:proofErr w:type="gramStart"/>
+      <w:r>
+        <w:rPr>
+          <w:lang w:val="en-GB"/>
+        </w:rPr>
+        <w:t>will be sent</w:t>
+      </w:r>
+      <w:proofErr w:type="gramEnd"/>
+      <w:r>
+        <w:rPr>
+          <w:lang w:val="en-GB"/>
+        </w:rPr>
+        <w:t xml:space="preserve"> by </w:t>
+      </w:r>
+      <w:proofErr w:type="spellStart"/>
+      <w:r>
+        <w:rPr>
+          <w:lang w:val="en-GB"/>
+        </w:rPr>
+        <w:t>bojan</w:t>
+      </w:r>
+      <w:proofErr w:type="spellEnd"/>
+      <w:r>
+        <w:rPr>
+          <w:lang w:val="en-GB"/>
+        </w:rPr>
+        <w:t>/</w:t>
+      </w:r>
+      <w:proofErr w:type="spellStart"/>
+      <w:r>
+        <w:rPr>
+          <w:lang w:val="en-GB"/>
+        </w:rPr>
+        <w:t>claudio</w:t>
+      </w:r>
+      <w:proofErr w:type="spellEnd"/>
+      <w:r>
+        <w:rPr>
+          <w:lang w:val="en-GB"/>
+        </w:rPr>
+        <w:t xml:space="preserve"> to the </w:t>
+      </w:r>
+      <w:proofErr w:type="spellStart"/>
+      <w:r>
+        <w:rPr>
+          <w:lang w:val="en-GB"/>
+        </w:rPr>
+        <w:t>soc.</w:t>
+      </w:r>
+      <w:proofErr w:type="spellEnd"/>
+    </w:p>
+    <w:p>
+      <w:pPr>
+        <w:rPr>
+          <w:lang w:val="en-GB"/>
+        </w:rPr>
+      </w:pPr>
+    </w:p>
+    <w:p>
+      <w:pPr>
+        <w:rPr>
+          <w:lang w:val="en-GB"/>
+        </w:rPr>
+      </w:pPr>
+    </w:p>
+    <w:p>
+      <w:pPr>
+        <w:pStyle w:val="Heading2"/>
+        <w:rPr>
+          <w:lang w:val="en-GB"/>
+        </w:rPr>
+      </w:pPr>
+      <w:r>
+        <w:rPr>
+          <w:lang w:val="en-GB"/>
+        </w:rPr>
+        <w:lastRenderedPageBreak/>
+        <w:t>Calibration file</w:t>
+      </w:r>
+    </w:p>
+    <w:p>
+      <w:pPr>
+        <w:rPr>
+          <w:lang w:val="en-GB"/>
+        </w:rPr>
+      </w:pPr>
+      <w:r>
+        <w:rPr>
+          <w:lang w:val="en-GB"/>
+        </w:rPr>
+        <w:t>The c</w:t>
+      </w:r>
+      <w:r>
+        <w:rPr>
+          <w:lang w:val="en-GB"/>
+        </w:rPr>
+        <w:t xml:space="preserve">alibration file </w:t>
+      </w:r>
+      <w:proofErr w:type="gramStart"/>
+      <w:r>
+        <w:rPr>
+          <w:lang w:val="en-GB"/>
+        </w:rPr>
+        <w:t>must be filled in</w:t>
+      </w:r>
+      <w:proofErr w:type="gramEnd"/>
+      <w:r>
+        <w:rPr>
+          <w:lang w:val="en-GB"/>
+        </w:rPr>
+        <w:t xml:space="preserve"> manually. Use values from solar_calibrations.xlsx file for </w:t>
+      </w:r>
+      <w:proofErr w:type="spellStart"/>
+      <w:r>
+        <w:rPr>
+          <w:lang w:val="en-GB"/>
+        </w:rPr>
+        <w:t>miniscans</w:t>
+      </w:r>
+      <w:proofErr w:type="spellEnd"/>
+      <w:r>
+        <w:rPr>
+          <w:lang w:val="en-GB"/>
+        </w:rPr>
+        <w:t>/</w:t>
+      </w:r>
+      <w:proofErr w:type="spellStart"/>
+      <w:r>
+        <w:rPr>
+          <w:lang w:val="en-GB"/>
+        </w:rPr>
+        <w:t>fullscans</w:t>
+      </w:r>
+      <w:proofErr w:type="spellEnd"/>
+      <w:r>
+        <w:rPr>
+          <w:lang w:val="en-GB"/>
+        </w:rPr>
+        <w:t xml:space="preserve">. See previous </w:t>
+      </w:r>
+      <w:proofErr w:type="spellStart"/>
+      <w:r>
+        <w:rPr>
+          <w:lang w:val="en-GB"/>
+        </w:rPr>
+        <w:t>mtps</w:t>
+      </w:r>
+      <w:proofErr w:type="spellEnd"/>
+      <w:r>
+        <w:rPr>
+          <w:lang w:val="en-GB"/>
+        </w:rPr>
+        <w:t xml:space="preserve"> for examples.</w:t>
+      </w:r>
+    </w:p>
+    <w:p>
+      <w:pPr>
+        <w:rPr>
+          <w:lang w:val="en-GB"/>
+        </w:rPr>
+      </w:pPr>
+    </w:p>
+    <w:p>
+      <w:pPr>
+        <w:rPr>
+          <w:lang w:val="en-GB"/>
+        </w:rPr>
+      </w:pPr>
+      <w:r>
+        <w:rPr>
+          <w:lang w:val="en-GB"/>
+        </w:rPr>
+        <w:t xml:space="preserve">#send all files in the </w:t>
+      </w:r>
+      <w:proofErr w:type="spellStart"/>
+      <w:r>
+        <w:rPr>
+          <w:lang w:val="en-GB"/>
+        </w:rPr>
+        <w:t>cop_row</w:t>
+      </w:r>
+      <w:proofErr w:type="spellEnd"/>
+      <w:r>
+        <w:rPr>
+          <w:lang w:val="en-GB"/>
+        </w:rPr>
+        <w:t>/</w:t>
+      </w:r>
+      <w:proofErr w:type="spellStart"/>
+      <w:r>
+        <w:rPr>
+          <w:lang w:val="en-GB"/>
+        </w:rPr>
+        <w:t>mtpxxx</w:t>
+      </w:r>
+      <w:proofErr w:type="spellEnd"/>
+      <w:r>
+        <w:rPr>
+          <w:lang w:val="en-GB"/>
+        </w:rPr>
+        <w:t xml:space="preserve"> folder to nomad.iops@aeronomie.be</w:t>
+      </w:r>
+    </w:p>
+    <w:p>
+      <w:pPr>
+        <w:rPr>
+          <w:lang w:val="en-GB"/>
+        </w:rPr>
+      </w:pPr>
+    </w:p>
+    <w:p>
+      <w:pPr>
+        <w:pStyle w:val="Heading2"/>
+        <w:rPr>
+          <w:lang w:val="en-GB"/>
+        </w:rPr>
+      </w:pPr>
+      <w:r>
+        <w:rPr>
+          <w:lang w:val="en-GB"/>
+        </w:rPr>
+        <w:t>Update website</w:t>
+      </w:r>
+    </w:p>
+    <w:p>
+      <w:pPr>
+        <w:rPr>
+          <w:lang w:val="en-GB"/>
+        </w:rPr>
+      </w:pPr>
+      <w:r>
+        <w:rPr>
+          <w:lang w:val="en-GB"/>
+        </w:rPr>
+        <w:t>Run step5</w:t>
+      </w:r>
+    </w:p>
+    <w:p>
+      <w:pPr>
+        <w:rPr>
+          <w:lang w:val="en-GB"/>
+        </w:rPr>
+      </w:pPr>
+      <w:r>
+        <w:rPr>
+          <w:lang w:val="en-GB"/>
+        </w:rPr>
+        <w:t>Then log in to Tethys, change directory to “</w:t>
+      </w:r>
+      <w:r>
+        <w:rPr>
+          <w:lang w:val="en-GB"/>
+        </w:rPr>
+        <w:t>/</w:t>
+      </w:r>
+      <w:proofErr w:type="spellStart"/>
+      <w:r>
+        <w:rPr>
+          <w:lang w:val="en-GB"/>
+        </w:rPr>
+        <w:t>bira-iasb</w:t>
+      </w:r>
+      <w:proofErr w:type="spellEnd"/>
+      <w:r>
+        <w:rPr>
+          <w:lang w:val="en-GB"/>
+        </w:rPr>
+        <w:t>/websites/dev/mars&gt;</w:t>
+      </w:r>
+      <w:r>
+        <w:rPr>
+          <w:lang w:val="en-GB"/>
+        </w:rPr>
+        <w:t>”</w:t>
+      </w:r>
+    </w:p>
+    <w:p>
+      <w:pPr>
+        <w:rPr>
+          <w:lang w:val="en-GB"/>
+        </w:rPr>
+      </w:pPr>
+      <w:r>
+        <w:rPr>
+          <w:lang w:val="en-GB"/>
+        </w:rPr>
+        <w:t xml:space="preserve">Then </w:t>
+      </w:r>
+      <w:proofErr w:type="gramStart"/>
+      <w:r>
+        <w:rPr>
+          <w:lang w:val="en-GB"/>
+        </w:rPr>
+        <w:t xml:space="preserve">run </w:t>
+      </w:r>
+      <w:r>
+        <w:rPr>
+          <w:lang w:val="en-GB"/>
+        </w:rPr>
+        <w:t xml:space="preserve"> </w:t>
+      </w:r>
+      <w:r>
+        <w:rPr>
+          <w:lang w:val="en-GB"/>
+        </w:rPr>
+        <w:t>“</w:t>
+      </w:r>
+      <w:proofErr w:type="gramEnd"/>
+      <w:r>
+        <w:rPr>
+          <w:lang w:val="en-GB"/>
+        </w:rPr>
+        <w:t>./sync_to_prod.sh</w:t>
+      </w:r>
+      <w:r>
+        <w:rPr>
+          <w:lang w:val="en-GB"/>
+        </w:rPr>
+        <w:t>”</w:t>
+      </w:r>
+    </w:p>
+    <w:p>
+      <w:pPr>
+        <w:rPr>
+          <w:lang w:val="en-GB"/>
+        </w:rPr>
+      </w:pPr>
+    </w:p>
+    <w:p>
+      <w:pPr>
+        <w:rPr>
+          <w:lang w:val="en-GB"/>
+        </w:rPr>
+      </w:pPr>
+    </w:p>
+    <w:p>
+      <w:pPr>
+        <w:rPr>
+          <w:lang w:val="en-GB"/>
+        </w:rPr>
+      </w:pPr>
+    </w:p>
+    <w:p>
+      <w:pPr>
+        <w:pStyle w:val="Heading1"/>
+        <w:rPr>
+          <w:lang w:val="en-GB"/>
+        </w:rPr>
+      </w:pPr>
+      <w:r>
+        <w:rPr>
+          <w:lang w:val="en-GB"/>
+        </w:rPr>
+        <w:t>Important things to remember:</w:t>
+      </w:r>
+    </w:p>
+    <w:p>
+      <w:pPr>
+        <w:rPr>
+          <w:lang w:val="en-GB"/>
+        </w:rPr>
+      </w:pPr>
+      <w:proofErr w:type="gramStart"/>
+      <w:r>
+        <w:rPr>
+          <w:lang w:val="en-GB"/>
+        </w:rPr>
+        <w:t>1st</w:t>
+      </w:r>
+      <w:proofErr w:type="gramEnd"/>
+      <w:r>
+        <w:rPr>
+          <w:lang w:val="en-GB"/>
+        </w:rPr>
+        <w:t xml:space="preserve"> observation after OCM slot should always be LNO+UVIS to keep instrument warm</w:t>
+      </w:r>
+    </w:p>
+    <w:p>
+      <w:pPr>
+        <w:rPr>
+          <w:lang w:val="en-GB"/>
+        </w:rPr>
+      </w:pPr>
+    </w:p>
+    <w:p>
+      <w:pPr>
+        <w:rPr>
+          <w:lang w:val="en-GB"/>
+        </w:rPr>
+      </w:pPr>
+      <w:r>
+        <w:rPr>
+          <w:lang w:val="en-GB"/>
+        </w:rPr>
+        <w:t xml:space="preserve">Check starting orbit matches with </w:t>
+      </w:r>
+      <w:proofErr w:type="spellStart"/>
+      <w:r>
+        <w:rPr>
+          <w:lang w:val="en-GB"/>
+        </w:rPr>
+        <w:t>Bojan</w:t>
+      </w:r>
+      <w:proofErr w:type="spellEnd"/>
+      <w:r>
+        <w:rPr>
+          <w:lang w:val="en-GB"/>
+        </w:rPr>
+        <w:t>/Claudio</w:t>
+      </w:r>
+    </w:p>
+    <w:p>
+      <w:pPr>
+        <w:rPr>
+          <w:lang w:val="en-GB"/>
+        </w:rPr>
+      </w:pPr>
+      <w:r>
+        <w:rPr>
+          <w:lang w:val="en-GB"/>
+        </w:rPr>
+        <w:t xml:space="preserve">Check number of orbits in file matches with </w:t>
+      </w:r>
+      <w:proofErr w:type="spellStart"/>
+      <w:r>
+        <w:rPr>
+          <w:lang w:val="en-GB"/>
+        </w:rPr>
+        <w:t>Bojan</w:t>
+      </w:r>
+      <w:proofErr w:type="spellEnd"/>
+      <w:r>
+        <w:rPr>
+          <w:lang w:val="en-GB"/>
+        </w:rPr>
+        <w:t>/Claudio</w:t>
+      </w:r>
+    </w:p>
+    <w:p>
+      <w:pPr>
+        <w:rPr>
+          <w:lang w:val="en-GB"/>
+        </w:rPr>
+      </w:pPr>
+    </w:p>
+    <w:p>
+      <w:pPr>
+        <w:rPr>
+          <w:lang w:val="en-GB"/>
+        </w:rPr>
+      </w:pPr>
+    </w:p>
+    <w:p>
+      <w:pPr>
+        <w:rPr>
+          <w:lang w:val="en-GB"/>
+        </w:rPr>
+      </w:pPr>
+      <w:r>
+        <w:rPr>
+          <w:lang w:val="en-GB"/>
+        </w:rPr>
+        <w:t>Remember to check what calibrations there are, and send calibration COP rows separately!</w:t>
+      </w:r>
+    </w:p>
+    <w:p>
+      <w:pPr>
+        <w:rPr>
+          <w:lang w:val="en-GB"/>
+        </w:rPr>
+      </w:pPr>
+    </w:p>
+    <w:p>
+      <w:pPr>
+        <w:rPr>
+          <w:lang w:val="en-GB"/>
+        </w:rPr>
+      </w:pPr>
+    </w:p>
+    <w:p>
+      <w:pPr>
+        <w:rPr>
+          <w:lang w:val="en-GB"/>
+        </w:rPr>
+      </w:pPr>
+    </w:p>
+    <w:p>
+      <w:pPr>
+        <w:rPr>
+          <w:lang w:val="en-GB"/>
+        </w:rPr>
+      </w:pPr>
+      <w:r>
+        <w:rPr>
+          <w:lang w:val="en-GB"/>
+        </w:rPr>
+        <w:t>Add manually to comment section where required:</w:t>
+      </w:r>
+    </w:p>
+    <w:p>
+      <w:pPr>
+        <w:rPr>
+          <w:lang w:val="en-GB"/>
+        </w:rPr>
+      </w:pPr>
+      <w:r>
+        <w:rPr>
+          <w:lang w:val="en-GB"/>
+        </w:rPr>
+        <w:t>&amp;</w:t>
+      </w:r>
+      <w:proofErr w:type="spellStart"/>
+      <w:r>
+        <w:rPr>
+          <w:lang w:val="en-GB"/>
+        </w:rPr>
+        <w:t>PDHUMaintenanceSlot</w:t>
+      </w:r>
+      <w:proofErr w:type="spellEnd"/>
+    </w:p>
+    <w:p>
+      <w:pPr>
+        <w:rPr>
+          <w:lang w:val="en-GB"/>
+        </w:rPr>
+      </w:pPr>
+      <w:r>
+        <w:rPr>
+          <w:lang w:val="en-GB"/>
+        </w:rPr>
+        <w:t>&amp;</w:t>
+      </w:r>
+      <w:proofErr w:type="spellStart"/>
+      <w:r>
+        <w:rPr>
+          <w:lang w:val="en-GB"/>
+        </w:rPr>
+        <w:t>NightsideUVIS</w:t>
+      </w:r>
+      <w:proofErr w:type="spellEnd"/>
+    </w:p>
+    <w:p>
+      <w:pPr>
+        <w:rPr>
+          <w:lang w:val="en-GB"/>
+        </w:rPr>
+      </w:pPr>
+    </w:p>
+    <w:p>
+      <w:pPr>
+        <w:rPr>
+          <w:lang w:val="en-GB"/>
+        </w:rPr>
+      </w:pPr>
+    </w:p>
+    <w:p>
+      <w:pPr>
+        <w:rPr>
+          <w:lang w:val="en-GB"/>
+        </w:rPr>
+      </w:pPr>
+      <w:r>
+        <w:rPr>
+          <w:lang w:val="en-GB"/>
+        </w:rPr>
+        <w:t xml:space="preserve">Check all orbit type 28 </w:t>
+      </w:r>
+      <w:proofErr w:type="gramStart"/>
+      <w:r>
+        <w:rPr>
+          <w:lang w:val="en-GB"/>
+        </w:rPr>
+        <w:t>have been added</w:t>
+      </w:r>
+      <w:proofErr w:type="gramEnd"/>
+      <w:r>
+        <w:rPr>
+          <w:lang w:val="en-GB"/>
+        </w:rPr>
+        <w:t xml:space="preserve"> for LNO+UVIS limbs</w:t>
+      </w:r>
+    </w:p>
+    <w:p>
+      <w:pPr>
+        <w:rPr>
+          <w:lang w:val="en-GB"/>
+        </w:rPr>
+      </w:pPr>
+    </w:p>
+    <w:p>
+      <w:pPr>
+        <w:rPr>
+          <w:lang w:val="en-GB"/>
+        </w:rPr>
+      </w:pPr>
+    </w:p>
+    <w:p>
+      <w:pPr>
+        <w:pStyle w:val="Heading1"/>
+        <w:rPr>
+          <w:lang w:val="en-GB"/>
+        </w:rPr>
+      </w:pPr>
+      <w:r>
+        <w:rPr>
+          <w:lang w:val="en-GB"/>
+        </w:rPr>
+        <w:t>Appendix A: Typical orbit plans</w:t>
+      </w:r>
+    </w:p>
+    <w:p>
+      <w:pPr>
+        <w:rPr>
+          <w:lang w:val="en-GB"/>
+        </w:rPr>
+      </w:pPr>
+      <w:r>
+        <w:rPr>
+          <w:lang w:val="en-GB"/>
+        </w:rPr>
+        <w:t xml:space="preserve">The TGO orbit </w:t>
+      </w:r>
+      <w:proofErr w:type="gramStart"/>
+      <w:r>
+        <w:rPr>
+          <w:lang w:val="en-GB"/>
+        </w:rPr>
+        <w:t>can be divided</w:t>
+      </w:r>
+      <w:proofErr w:type="gramEnd"/>
+      <w:r>
+        <w:rPr>
+          <w:lang w:val="en-GB"/>
+        </w:rPr>
+        <w:t>, approximately, into 3 categories:</w:t>
       </w:r>
     </w:p>
     <w:p>
@@ -2678,19 +4686,25 @@
         <w:pStyle w:val="ListParagraph"/>
         <w:numPr>
           <w:ilvl w:val="0"/>
-          <w:numId w:val="6"/>
+          <w:numId w:val="8"/>
         </w:numPr>
         <w:rPr>
           <w:lang w:val="en-GB"/>
         </w:rPr>
       </w:pPr>
+      <w:r>
+        <w:rPr>
+          <w:lang w:val="en-GB"/>
+        </w:rPr>
+        <w:t>Periods where there are no occultations (due to high beta angle)</w:t>
+      </w:r>
     </w:p>
     <w:p>
       <w:pPr>
         <w:pStyle w:val="ListParagraph"/>
         <w:numPr>
           <w:ilvl w:val="0"/>
-          <w:numId w:val="6"/>
+          <w:numId w:val="8"/>
         </w:numPr>
         <w:rPr>
           <w:lang w:val="en-GB"/>
@@ -2700,969 +4714,78 @@
         <w:rPr>
           <w:lang w:val="en-GB"/>
         </w:rPr>
-        <w:t xml:space="preserve">Send this and the generic orbit plan to </w:t>
-      </w:r>
-      <w:proofErr w:type="spellStart"/>
-      <w:r>
-        <w:rPr>
-          <w:lang w:val="en-GB"/>
-        </w:rPr>
-        <w:t>nomad.iops</w:t>
-      </w:r>
-      <w:proofErr w:type="spellEnd"/>
-    </w:p>
-    <w:p>
-      <w:pPr>
-        <w:rPr>
-          <w:lang w:val="en-GB"/>
-        </w:rPr>
-      </w:pPr>
-    </w:p>
-    <w:p>
-      <w:pPr>
-        <w:rPr>
-          <w:lang w:val="en-GB"/>
-        </w:rPr>
-      </w:pPr>
-    </w:p>
-    <w:p>
-      <w:pPr>
-        <w:rPr>
-          <w:lang w:val="en-GB"/>
-        </w:rPr>
-      </w:pPr>
-    </w:p>
-    <w:p>
-      <w:pPr>
-        <w:rPr>
-          <w:lang w:val="en-GB"/>
-        </w:rPr>
-      </w:pPr>
-      <w:r>
-        <w:rPr>
-          <w:lang w:val="en-GB"/>
-        </w:rPr>
-        <w:t xml:space="preserve">#if all is ok then place it in the </w:t>
-      </w:r>
-      <w:proofErr w:type="spellStart"/>
-      <w:r>
-        <w:rPr>
-          <w:lang w:val="en-GB"/>
-        </w:rPr>
-        <w:t>orbit_plans</w:t>
-      </w:r>
-      <w:proofErr w:type="spellEnd"/>
-      <w:r>
-        <w:rPr>
-          <w:lang w:val="en-GB"/>
-        </w:rPr>
-        <w:t>/</w:t>
-      </w:r>
-      <w:proofErr w:type="spellStart"/>
-      <w:r>
-        <w:rPr>
-          <w:lang w:val="en-GB"/>
-        </w:rPr>
-        <w:t>mtpxxx</w:t>
-      </w:r>
-      <w:proofErr w:type="spellEnd"/>
-      <w:r>
-        <w:rPr>
-          <w:lang w:val="en-GB"/>
-        </w:rPr>
-        <w:t xml:space="preserve"> folder and run entire script again</w:t>
-      </w:r>
-    </w:p>
-    <w:p>
-      <w:pPr>
-        <w:rPr>
-          <w:lang w:val="en-GB"/>
-        </w:rPr>
-      </w:pPr>
-    </w:p>
-    <w:p>
-      <w:pPr>
-        <w:rPr>
-          <w:lang w:val="en-GB"/>
-        </w:rPr>
-      </w:pPr>
-      <w:r>
-        <w:rPr>
-          <w:lang w:val="en-GB"/>
-        </w:rPr>
-        <w:t xml:space="preserve">#final orbit plan </w:t>
+        <w:t>Periods with short occultations, typic</w:t>
+      </w:r>
+      <w:r>
+        <w:rPr>
+          <w:lang w:val="en-GB"/>
+        </w:rPr>
+        <w:t>ally either ingress or egress in one orbit</w:t>
+      </w:r>
+    </w:p>
+    <w:p>
+      <w:pPr>
+        <w:pStyle w:val="ListParagraph"/>
+        <w:numPr>
+          <w:ilvl w:val="0"/>
+          <w:numId w:val="8"/>
+        </w:numPr>
+        <w:rPr>
+          <w:lang w:val="en-GB"/>
+        </w:rPr>
+      </w:pPr>
+      <w:r>
+        <w:rPr>
+          <w:lang w:val="en-GB"/>
+        </w:rPr>
+        <w:t>P</w:t>
+      </w:r>
+      <w:r>
+        <w:rPr>
+          <w:lang w:val="en-GB"/>
+        </w:rPr>
+        <w:t xml:space="preserve">eriods with long </w:t>
+      </w:r>
+      <w:r>
+        <w:rPr>
+          <w:lang w:val="en-GB"/>
+        </w:rPr>
+        <w:t>or multiple occultations in the same orbit</w:t>
+      </w:r>
+    </w:p>
+    <w:p>
+      <w:pPr>
+        <w:rPr>
+          <w:lang w:val="en-GB"/>
+        </w:rPr>
+      </w:pPr>
+      <w:r>
+        <w:rPr>
+          <w:lang w:val="en-GB"/>
+        </w:rPr>
+        <w:t xml:space="preserve">The temperature of NOMAD is lowest in case (1) and highest in case (3) and so this </w:t>
       </w:r>
       <w:proofErr w:type="gramStart"/>
       <w:r>
         <w:rPr>
           <w:lang w:val="en-GB"/>
         </w:rPr>
-        <w:t>will be placed</w:t>
+        <w:t>must be offset</w:t>
       </w:r>
       <w:proofErr w:type="gramEnd"/>
       <w:r>
         <w:rPr>
           <w:lang w:val="en-GB"/>
         </w:rPr>
-        <w:t xml:space="preserve"> in base directory. Check for issues</w:t>
-      </w:r>
-    </w:p>
-    <w:p>
-      <w:pPr>
-        <w:rPr>
-          <w:lang w:val="en-GB"/>
-        </w:rPr>
-      </w:pPr>
-      <w:r>
-        <w:rPr>
-          <w:lang w:val="en-GB"/>
-        </w:rPr>
-        <w:t xml:space="preserve">#if all ok then place it in the </w:t>
-      </w:r>
-      <w:proofErr w:type="spellStart"/>
-      <w:r>
-        <w:rPr>
-          <w:lang w:val="en-GB"/>
-        </w:rPr>
-        <w:t>orbit_plans</w:t>
-      </w:r>
-      <w:proofErr w:type="spellEnd"/>
-      <w:r>
-        <w:rPr>
-          <w:lang w:val="en-GB"/>
-        </w:rPr>
-        <w:t>/</w:t>
-      </w:r>
-      <w:proofErr w:type="spellStart"/>
-      <w:r>
-        <w:rPr>
-          <w:lang w:val="en-GB"/>
-        </w:rPr>
-        <w:t>mtpxxx</w:t>
-      </w:r>
-      <w:proofErr w:type="spellEnd"/>
-      <w:r>
-        <w:rPr>
-          <w:lang w:val="en-GB"/>
-        </w:rPr>
-        <w:t xml:space="preserve"> folder and run entire script again</w:t>
-      </w:r>
-    </w:p>
-    <w:p>
-      <w:pPr>
-        <w:rPr>
-          <w:lang w:val="en-GB"/>
-        </w:rPr>
-      </w:pPr>
-    </w:p>
-    <w:p>
-      <w:pPr>
-        <w:rPr>
-          <w:lang w:val="en-GB"/>
-        </w:rPr>
-      </w:pPr>
-    </w:p>
-    <w:p>
-      <w:pPr>
-        <w:rPr>
-          <w:lang w:val="en-GB"/>
-        </w:rPr>
-      </w:pPr>
-    </w:p>
-    <w:p>
-      <w:pPr>
-        <w:rPr>
-          <w:lang w:val="en-GB"/>
-        </w:rPr>
-      </w:pPr>
-      <w:r>
-        <w:rPr>
-          <w:lang w:val="en-GB"/>
-        </w:rPr>
-        <w:t xml:space="preserve">#the following files </w:t>
-      </w:r>
-      <w:proofErr w:type="gramStart"/>
-      <w:r>
-        <w:rPr>
-          <w:lang w:val="en-GB"/>
-        </w:rPr>
-        <w:t>will be generated</w:t>
-      </w:r>
-      <w:proofErr w:type="gramEnd"/>
-      <w:r>
-        <w:rPr>
-          <w:lang w:val="en-GB"/>
-        </w:rPr>
-        <w:t xml:space="preserve"> in </w:t>
-      </w:r>
-      <w:proofErr w:type="spellStart"/>
-      <w:r>
-        <w:rPr>
-          <w:lang w:val="en-GB"/>
-        </w:rPr>
-        <w:t>cop_rows</w:t>
-      </w:r>
-      <w:proofErr w:type="spellEnd"/>
-      <w:r>
-        <w:rPr>
-          <w:lang w:val="en-GB"/>
-        </w:rPr>
-        <w:t>/</w:t>
-      </w:r>
-      <w:proofErr w:type="spellStart"/>
-      <w:r>
-        <w:rPr>
-          <w:lang w:val="en-GB"/>
-        </w:rPr>
-        <w:t>mtpxxx</w:t>
-      </w:r>
-      <w:proofErr w:type="spellEnd"/>
-      <w:r>
-        <w:rPr>
-          <w:lang w:val="en-GB"/>
-        </w:rPr>
-        <w:t xml:space="preserve"> folder:</w:t>
-      </w:r>
-    </w:p>
-    <w:p>
-      <w:pPr>
-        <w:rPr>
-          <w:lang w:val="en-GB"/>
-        </w:rPr>
-      </w:pPr>
-      <w:r>
-        <w:rPr>
-          <w:lang w:val="en-GB"/>
-        </w:rPr>
-        <w:t xml:space="preserve">#calibration file </w:t>
-      </w:r>
-      <w:proofErr w:type="gramStart"/>
-      <w:r>
-        <w:rPr>
-          <w:lang w:val="en-GB"/>
-        </w:rPr>
-        <w:t>must be filled in</w:t>
-      </w:r>
-      <w:proofErr w:type="gramEnd"/>
-      <w:r>
-        <w:rPr>
-          <w:lang w:val="en-GB"/>
-        </w:rPr>
-        <w:t xml:space="preserve"> manually. Use values from solar_calibrations.xlsx file for </w:t>
-      </w:r>
-      <w:proofErr w:type="spellStart"/>
-      <w:r>
-        <w:rPr>
-          <w:lang w:val="en-GB"/>
-        </w:rPr>
-        <w:t>miniscans</w:t>
-      </w:r>
-      <w:proofErr w:type="spellEnd"/>
-      <w:r>
-        <w:rPr>
-          <w:lang w:val="en-GB"/>
-        </w:rPr>
-        <w:t>/</w:t>
-      </w:r>
-      <w:proofErr w:type="spellStart"/>
-      <w:r>
-        <w:rPr>
-          <w:lang w:val="en-GB"/>
-        </w:rPr>
-        <w:t>fullscans</w:t>
-      </w:r>
-      <w:proofErr w:type="spellEnd"/>
-      <w:r>
-        <w:rPr>
-          <w:lang w:val="en-GB"/>
-        </w:rPr>
-        <w:t xml:space="preserve">. See previous </w:t>
-      </w:r>
-      <w:proofErr w:type="spellStart"/>
-      <w:r>
-        <w:rPr>
-          <w:lang w:val="en-GB"/>
-        </w:rPr>
-        <w:t>mtps</w:t>
-      </w:r>
-      <w:proofErr w:type="spellEnd"/>
-      <w:r>
-        <w:rPr>
-          <w:lang w:val="en-GB"/>
-        </w:rPr>
-        <w:t xml:space="preserve"> for examples.</w:t>
-      </w:r>
-    </w:p>
-    <w:p>
-      <w:pPr>
-        <w:rPr>
-          <w:lang w:val="en-GB"/>
-        </w:rPr>
-      </w:pPr>
-      <w:r>
-        <w:rPr>
-          <w:lang w:val="en-GB"/>
-        </w:rPr>
-        <w:t xml:space="preserve">#this and the other </w:t>
-      </w:r>
-      <w:proofErr w:type="spellStart"/>
-      <w:r>
-        <w:rPr>
-          <w:lang w:val="en-GB"/>
-        </w:rPr>
-        <w:t>ir</w:t>
-      </w:r>
-      <w:proofErr w:type="spellEnd"/>
-      <w:r>
-        <w:rPr>
-          <w:lang w:val="en-GB"/>
-        </w:rPr>
-        <w:t xml:space="preserve"> cop rows should be checked (compare to summary files from </w:t>
-      </w:r>
-      <w:proofErr w:type="spellStart"/>
-      <w:r>
-        <w:rPr>
-          <w:lang w:val="en-GB"/>
-        </w:rPr>
-        <w:t>bojan</w:t>
-      </w:r>
-      <w:proofErr w:type="spellEnd"/>
-      <w:r>
-        <w:rPr>
-          <w:lang w:val="en-GB"/>
-        </w:rPr>
-        <w:t>/</w:t>
-      </w:r>
-      <w:proofErr w:type="spellStart"/>
-      <w:r>
-        <w:rPr>
-          <w:lang w:val="en-GB"/>
-        </w:rPr>
-        <w:t>claudio</w:t>
-      </w:r>
-      <w:proofErr w:type="spellEnd"/>
-      <w:r>
-        <w:rPr>
-          <w:lang w:val="en-GB"/>
-        </w:rPr>
-        <w:t>), particularly timings and number of rows in files</w:t>
-      </w:r>
-    </w:p>
-    <w:p>
-      <w:pPr>
-        <w:rPr>
-          <w:lang w:val="en-GB"/>
-        </w:rPr>
-      </w:pPr>
-      <w:r>
-        <w:rPr>
-          <w:lang w:val="en-GB"/>
-        </w:rPr>
-        <w:t>#</w:t>
-      </w:r>
-      <w:proofErr w:type="spellStart"/>
-      <w:r>
-        <w:rPr>
-          <w:lang w:val="en-GB"/>
-        </w:rPr>
-        <w:t>lno</w:t>
-      </w:r>
-      <w:proofErr w:type="spellEnd"/>
-      <w:r>
-        <w:rPr>
-          <w:lang w:val="en-GB"/>
-        </w:rPr>
-        <w:t xml:space="preserve"> orbit number file, for </w:t>
-      </w:r>
-      <w:proofErr w:type="spellStart"/>
-      <w:r>
-        <w:rPr>
-          <w:lang w:val="en-GB"/>
-        </w:rPr>
-        <w:t>uvis</w:t>
-      </w:r>
-      <w:proofErr w:type="spellEnd"/>
-      <w:r>
-        <w:rPr>
-          <w:lang w:val="en-GB"/>
-        </w:rPr>
-        <w:t xml:space="preserve"> ops team</w:t>
-      </w:r>
-    </w:p>
-    <w:p>
-      <w:pPr>
-        <w:rPr>
-          <w:lang w:val="en-GB"/>
-        </w:rPr>
-      </w:pPr>
-      <w:r>
-        <w:rPr>
-          <w:lang w:val="en-GB"/>
-        </w:rPr>
-        <w:t xml:space="preserve">#joint occultation file, for </w:t>
-      </w:r>
-      <w:proofErr w:type="spellStart"/>
-      <w:proofErr w:type="gramStart"/>
-      <w:r>
-        <w:rPr>
-          <w:lang w:val="en-GB"/>
-        </w:rPr>
-        <w:t>acs</w:t>
-      </w:r>
-      <w:proofErr w:type="spellEnd"/>
-      <w:proofErr w:type="gramEnd"/>
-      <w:r>
-        <w:rPr>
-          <w:lang w:val="en-GB"/>
-        </w:rPr>
-        <w:t xml:space="preserve"> team. This </w:t>
-      </w:r>
-      <w:proofErr w:type="gramStart"/>
-      <w:r>
-        <w:rPr>
-          <w:lang w:val="en-GB"/>
-        </w:rPr>
-        <w:t>will be sent</w:t>
-      </w:r>
-      <w:proofErr w:type="gramEnd"/>
-      <w:r>
-        <w:rPr>
-          <w:lang w:val="en-GB"/>
-        </w:rPr>
-        <w:t xml:space="preserve"> by </w:t>
-      </w:r>
-      <w:proofErr w:type="spellStart"/>
-      <w:r>
-        <w:rPr>
-          <w:lang w:val="en-GB"/>
-        </w:rPr>
-        <w:t>bojan</w:t>
-      </w:r>
-      <w:proofErr w:type="spellEnd"/>
-      <w:r>
-        <w:rPr>
-          <w:lang w:val="en-GB"/>
-        </w:rPr>
-        <w:t>/</w:t>
-      </w:r>
-      <w:proofErr w:type="spellStart"/>
-      <w:r>
-        <w:rPr>
-          <w:lang w:val="en-GB"/>
-        </w:rPr>
-        <w:t>claudio</w:t>
-      </w:r>
-      <w:proofErr w:type="spellEnd"/>
-      <w:r>
-        <w:rPr>
-          <w:lang w:val="en-GB"/>
-        </w:rPr>
-        <w:t xml:space="preserve"> to the </w:t>
-      </w:r>
-      <w:proofErr w:type="spellStart"/>
-      <w:r>
-        <w:rPr>
-          <w:lang w:val="en-GB"/>
-        </w:rPr>
-        <w:t>soc.</w:t>
-      </w:r>
-      <w:proofErr w:type="spellEnd"/>
-    </w:p>
-    <w:p>
-      <w:pPr>
-        <w:rPr>
-          <w:lang w:val="en-GB"/>
-        </w:rPr>
-      </w:pPr>
-      <w:r>
-        <w:rPr>
-          <w:lang w:val="en-GB"/>
-        </w:rPr>
-        <w:t xml:space="preserve">#send all files in the </w:t>
-      </w:r>
-      <w:proofErr w:type="spellStart"/>
-      <w:r>
-        <w:rPr>
-          <w:lang w:val="en-GB"/>
-        </w:rPr>
-        <w:t>cop_row</w:t>
-      </w:r>
-      <w:proofErr w:type="spellEnd"/>
-      <w:r>
-        <w:rPr>
-          <w:lang w:val="en-GB"/>
-        </w:rPr>
-        <w:t>/</w:t>
-      </w:r>
-      <w:proofErr w:type="spellStart"/>
-      <w:r>
-        <w:rPr>
-          <w:lang w:val="en-GB"/>
-        </w:rPr>
-        <w:t>mtpxxx</w:t>
-      </w:r>
-      <w:proofErr w:type="spellEnd"/>
-      <w:r>
-        <w:rPr>
-          <w:lang w:val="en-GB"/>
-        </w:rPr>
-        <w:t xml:space="preserve"> folder to nomad.iops@aeronomie.be</w:t>
-      </w:r>
-    </w:p>
-    <w:p>
-      <w:pPr>
-        <w:rPr>
-          <w:lang w:val="en-GB"/>
-        </w:rPr>
-      </w:pPr>
-    </w:p>
-    <w:p>
-      <w:pPr>
-        <w:rPr>
-          <w:lang w:val="en-GB"/>
-        </w:rPr>
-      </w:pPr>
-    </w:p>
-    <w:p>
-      <w:pPr>
-        <w:rPr>
-          <w:lang w:val="en-GB"/>
-        </w:rPr>
-      </w:pPr>
-      <w:bookmarkStart w:id="0" w:name="_GoBack"/>
-      <w:bookmarkEnd w:id="0"/>
-    </w:p>
-    <w:p>
-      <w:pPr>
-        <w:rPr>
-          <w:lang w:val="en-GB"/>
-        </w:rPr>
-      </w:pPr>
-    </w:p>
-    <w:p>
-      <w:pPr>
-        <w:rPr>
-          <w:lang w:val="en-GB"/>
-        </w:rPr>
-      </w:pPr>
-    </w:p>
-    <w:p>
-      <w:pPr>
-        <w:pStyle w:val="Heading1"/>
-        <w:rPr>
-          <w:lang w:val="en-GB"/>
-        </w:rPr>
-      </w:pPr>
-      <w:r>
-        <w:rPr>
-          <w:lang w:val="en-GB"/>
-        </w:rPr>
-        <w:t>Important things to remember:</w:t>
-      </w:r>
-    </w:p>
-    <w:p>
-      <w:pPr>
-        <w:rPr>
-          <w:lang w:val="en-GB"/>
-        </w:rPr>
-      </w:pPr>
-      <w:r>
-        <w:rPr>
-          <w:lang w:val="en-GB"/>
-        </w:rPr>
-        <w:t xml:space="preserve">Add </w:t>
-      </w:r>
-      <w:proofErr w:type="spellStart"/>
-      <w:r>
-        <w:rPr>
-          <w:lang w:val="en-GB"/>
-        </w:rPr>
-        <w:t>nightside</w:t>
-      </w:r>
-      <w:proofErr w:type="spellEnd"/>
-      <w:r>
-        <w:rPr>
-          <w:lang w:val="en-GB"/>
-        </w:rPr>
-        <w:t xml:space="preserve"> LNO</w:t>
-      </w:r>
-      <w:r>
-        <w:rPr>
-          <w:lang w:val="en-GB"/>
-        </w:rPr>
-        <w:t>s</w:t>
-      </w:r>
-    </w:p>
-    <w:p>
-      <w:pPr>
-        <w:rPr>
-          <w:lang w:val="en-GB"/>
-        </w:rPr>
-      </w:pPr>
-      <w:r>
-        <w:rPr>
-          <w:lang w:val="en-GB"/>
-        </w:rPr>
-        <w:t>Check t</w:t>
-      </w:r>
-      <w:r>
-        <w:rPr>
-          <w:lang w:val="en-GB"/>
-        </w:rPr>
-        <w:t xml:space="preserve">argeted nadir: </w:t>
-      </w:r>
-    </w:p>
-    <w:p>
-      <w:pPr>
-        <w:rPr>
-          <w:lang w:val="en-GB"/>
-        </w:rPr>
-      </w:pPr>
-      <w:r>
-        <w:rPr>
-          <w:lang w:val="en-GB"/>
-        </w:rPr>
-        <w:t>Curiosity (134/136)</w:t>
-      </w:r>
-    </w:p>
-    <w:p>
-      <w:pPr>
-        <w:rPr>
-          <w:lang w:val="en-GB"/>
-        </w:rPr>
-      </w:pPr>
-      <w:r>
-        <w:rPr>
-          <w:lang w:val="en-GB"/>
-        </w:rPr>
-        <w:t>Francesca surface hydration sites (191)</w:t>
-      </w:r>
-    </w:p>
-    <w:p>
-      <w:pPr>
-        <w:rPr>
-          <w:lang w:val="en-GB"/>
-        </w:rPr>
-      </w:pPr>
-      <w:r>
-        <w:rPr>
-          <w:lang w:val="en-GB"/>
-        </w:rPr>
-        <w:t xml:space="preserve">Add more </w:t>
-      </w:r>
-      <w:r>
-        <w:rPr>
-          <w:lang w:val="en-GB"/>
-        </w:rPr>
-        <w:t>CH4 release sites (134/136)</w:t>
-      </w:r>
-    </w:p>
-    <w:p>
-      <w:pPr>
-        <w:rPr>
-          <w:lang w:val="en-GB"/>
-        </w:rPr>
-      </w:pPr>
-    </w:p>
-    <w:p>
-      <w:pPr>
-        <w:rPr>
-          <w:lang w:val="en-GB"/>
-        </w:rPr>
-      </w:pPr>
-    </w:p>
-    <w:p>
-      <w:pPr>
-        <w:rPr>
-          <w:lang w:val="en-GB"/>
-        </w:rPr>
-      </w:pPr>
-    </w:p>
-    <w:p>
-      <w:pPr>
-        <w:rPr>
-          <w:lang w:val="en-GB"/>
-        </w:rPr>
-      </w:pPr>
-    </w:p>
-    <w:p>
-      <w:pPr>
-        <w:rPr>
-          <w:lang w:val="en-GB"/>
-        </w:rPr>
-      </w:pPr>
-      <w:proofErr w:type="gramStart"/>
-      <w:r>
-        <w:rPr>
-          <w:lang w:val="en-GB"/>
-        </w:rPr>
-        <w:t>1st</w:t>
-      </w:r>
-      <w:proofErr w:type="gramEnd"/>
-      <w:r>
-        <w:rPr>
-          <w:lang w:val="en-GB"/>
-        </w:rPr>
-        <w:t xml:space="preserve"> observation after OCM slot should always be LNO+UVIS to keep instrument warm</w:t>
-      </w:r>
-    </w:p>
-    <w:p>
-      <w:pPr>
-        <w:rPr>
-          <w:lang w:val="en-GB"/>
-        </w:rPr>
-      </w:pPr>
-    </w:p>
-    <w:p>
-      <w:pPr>
-        <w:rPr>
-          <w:lang w:val="en-GB"/>
-        </w:rPr>
-      </w:pPr>
-      <w:r>
-        <w:rPr>
-          <w:lang w:val="en-GB"/>
-        </w:rPr>
-        <w:t xml:space="preserve">Check starting orbit matches with </w:t>
-      </w:r>
-      <w:proofErr w:type="spellStart"/>
-      <w:r>
-        <w:rPr>
-          <w:lang w:val="en-GB"/>
-        </w:rPr>
-        <w:t>Bojan</w:t>
-      </w:r>
-      <w:proofErr w:type="spellEnd"/>
-      <w:r>
-        <w:rPr>
-          <w:lang w:val="en-GB"/>
-        </w:rPr>
-        <w:t>/Claudio</w:t>
-      </w:r>
-    </w:p>
-    <w:p>
-      <w:pPr>
-        <w:rPr>
-          <w:lang w:val="en-GB"/>
-        </w:rPr>
-      </w:pPr>
-      <w:r>
-        <w:rPr>
-          <w:lang w:val="en-GB"/>
-        </w:rPr>
-        <w:t xml:space="preserve">Add </w:t>
-      </w:r>
-      <w:proofErr w:type="spellStart"/>
-      <w:r>
-        <w:rPr>
-          <w:lang w:val="en-GB"/>
-        </w:rPr>
-        <w:t>nightsides</w:t>
-      </w:r>
-      <w:proofErr w:type="spellEnd"/>
-      <w:r>
-        <w:rPr>
-          <w:lang w:val="en-GB"/>
-        </w:rPr>
-        <w:t xml:space="preserve"> and limbs manually to orbit plan</w:t>
-      </w:r>
-    </w:p>
-    <w:p>
-      <w:pPr>
-        <w:rPr>
-          <w:lang w:val="en-GB"/>
-        </w:rPr>
-      </w:pPr>
-      <w:r>
-        <w:rPr>
-          <w:lang w:val="en-GB"/>
-        </w:rPr>
-        <w:t>Add/remove observations to keep 50% LNO duty cycle. Half of all rows should be of type 4!</w:t>
-      </w:r>
-    </w:p>
-    <w:p>
-      <w:pPr>
-        <w:rPr>
-          <w:lang w:val="en-GB"/>
-        </w:rPr>
-      </w:pPr>
-      <w:r>
-        <w:rPr>
-          <w:lang w:val="en-GB"/>
-        </w:rPr>
-        <w:t xml:space="preserve">Check number of orbits in file matches with </w:t>
-      </w:r>
-      <w:proofErr w:type="spellStart"/>
-      <w:r>
-        <w:rPr>
-          <w:lang w:val="en-GB"/>
-        </w:rPr>
-        <w:t>Bojan</w:t>
-      </w:r>
-      <w:proofErr w:type="spellEnd"/>
-      <w:r>
-        <w:rPr>
-          <w:lang w:val="en-GB"/>
-        </w:rPr>
-        <w:t>/Claudio</w:t>
-      </w:r>
-    </w:p>
-    <w:p>
-      <w:pPr>
-        <w:rPr>
-          <w:lang w:val="en-GB"/>
-        </w:rPr>
-      </w:pPr>
-    </w:p>
-    <w:p>
-      <w:pPr>
-        <w:rPr>
-          <w:lang w:val="en-GB"/>
-        </w:rPr>
-      </w:pPr>
-      <w:r>
-        <w:rPr>
-          <w:lang w:val="en-GB"/>
-        </w:rPr>
-        <w:t>Add LNO solar occultations manually if desired -&gt; change 0 to 1 in 5th column</w:t>
-      </w:r>
-    </w:p>
-    <w:p>
-      <w:pPr>
-        <w:rPr>
-          <w:lang w:val="en-GB"/>
-        </w:rPr>
-      </w:pPr>
-    </w:p>
-    <w:p>
-      <w:pPr>
-        <w:rPr>
-          <w:lang w:val="en-GB"/>
-        </w:rPr>
-      </w:pPr>
-      <w:r>
-        <w:rPr>
-          <w:lang w:val="en-GB"/>
-        </w:rPr>
-        <w:t>Remember to check what calibrations there are, and send calibration COP rows separately!</w:t>
-      </w:r>
-    </w:p>
-    <w:p>
-      <w:pPr>
-        <w:rPr>
-          <w:lang w:val="en-GB"/>
-        </w:rPr>
-      </w:pPr>
-    </w:p>
-    <w:p>
-      <w:pPr>
-        <w:rPr>
-          <w:lang w:val="en-GB"/>
-        </w:rPr>
-      </w:pPr>
-    </w:p>
-    <w:p>
-      <w:pPr>
-        <w:rPr>
-          <w:lang w:val="en-GB"/>
-        </w:rPr>
-      </w:pPr>
-    </w:p>
-    <w:p>
-      <w:pPr>
-        <w:rPr>
-          <w:lang w:val="en-GB"/>
-        </w:rPr>
-      </w:pPr>
-      <w:r>
-        <w:rPr>
-          <w:lang w:val="en-GB"/>
-        </w:rPr>
-        <w:t>Add manually to comment section where required:</w:t>
-      </w:r>
-    </w:p>
-    <w:p>
-      <w:pPr>
-        <w:rPr>
-          <w:lang w:val="en-GB"/>
-        </w:rPr>
-      </w:pPr>
-      <w:r>
-        <w:rPr>
-          <w:lang w:val="en-GB"/>
-        </w:rPr>
-        <w:t>&amp;</w:t>
-      </w:r>
-      <w:proofErr w:type="spellStart"/>
-      <w:r>
-        <w:rPr>
-          <w:lang w:val="en-GB"/>
-        </w:rPr>
-        <w:t>PDHUMaintenanceSlot</w:t>
-      </w:r>
-      <w:proofErr w:type="spellEnd"/>
-    </w:p>
-    <w:p>
-      <w:pPr>
-        <w:rPr>
-          <w:lang w:val="en-GB"/>
-        </w:rPr>
-      </w:pPr>
-      <w:r>
-        <w:rPr>
-          <w:lang w:val="en-GB"/>
-        </w:rPr>
-        <w:t>&amp;</w:t>
-      </w:r>
-      <w:proofErr w:type="spellStart"/>
-      <w:r>
-        <w:rPr>
-          <w:lang w:val="en-GB"/>
-        </w:rPr>
-        <w:t>NightsideUVIS</w:t>
-      </w:r>
-      <w:proofErr w:type="spellEnd"/>
-    </w:p>
-    <w:p>
-      <w:pPr>
-        <w:rPr>
-          <w:lang w:val="en-GB"/>
-        </w:rPr>
-      </w:pPr>
-    </w:p>
-    <w:p>
-      <w:pPr>
-        <w:rPr>
-          <w:lang w:val="en-GB"/>
-        </w:rPr>
-      </w:pPr>
-    </w:p>
-    <w:p>
-      <w:pPr>
-        <w:rPr>
-          <w:lang w:val="en-GB"/>
-        </w:rPr>
-      </w:pPr>
-      <w:r>
-        <w:rPr>
-          <w:lang w:val="en-GB"/>
-        </w:rPr>
-        <w:t xml:space="preserve">Check all orbit type 28 </w:t>
-      </w:r>
-      <w:proofErr w:type="gramStart"/>
-      <w:r>
-        <w:rPr>
-          <w:lang w:val="en-GB"/>
-        </w:rPr>
-        <w:t>have been added</w:t>
-      </w:r>
-      <w:proofErr w:type="gramEnd"/>
-      <w:r>
-        <w:rPr>
-          <w:lang w:val="en-GB"/>
-        </w:rPr>
-        <w:t xml:space="preserve"> for LNO+UVIS limbs</w:t>
-      </w:r>
+        <w:t xml:space="preserve"> by running the appropriate number of LNO observations. The script, in general, tends to place too many LNO nadirs during the periods where occultations are prevalent and not enough nadirs when there are no occultations.</w:t>
+      </w:r>
+    </w:p>
+    <w:p>
+      <w:pPr>
+        <w:rPr>
+          <w:lang w:val="en-GB"/>
+        </w:rPr>
+      </w:pPr>
     </w:p>
     <w:p>
       <w:pPr>
@@ -4030,6 +5153,119 @@
     </w:lvl>
   </w:abstractNum>
   <w:abstractNum w:abstractNumId="3" w15:restartNumberingAfterBreak="0">
+    <w:nsid w:val="33004CA5"/>
+    <w:multiLevelType w:val="hybridMultilevel"/>
+    <w:tmpl w:val="4F4A2856"/>
+    <w:lvl w:ilvl="0" w:tplc="0409000F">
+      <w:start w:val="1"/>
+      <w:numFmt w:val="decimal"/>
+      <w:lvlText w:val="%1."/>
+      <w:lvlJc w:val="left"/>
+      <w:pPr>
+        <w:ind w:left="720" w:hanging="360"/>
+      </w:pPr>
+      <w:rPr>
+        <w:rFonts w:hint="default"/>
+      </w:rPr>
+    </w:lvl>
+    <w:lvl w:ilvl="1" w:tplc="04090003" w:tentative="1">
+      <w:start w:val="1"/>
+      <w:numFmt w:val="bullet"/>
+      <w:lvlText w:val="o"/>
+      <w:lvlJc w:val="left"/>
+      <w:pPr>
+        <w:ind w:left="1440" w:hanging="360"/>
+      </w:pPr>
+      <w:rPr>
+        <w:rFonts w:ascii="Courier New" w:hAnsi="Courier New" w:cs="Courier New" w:hint="default"/>
+      </w:rPr>
+    </w:lvl>
+    <w:lvl w:ilvl="2" w:tplc="04090005" w:tentative="1">
+      <w:start w:val="1"/>
+      <w:numFmt w:val="bullet"/>
+      <w:lvlText w:val=""/>
+      <w:lvlJc w:val="left"/>
+      <w:pPr>
+        <w:ind w:left="2160" w:hanging="360"/>
+      </w:pPr>
+      <w:rPr>
+        <w:rFonts w:ascii="Wingdings" w:hAnsi="Wingdings" w:hint="default"/>
+      </w:rPr>
+    </w:lvl>
+    <w:lvl w:ilvl="3" w:tplc="04090001" w:tentative="1">
+      <w:start w:val="1"/>
+      <w:numFmt w:val="bullet"/>
+      <w:lvlText w:val=""/>
+      <w:lvlJc w:val="left"/>
+      <w:pPr>
+        <w:ind w:left="2880" w:hanging="360"/>
+      </w:pPr>
+      <w:rPr>
+        <w:rFonts w:ascii="Symbol" w:hAnsi="Symbol" w:hint="default"/>
+      </w:rPr>
+    </w:lvl>
+    <w:lvl w:ilvl="4" w:tplc="04090003" w:tentative="1">
+      <w:start w:val="1"/>
+      <w:numFmt w:val="bullet"/>
+      <w:lvlText w:val="o"/>
+      <w:lvlJc w:val="left"/>
+      <w:pPr>
+        <w:ind w:left="3600" w:hanging="360"/>
+      </w:pPr>
+      <w:rPr>
+        <w:rFonts w:ascii="Courier New" w:hAnsi="Courier New" w:cs="Courier New" w:hint="default"/>
+      </w:rPr>
+    </w:lvl>
+    <w:lvl w:ilvl="5" w:tplc="04090005" w:tentative="1">
+      <w:start w:val="1"/>
+      <w:numFmt w:val="bullet"/>
+      <w:lvlText w:val=""/>
+      <w:lvlJc w:val="left"/>
+      <w:pPr>
+        <w:ind w:left="4320" w:hanging="360"/>
+      </w:pPr>
+      <w:rPr>
+        <w:rFonts w:ascii="Wingdings" w:hAnsi="Wingdings" w:hint="default"/>
+      </w:rPr>
+    </w:lvl>
+    <w:lvl w:ilvl="6" w:tplc="04090001" w:tentative="1">
+      <w:start w:val="1"/>
+      <w:numFmt w:val="bullet"/>
+      <w:lvlText w:val=""/>
+      <w:lvlJc w:val="left"/>
+      <w:pPr>
+        <w:ind w:left="5040" w:hanging="360"/>
+      </w:pPr>
+      <w:rPr>
+        <w:rFonts w:ascii="Symbol" w:hAnsi="Symbol" w:hint="default"/>
+      </w:rPr>
+    </w:lvl>
+    <w:lvl w:ilvl="7" w:tplc="04090003" w:tentative="1">
+      <w:start w:val="1"/>
+      <w:numFmt w:val="bullet"/>
+      <w:lvlText w:val="o"/>
+      <w:lvlJc w:val="left"/>
+      <w:pPr>
+        <w:ind w:left="5760" w:hanging="360"/>
+      </w:pPr>
+      <w:rPr>
+        <w:rFonts w:ascii="Courier New" w:hAnsi="Courier New" w:cs="Courier New" w:hint="default"/>
+      </w:rPr>
+    </w:lvl>
+    <w:lvl w:ilvl="8" w:tplc="04090005" w:tentative="1">
+      <w:start w:val="1"/>
+      <w:numFmt w:val="bullet"/>
+      <w:lvlText w:val=""/>
+      <w:lvlJc w:val="left"/>
+      <w:pPr>
+        <w:ind w:left="6480" w:hanging="360"/>
+      </w:pPr>
+      <w:rPr>
+        <w:rFonts w:ascii="Wingdings" w:hAnsi="Wingdings" w:hint="default"/>
+      </w:rPr>
+    </w:lvl>
+  </w:abstractNum>
+  <w:abstractNum w:abstractNumId="4" w15:restartNumberingAfterBreak="0">
     <w:nsid w:val="62F631ED"/>
     <w:multiLevelType w:val="hybridMultilevel"/>
     <w:tmpl w:val="37A651D0"/>
@@ -4115,10 +5351,10 @@
       </w:pPr>
     </w:lvl>
   </w:abstractNum>
-  <w:abstractNum w:abstractNumId="4" w15:restartNumberingAfterBreak="0">
+  <w:abstractNum w:abstractNumId="5" w15:restartNumberingAfterBreak="0">
     <w:nsid w:val="693C5F20"/>
     <w:multiLevelType w:val="hybridMultilevel"/>
-    <w:tmpl w:val="A4B8D876"/>
+    <w:tmpl w:val="2FD0AA1E"/>
     <w:lvl w:ilvl="0" w:tplc="04090001">
       <w:start w:val="1"/>
       <w:numFmt w:val="bullet"/>
@@ -4228,7 +5464,7 @@
       </w:rPr>
     </w:lvl>
   </w:abstractNum>
-  <w:abstractNum w:abstractNumId="5" w15:restartNumberingAfterBreak="0">
+  <w:abstractNum w:abstractNumId="6" w15:restartNumberingAfterBreak="0">
     <w:nsid w:val="7B483F4F"/>
     <w:multiLevelType w:val="hybridMultilevel"/>
     <w:tmpl w:val="086ED14A"/>
@@ -4312,6 +5548,119 @@
       <w:pPr>
         <w:ind w:left="6480" w:hanging="180"/>
       </w:pPr>
+    </w:lvl>
+  </w:abstractNum>
+  <w:abstractNum w:abstractNumId="7" w15:restartNumberingAfterBreak="0">
+    <w:nsid w:val="7BB64014"/>
+    <w:multiLevelType w:val="hybridMultilevel"/>
+    <w:tmpl w:val="ECE83430"/>
+    <w:lvl w:ilvl="0" w:tplc="04090001">
+      <w:start w:val="1"/>
+      <w:numFmt w:val="bullet"/>
+      <w:lvlText w:val=""/>
+      <w:lvlJc w:val="left"/>
+      <w:pPr>
+        <w:ind w:left="720" w:hanging="360"/>
+      </w:pPr>
+      <w:rPr>
+        <w:rFonts w:ascii="Symbol" w:hAnsi="Symbol" w:hint="default"/>
+      </w:rPr>
+    </w:lvl>
+    <w:lvl w:ilvl="1" w:tplc="04090003" w:tentative="1">
+      <w:start w:val="1"/>
+      <w:numFmt w:val="bullet"/>
+      <w:lvlText w:val="o"/>
+      <w:lvlJc w:val="left"/>
+      <w:pPr>
+        <w:ind w:left="1440" w:hanging="360"/>
+      </w:pPr>
+      <w:rPr>
+        <w:rFonts w:ascii="Courier New" w:hAnsi="Courier New" w:cs="Courier New" w:hint="default"/>
+      </w:rPr>
+    </w:lvl>
+    <w:lvl w:ilvl="2" w:tplc="04090005" w:tentative="1">
+      <w:start w:val="1"/>
+      <w:numFmt w:val="bullet"/>
+      <w:lvlText w:val=""/>
+      <w:lvlJc w:val="left"/>
+      <w:pPr>
+        <w:ind w:left="2160" w:hanging="360"/>
+      </w:pPr>
+      <w:rPr>
+        <w:rFonts w:ascii="Wingdings" w:hAnsi="Wingdings" w:hint="default"/>
+      </w:rPr>
+    </w:lvl>
+    <w:lvl w:ilvl="3" w:tplc="04090001" w:tentative="1">
+      <w:start w:val="1"/>
+      <w:numFmt w:val="bullet"/>
+      <w:lvlText w:val=""/>
+      <w:lvlJc w:val="left"/>
+      <w:pPr>
+        <w:ind w:left="2880" w:hanging="360"/>
+      </w:pPr>
+      <w:rPr>
+        <w:rFonts w:ascii="Symbol" w:hAnsi="Symbol" w:hint="default"/>
+      </w:rPr>
+    </w:lvl>
+    <w:lvl w:ilvl="4" w:tplc="04090003" w:tentative="1">
+      <w:start w:val="1"/>
+      <w:numFmt w:val="bullet"/>
+      <w:lvlText w:val="o"/>
+      <w:lvlJc w:val="left"/>
+      <w:pPr>
+        <w:ind w:left="3600" w:hanging="360"/>
+      </w:pPr>
+      <w:rPr>
+        <w:rFonts w:ascii="Courier New" w:hAnsi="Courier New" w:cs="Courier New" w:hint="default"/>
+      </w:rPr>
+    </w:lvl>
+    <w:lvl w:ilvl="5" w:tplc="04090005" w:tentative="1">
+      <w:start w:val="1"/>
+      <w:numFmt w:val="bullet"/>
+      <w:lvlText w:val=""/>
+      <w:lvlJc w:val="left"/>
+      <w:pPr>
+        <w:ind w:left="4320" w:hanging="360"/>
+      </w:pPr>
+      <w:rPr>
+        <w:rFonts w:ascii="Wingdings" w:hAnsi="Wingdings" w:hint="default"/>
+      </w:rPr>
+    </w:lvl>
+    <w:lvl w:ilvl="6" w:tplc="04090001" w:tentative="1">
+      <w:start w:val="1"/>
+      <w:numFmt w:val="bullet"/>
+      <w:lvlText w:val=""/>
+      <w:lvlJc w:val="left"/>
+      <w:pPr>
+        <w:ind w:left="5040" w:hanging="360"/>
+      </w:pPr>
+      <w:rPr>
+        <w:rFonts w:ascii="Symbol" w:hAnsi="Symbol" w:hint="default"/>
+      </w:rPr>
+    </w:lvl>
+    <w:lvl w:ilvl="7" w:tplc="04090003" w:tentative="1">
+      <w:start w:val="1"/>
+      <w:numFmt w:val="bullet"/>
+      <w:lvlText w:val="o"/>
+      <w:lvlJc w:val="left"/>
+      <w:pPr>
+        <w:ind w:left="5760" w:hanging="360"/>
+      </w:pPr>
+      <w:rPr>
+        <w:rFonts w:ascii="Courier New" w:hAnsi="Courier New" w:cs="Courier New" w:hint="default"/>
+      </w:rPr>
+    </w:lvl>
+    <w:lvl w:ilvl="8" w:tplc="04090005" w:tentative="1">
+      <w:start w:val="1"/>
+      <w:numFmt w:val="bullet"/>
+      <w:lvlText w:val=""/>
+      <w:lvlJc w:val="left"/>
+      <w:pPr>
+        <w:ind w:left="6480" w:hanging="360"/>
+      </w:pPr>
+      <w:rPr>
+        <w:rFonts w:ascii="Wingdings" w:hAnsi="Wingdings" w:hint="default"/>
+      </w:rPr>
     </w:lvl>
   </w:abstractNum>
   <w:num w:numId="1">
@@ -4321,16 +5670,22 @@
     <w:abstractNumId w:val="2"/>
   </w:num>
   <w:num w:numId="3">
-    <w:abstractNumId w:val="3"/>
+    <w:abstractNumId w:val="4"/>
   </w:num>
   <w:num w:numId="4">
-    <w:abstractNumId w:val="5"/>
+    <w:abstractNumId w:val="6"/>
   </w:num>
   <w:num w:numId="5">
     <w:abstractNumId w:val="0"/>
   </w:num>
   <w:num w:numId="6">
-    <w:abstractNumId w:val="4"/>
+    <w:abstractNumId w:val="5"/>
+  </w:num>
+  <w:num w:numId="7">
+    <w:abstractNumId w:val="7"/>
+  </w:num>
+  <w:num w:numId="8">
+    <w:abstractNumId w:val="3"/>
   </w:num>
 </w:numbering>
 </file>
@@ -4340,15 +5695,15 @@
   <w:docDefaults>
     <w:rPrDefault>
       <w:rPr>
-        <w:rFonts w:asciiTheme="minorHAnsi" w:eastAsiaTheme="minorHAnsi" w:hAnsiTheme="minorHAnsi" w:cstheme="minorBidi"/>
-        <w:sz w:val="22"/>
-        <w:szCs w:val="22"/>
+        <w:rFonts w:asciiTheme="minorHAnsi" w:eastAsiaTheme="minorEastAsia" w:hAnsiTheme="minorHAnsi" w:cstheme="minorBidi"/>
+        <w:sz w:val="21"/>
+        <w:szCs w:val="21"/>
         <w:lang w:val="en-US" w:eastAsia="en-US" w:bidi="ar-SA"/>
       </w:rPr>
     </w:rPrDefault>
     <w:pPrDefault>
       <w:pPr>
-        <w:spacing w:after="160" w:line="259" w:lineRule="auto"/>
+        <w:spacing w:after="160" w:line="276" w:lineRule="auto"/>
       </w:pPr>
     </w:pPrDefault>
   </w:docDefaults>
@@ -4728,6 +6083,7 @@
   <w:style w:type="paragraph" w:default="1" w:styleId="Normal">
     <w:name w:val="Normal"/>
     <w:qFormat/>
+    <w:rsid w:val="00F834AB"/>
   </w:style>
   <w:style w:type="paragraph" w:styleId="Heading1">
     <w:name w:val="heading 1"/>
@@ -4736,18 +6092,21 @@
     <w:link w:val="Heading1Char"/>
     <w:uiPriority w:val="9"/>
     <w:qFormat/>
-    <w:rsid w:val="008D4B1E"/>
+    <w:rsid w:val="00F834AB"/>
     <w:pPr>
       <w:keepNext/>
       <w:keepLines/>
-      <w:spacing w:before="240" w:after="0"/>
+      <w:pBdr>
+        <w:bottom w:val="single" w:sz="4" w:space="2" w:color="ED7D31" w:themeColor="accent2"/>
+      </w:pBdr>
+      <w:spacing w:before="360" w:after="120" w:line="240" w:lineRule="auto"/>
       <w:outlineLvl w:val="0"/>
     </w:pPr>
     <w:rPr>
       <w:rFonts w:asciiTheme="majorHAnsi" w:eastAsiaTheme="majorEastAsia" w:hAnsiTheme="majorHAnsi" w:cstheme="majorBidi"/>
-      <w:color w:val="2E74B5" w:themeColor="accent1" w:themeShade="BF"/>
-      <w:sz w:val="32"/>
-      <w:szCs w:val="32"/>
+      <w:color w:val="262626" w:themeColor="text1" w:themeTint="D9"/>
+      <w:sz w:val="40"/>
+      <w:szCs w:val="40"/>
     </w:rPr>
   </w:style>
   <w:style w:type="paragraph" w:styleId="Heading2">
@@ -4758,18 +6117,186 @@
     <w:uiPriority w:val="9"/>
     <w:unhideWhenUsed/>
     <w:qFormat/>
-    <w:rsid w:val="008D4B1E"/>
+    <w:rsid w:val="00F834AB"/>
     <w:pPr>
       <w:keepNext/>
       <w:keepLines/>
-      <w:spacing w:before="40" w:after="0"/>
+      <w:spacing w:before="120" w:after="0" w:line="240" w:lineRule="auto"/>
       <w:outlineLvl w:val="1"/>
     </w:pPr>
     <w:rPr>
       <w:rFonts w:asciiTheme="majorHAnsi" w:eastAsiaTheme="majorEastAsia" w:hAnsiTheme="majorHAnsi" w:cstheme="majorBidi"/>
-      <w:color w:val="2E74B5" w:themeColor="accent1" w:themeShade="BF"/>
-      <w:sz w:val="26"/>
-      <w:szCs w:val="26"/>
+      <w:color w:val="ED7D31" w:themeColor="accent2"/>
+      <w:sz w:val="36"/>
+      <w:szCs w:val="36"/>
+    </w:rPr>
+  </w:style>
+  <w:style w:type="paragraph" w:styleId="Heading3">
+    <w:name w:val="heading 3"/>
+    <w:basedOn w:val="Normal"/>
+    <w:next w:val="Normal"/>
+    <w:link w:val="Heading3Char"/>
+    <w:uiPriority w:val="9"/>
+    <w:unhideWhenUsed/>
+    <w:qFormat/>
+    <w:rsid w:val="00F834AB"/>
+    <w:pPr>
+      <w:keepNext/>
+      <w:keepLines/>
+      <w:spacing w:before="80" w:after="0" w:line="240" w:lineRule="auto"/>
+      <w:outlineLvl w:val="2"/>
+    </w:pPr>
+    <w:rPr>
+      <w:rFonts w:asciiTheme="majorHAnsi" w:eastAsiaTheme="majorEastAsia" w:hAnsiTheme="majorHAnsi" w:cstheme="majorBidi"/>
+      <w:color w:val="C45911" w:themeColor="accent2" w:themeShade="BF"/>
+      <w:sz w:val="32"/>
+      <w:szCs w:val="32"/>
+    </w:rPr>
+  </w:style>
+  <w:style w:type="paragraph" w:styleId="Heading4">
+    <w:name w:val="heading 4"/>
+    <w:basedOn w:val="Normal"/>
+    <w:next w:val="Normal"/>
+    <w:link w:val="Heading4Char"/>
+    <w:uiPriority w:val="9"/>
+    <w:semiHidden/>
+    <w:unhideWhenUsed/>
+    <w:qFormat/>
+    <w:rsid w:val="00F834AB"/>
+    <w:pPr>
+      <w:keepNext/>
+      <w:keepLines/>
+      <w:spacing w:before="80" w:after="0" w:line="240" w:lineRule="auto"/>
+      <w:outlineLvl w:val="3"/>
+    </w:pPr>
+    <w:rPr>
+      <w:rFonts w:asciiTheme="majorHAnsi" w:eastAsiaTheme="majorEastAsia" w:hAnsiTheme="majorHAnsi" w:cstheme="majorBidi"/>
+      <w:i/>
+      <w:iCs/>
+      <w:color w:val="833C0B" w:themeColor="accent2" w:themeShade="80"/>
+      <w:sz w:val="28"/>
+      <w:szCs w:val="28"/>
+    </w:rPr>
+  </w:style>
+  <w:style w:type="paragraph" w:styleId="Heading5">
+    <w:name w:val="heading 5"/>
+    <w:basedOn w:val="Normal"/>
+    <w:next w:val="Normal"/>
+    <w:link w:val="Heading5Char"/>
+    <w:uiPriority w:val="9"/>
+    <w:semiHidden/>
+    <w:unhideWhenUsed/>
+    <w:qFormat/>
+    <w:rsid w:val="00F834AB"/>
+    <w:pPr>
+      <w:keepNext/>
+      <w:keepLines/>
+      <w:spacing w:before="80" w:after="0" w:line="240" w:lineRule="auto"/>
+      <w:outlineLvl w:val="4"/>
+    </w:pPr>
+    <w:rPr>
+      <w:rFonts w:asciiTheme="majorHAnsi" w:eastAsiaTheme="majorEastAsia" w:hAnsiTheme="majorHAnsi" w:cstheme="majorBidi"/>
+      <w:color w:val="C45911" w:themeColor="accent2" w:themeShade="BF"/>
+      <w:sz w:val="24"/>
+      <w:szCs w:val="24"/>
+    </w:rPr>
+  </w:style>
+  <w:style w:type="paragraph" w:styleId="Heading6">
+    <w:name w:val="heading 6"/>
+    <w:basedOn w:val="Normal"/>
+    <w:next w:val="Normal"/>
+    <w:link w:val="Heading6Char"/>
+    <w:uiPriority w:val="9"/>
+    <w:semiHidden/>
+    <w:unhideWhenUsed/>
+    <w:qFormat/>
+    <w:rsid w:val="00F834AB"/>
+    <w:pPr>
+      <w:keepNext/>
+      <w:keepLines/>
+      <w:spacing w:before="80" w:after="0" w:line="240" w:lineRule="auto"/>
+      <w:outlineLvl w:val="5"/>
+    </w:pPr>
+    <w:rPr>
+      <w:rFonts w:asciiTheme="majorHAnsi" w:eastAsiaTheme="majorEastAsia" w:hAnsiTheme="majorHAnsi" w:cstheme="majorBidi"/>
+      <w:i/>
+      <w:iCs/>
+      <w:color w:val="833C0B" w:themeColor="accent2" w:themeShade="80"/>
+      <w:sz w:val="24"/>
+      <w:szCs w:val="24"/>
+    </w:rPr>
+  </w:style>
+  <w:style w:type="paragraph" w:styleId="Heading7">
+    <w:name w:val="heading 7"/>
+    <w:basedOn w:val="Normal"/>
+    <w:next w:val="Normal"/>
+    <w:link w:val="Heading7Char"/>
+    <w:uiPriority w:val="9"/>
+    <w:semiHidden/>
+    <w:unhideWhenUsed/>
+    <w:qFormat/>
+    <w:rsid w:val="00F834AB"/>
+    <w:pPr>
+      <w:keepNext/>
+      <w:keepLines/>
+      <w:spacing w:before="80" w:after="0" w:line="240" w:lineRule="auto"/>
+      <w:outlineLvl w:val="6"/>
+    </w:pPr>
+    <w:rPr>
+      <w:rFonts w:asciiTheme="majorHAnsi" w:eastAsiaTheme="majorEastAsia" w:hAnsiTheme="majorHAnsi" w:cstheme="majorBidi"/>
+      <w:b/>
+      <w:bCs/>
+      <w:color w:val="833C0B" w:themeColor="accent2" w:themeShade="80"/>
+      <w:sz w:val="22"/>
+      <w:szCs w:val="22"/>
+    </w:rPr>
+  </w:style>
+  <w:style w:type="paragraph" w:styleId="Heading8">
+    <w:name w:val="heading 8"/>
+    <w:basedOn w:val="Normal"/>
+    <w:next w:val="Normal"/>
+    <w:link w:val="Heading8Char"/>
+    <w:uiPriority w:val="9"/>
+    <w:semiHidden/>
+    <w:unhideWhenUsed/>
+    <w:qFormat/>
+    <w:rsid w:val="00F834AB"/>
+    <w:pPr>
+      <w:keepNext/>
+      <w:keepLines/>
+      <w:spacing w:before="80" w:after="0" w:line="240" w:lineRule="auto"/>
+      <w:outlineLvl w:val="7"/>
+    </w:pPr>
+    <w:rPr>
+      <w:rFonts w:asciiTheme="majorHAnsi" w:eastAsiaTheme="majorEastAsia" w:hAnsiTheme="majorHAnsi" w:cstheme="majorBidi"/>
+      <w:color w:val="833C0B" w:themeColor="accent2" w:themeShade="80"/>
+      <w:sz w:val="22"/>
+      <w:szCs w:val="22"/>
+    </w:rPr>
+  </w:style>
+  <w:style w:type="paragraph" w:styleId="Heading9">
+    <w:name w:val="heading 9"/>
+    <w:basedOn w:val="Normal"/>
+    <w:next w:val="Normal"/>
+    <w:link w:val="Heading9Char"/>
+    <w:uiPriority w:val="9"/>
+    <w:semiHidden/>
+    <w:unhideWhenUsed/>
+    <w:qFormat/>
+    <w:rsid w:val="00F834AB"/>
+    <w:pPr>
+      <w:keepNext/>
+      <w:keepLines/>
+      <w:spacing w:before="80" w:after="0" w:line="240" w:lineRule="auto"/>
+      <w:outlineLvl w:val="8"/>
+    </w:pPr>
+    <w:rPr>
+      <w:rFonts w:asciiTheme="majorHAnsi" w:eastAsiaTheme="majorEastAsia" w:hAnsiTheme="majorHAnsi" w:cstheme="majorBidi"/>
+      <w:i/>
+      <w:iCs/>
+      <w:color w:val="833C0B" w:themeColor="accent2" w:themeShade="80"/>
+      <w:sz w:val="22"/>
+      <w:szCs w:val="22"/>
     </w:rPr>
   </w:style>
   <w:style w:type="character" w:default="1" w:styleId="DefaultParagraphFont">
@@ -4804,12 +6331,12 @@
     <w:basedOn w:val="DefaultParagraphFont"/>
     <w:link w:val="Heading1"/>
     <w:uiPriority w:val="9"/>
-    <w:rsid w:val="008D4B1E"/>
+    <w:rsid w:val="00F834AB"/>
     <w:rPr>
       <w:rFonts w:asciiTheme="majorHAnsi" w:eastAsiaTheme="majorEastAsia" w:hAnsiTheme="majorHAnsi" w:cstheme="majorBidi"/>
-      <w:color w:val="2E74B5" w:themeColor="accent1" w:themeShade="BF"/>
-      <w:sz w:val="32"/>
-      <w:szCs w:val="32"/>
+      <w:color w:val="262626" w:themeColor="text1" w:themeTint="D9"/>
+      <w:sz w:val="40"/>
+      <w:szCs w:val="40"/>
     </w:rPr>
   </w:style>
   <w:style w:type="character" w:customStyle="1" w:styleId="Heading2Char">
@@ -4817,12 +6344,12 @@
     <w:basedOn w:val="DefaultParagraphFont"/>
     <w:link w:val="Heading2"/>
     <w:uiPriority w:val="9"/>
-    <w:rsid w:val="008D4B1E"/>
+    <w:rsid w:val="00F834AB"/>
     <w:rPr>
       <w:rFonts w:asciiTheme="majorHAnsi" w:eastAsiaTheme="majorEastAsia" w:hAnsiTheme="majorHAnsi" w:cstheme="majorBidi"/>
-      <w:color w:val="2E74B5" w:themeColor="accent1" w:themeShade="BF"/>
-      <w:sz w:val="26"/>
-      <w:szCs w:val="26"/>
+      <w:color w:val="ED7D31" w:themeColor="accent2"/>
+      <w:sz w:val="36"/>
+      <w:szCs w:val="36"/>
     </w:rPr>
   </w:style>
   <w:style w:type="paragraph" w:styleId="ListParagraph">
@@ -4854,6 +6381,385 @@
         <w:insideV w:val="single" w:sz="4" w:space="0" w:color="auto"/>
       </w:tblBorders>
     </w:tblPr>
+  </w:style>
+  <w:style w:type="character" w:customStyle="1" w:styleId="Heading3Char">
+    <w:name w:val="Heading 3 Char"/>
+    <w:basedOn w:val="DefaultParagraphFont"/>
+    <w:link w:val="Heading3"/>
+    <w:uiPriority w:val="9"/>
+    <w:rsid w:val="00F834AB"/>
+    <w:rPr>
+      <w:rFonts w:asciiTheme="majorHAnsi" w:eastAsiaTheme="majorEastAsia" w:hAnsiTheme="majorHAnsi" w:cstheme="majorBidi"/>
+      <w:color w:val="C45911" w:themeColor="accent2" w:themeShade="BF"/>
+      <w:sz w:val="32"/>
+      <w:szCs w:val="32"/>
+    </w:rPr>
+  </w:style>
+  <w:style w:type="character" w:customStyle="1" w:styleId="Heading4Char">
+    <w:name w:val="Heading 4 Char"/>
+    <w:basedOn w:val="DefaultParagraphFont"/>
+    <w:link w:val="Heading4"/>
+    <w:uiPriority w:val="9"/>
+    <w:semiHidden/>
+    <w:rsid w:val="00F834AB"/>
+    <w:rPr>
+      <w:rFonts w:asciiTheme="majorHAnsi" w:eastAsiaTheme="majorEastAsia" w:hAnsiTheme="majorHAnsi" w:cstheme="majorBidi"/>
+      <w:i/>
+      <w:iCs/>
+      <w:color w:val="833C0B" w:themeColor="accent2" w:themeShade="80"/>
+      <w:sz w:val="28"/>
+      <w:szCs w:val="28"/>
+    </w:rPr>
+  </w:style>
+  <w:style w:type="character" w:customStyle="1" w:styleId="Heading5Char">
+    <w:name w:val="Heading 5 Char"/>
+    <w:basedOn w:val="DefaultParagraphFont"/>
+    <w:link w:val="Heading5"/>
+    <w:uiPriority w:val="9"/>
+    <w:semiHidden/>
+    <w:rsid w:val="00F834AB"/>
+    <w:rPr>
+      <w:rFonts w:asciiTheme="majorHAnsi" w:eastAsiaTheme="majorEastAsia" w:hAnsiTheme="majorHAnsi" w:cstheme="majorBidi"/>
+      <w:color w:val="C45911" w:themeColor="accent2" w:themeShade="BF"/>
+      <w:sz w:val="24"/>
+      <w:szCs w:val="24"/>
+    </w:rPr>
+  </w:style>
+  <w:style w:type="character" w:customStyle="1" w:styleId="Heading6Char">
+    <w:name w:val="Heading 6 Char"/>
+    <w:basedOn w:val="DefaultParagraphFont"/>
+    <w:link w:val="Heading6"/>
+    <w:uiPriority w:val="9"/>
+    <w:semiHidden/>
+    <w:rsid w:val="00F834AB"/>
+    <w:rPr>
+      <w:rFonts w:asciiTheme="majorHAnsi" w:eastAsiaTheme="majorEastAsia" w:hAnsiTheme="majorHAnsi" w:cstheme="majorBidi"/>
+      <w:i/>
+      <w:iCs/>
+      <w:color w:val="833C0B" w:themeColor="accent2" w:themeShade="80"/>
+      <w:sz w:val="24"/>
+      <w:szCs w:val="24"/>
+    </w:rPr>
+  </w:style>
+  <w:style w:type="character" w:customStyle="1" w:styleId="Heading7Char">
+    <w:name w:val="Heading 7 Char"/>
+    <w:basedOn w:val="DefaultParagraphFont"/>
+    <w:link w:val="Heading7"/>
+    <w:uiPriority w:val="9"/>
+    <w:semiHidden/>
+    <w:rsid w:val="00F834AB"/>
+    <w:rPr>
+      <w:rFonts w:asciiTheme="majorHAnsi" w:eastAsiaTheme="majorEastAsia" w:hAnsiTheme="majorHAnsi" w:cstheme="majorBidi"/>
+      <w:b/>
+      <w:bCs/>
+      <w:color w:val="833C0B" w:themeColor="accent2" w:themeShade="80"/>
+      <w:sz w:val="22"/>
+      <w:szCs w:val="22"/>
+    </w:rPr>
+  </w:style>
+  <w:style w:type="character" w:customStyle="1" w:styleId="Heading8Char">
+    <w:name w:val="Heading 8 Char"/>
+    <w:basedOn w:val="DefaultParagraphFont"/>
+    <w:link w:val="Heading8"/>
+    <w:uiPriority w:val="9"/>
+    <w:semiHidden/>
+    <w:rsid w:val="00F834AB"/>
+    <w:rPr>
+      <w:rFonts w:asciiTheme="majorHAnsi" w:eastAsiaTheme="majorEastAsia" w:hAnsiTheme="majorHAnsi" w:cstheme="majorBidi"/>
+      <w:color w:val="833C0B" w:themeColor="accent2" w:themeShade="80"/>
+      <w:sz w:val="22"/>
+      <w:szCs w:val="22"/>
+    </w:rPr>
+  </w:style>
+  <w:style w:type="character" w:customStyle="1" w:styleId="Heading9Char">
+    <w:name w:val="Heading 9 Char"/>
+    <w:basedOn w:val="DefaultParagraphFont"/>
+    <w:link w:val="Heading9"/>
+    <w:uiPriority w:val="9"/>
+    <w:semiHidden/>
+    <w:rsid w:val="00F834AB"/>
+    <w:rPr>
+      <w:rFonts w:asciiTheme="majorHAnsi" w:eastAsiaTheme="majorEastAsia" w:hAnsiTheme="majorHAnsi" w:cstheme="majorBidi"/>
+      <w:i/>
+      <w:iCs/>
+      <w:color w:val="833C0B" w:themeColor="accent2" w:themeShade="80"/>
+      <w:sz w:val="22"/>
+      <w:szCs w:val="22"/>
+    </w:rPr>
+  </w:style>
+  <w:style w:type="paragraph" w:styleId="Caption">
+    <w:name w:val="caption"/>
+    <w:basedOn w:val="Normal"/>
+    <w:next w:val="Normal"/>
+    <w:uiPriority w:val="35"/>
+    <w:semiHidden/>
+    <w:unhideWhenUsed/>
+    <w:qFormat/>
+    <w:rsid w:val="00F834AB"/>
+    <w:pPr>
+      <w:spacing w:line="240" w:lineRule="auto"/>
+    </w:pPr>
+    <w:rPr>
+      <w:b/>
+      <w:bCs/>
+      <w:color w:val="404040" w:themeColor="text1" w:themeTint="BF"/>
+      <w:sz w:val="16"/>
+      <w:szCs w:val="16"/>
+    </w:rPr>
+  </w:style>
+  <w:style w:type="paragraph" w:styleId="Title">
+    <w:name w:val="Title"/>
+    <w:basedOn w:val="Normal"/>
+    <w:next w:val="Normal"/>
+    <w:link w:val="TitleChar"/>
+    <w:uiPriority w:val="10"/>
+    <w:qFormat/>
+    <w:rsid w:val="00F834AB"/>
+    <w:pPr>
+      <w:spacing w:after="0" w:line="240" w:lineRule="auto"/>
+      <w:contextualSpacing/>
+    </w:pPr>
+    <w:rPr>
+      <w:rFonts w:asciiTheme="majorHAnsi" w:eastAsiaTheme="majorEastAsia" w:hAnsiTheme="majorHAnsi" w:cstheme="majorBidi"/>
+      <w:color w:val="262626" w:themeColor="text1" w:themeTint="D9"/>
+      <w:sz w:val="96"/>
+      <w:szCs w:val="96"/>
+    </w:rPr>
+  </w:style>
+  <w:style w:type="character" w:customStyle="1" w:styleId="TitleChar">
+    <w:name w:val="Title Char"/>
+    <w:basedOn w:val="DefaultParagraphFont"/>
+    <w:link w:val="Title"/>
+    <w:uiPriority w:val="10"/>
+    <w:rsid w:val="00F834AB"/>
+    <w:rPr>
+      <w:rFonts w:asciiTheme="majorHAnsi" w:eastAsiaTheme="majorEastAsia" w:hAnsiTheme="majorHAnsi" w:cstheme="majorBidi"/>
+      <w:color w:val="262626" w:themeColor="text1" w:themeTint="D9"/>
+      <w:sz w:val="96"/>
+      <w:szCs w:val="96"/>
+    </w:rPr>
+  </w:style>
+  <w:style w:type="paragraph" w:styleId="Subtitle">
+    <w:name w:val="Subtitle"/>
+    <w:basedOn w:val="Normal"/>
+    <w:next w:val="Normal"/>
+    <w:link w:val="SubtitleChar"/>
+    <w:uiPriority w:val="11"/>
+    <w:qFormat/>
+    <w:rsid w:val="00F834AB"/>
+    <w:pPr>
+      <w:numPr>
+        <w:ilvl w:val="1"/>
+      </w:numPr>
+      <w:spacing w:after="240"/>
+    </w:pPr>
+    <w:rPr>
+      <w:caps/>
+      <w:color w:val="404040" w:themeColor="text1" w:themeTint="BF"/>
+      <w:spacing w:val="20"/>
+      <w:sz w:val="28"/>
+      <w:szCs w:val="28"/>
+    </w:rPr>
+  </w:style>
+  <w:style w:type="character" w:customStyle="1" w:styleId="SubtitleChar">
+    <w:name w:val="Subtitle Char"/>
+    <w:basedOn w:val="DefaultParagraphFont"/>
+    <w:link w:val="Subtitle"/>
+    <w:uiPriority w:val="11"/>
+    <w:rsid w:val="00F834AB"/>
+    <w:rPr>
+      <w:caps/>
+      <w:color w:val="404040" w:themeColor="text1" w:themeTint="BF"/>
+      <w:spacing w:val="20"/>
+      <w:sz w:val="28"/>
+      <w:szCs w:val="28"/>
+    </w:rPr>
+  </w:style>
+  <w:style w:type="character" w:styleId="Strong">
+    <w:name w:val="Strong"/>
+    <w:basedOn w:val="DefaultParagraphFont"/>
+    <w:uiPriority w:val="22"/>
+    <w:qFormat/>
+    <w:rsid w:val="00F834AB"/>
+    <w:rPr>
+      <w:b/>
+      <w:bCs/>
+    </w:rPr>
+  </w:style>
+  <w:style w:type="character" w:styleId="Emphasis">
+    <w:name w:val="Emphasis"/>
+    <w:basedOn w:val="DefaultParagraphFont"/>
+    <w:uiPriority w:val="20"/>
+    <w:qFormat/>
+    <w:rsid w:val="00F834AB"/>
+    <w:rPr>
+      <w:i/>
+      <w:iCs/>
+      <w:color w:val="000000" w:themeColor="text1"/>
+    </w:rPr>
+  </w:style>
+  <w:style w:type="paragraph" w:styleId="NoSpacing">
+    <w:name w:val="No Spacing"/>
+    <w:uiPriority w:val="1"/>
+    <w:qFormat/>
+    <w:rsid w:val="00F834AB"/>
+    <w:pPr>
+      <w:spacing w:after="0" w:line="240" w:lineRule="auto"/>
+    </w:pPr>
+  </w:style>
+  <w:style w:type="paragraph" w:styleId="Quote">
+    <w:name w:val="Quote"/>
+    <w:basedOn w:val="Normal"/>
+    <w:next w:val="Normal"/>
+    <w:link w:val="QuoteChar"/>
+    <w:uiPriority w:val="29"/>
+    <w:qFormat/>
+    <w:rsid w:val="00F834AB"/>
+    <w:pPr>
+      <w:spacing w:before="160"/>
+      <w:ind w:left="720" w:right="720"/>
+      <w:jc w:val="center"/>
+    </w:pPr>
+    <w:rPr>
+      <w:rFonts w:asciiTheme="majorHAnsi" w:eastAsiaTheme="majorEastAsia" w:hAnsiTheme="majorHAnsi" w:cstheme="majorBidi"/>
+      <w:color w:val="000000" w:themeColor="text1"/>
+      <w:sz w:val="24"/>
+      <w:szCs w:val="24"/>
+    </w:rPr>
+  </w:style>
+  <w:style w:type="character" w:customStyle="1" w:styleId="QuoteChar">
+    <w:name w:val="Quote Char"/>
+    <w:basedOn w:val="DefaultParagraphFont"/>
+    <w:link w:val="Quote"/>
+    <w:uiPriority w:val="29"/>
+    <w:rsid w:val="00F834AB"/>
+    <w:rPr>
+      <w:rFonts w:asciiTheme="majorHAnsi" w:eastAsiaTheme="majorEastAsia" w:hAnsiTheme="majorHAnsi" w:cstheme="majorBidi"/>
+      <w:color w:val="000000" w:themeColor="text1"/>
+      <w:sz w:val="24"/>
+      <w:szCs w:val="24"/>
+    </w:rPr>
+  </w:style>
+  <w:style w:type="paragraph" w:styleId="IntenseQuote">
+    <w:name w:val="Intense Quote"/>
+    <w:basedOn w:val="Normal"/>
+    <w:next w:val="Normal"/>
+    <w:link w:val="IntenseQuoteChar"/>
+    <w:uiPriority w:val="30"/>
+    <w:qFormat/>
+    <w:rsid w:val="00F834AB"/>
+    <w:pPr>
+      <w:pBdr>
+        <w:top w:val="single" w:sz="24" w:space="4" w:color="ED7D31" w:themeColor="accent2"/>
+      </w:pBdr>
+      <w:spacing w:before="240" w:after="240" w:line="240" w:lineRule="auto"/>
+      <w:ind w:left="936" w:right="936"/>
+      <w:jc w:val="center"/>
+    </w:pPr>
+    <w:rPr>
+      <w:rFonts w:asciiTheme="majorHAnsi" w:eastAsiaTheme="majorEastAsia" w:hAnsiTheme="majorHAnsi" w:cstheme="majorBidi"/>
+      <w:sz w:val="24"/>
+      <w:szCs w:val="24"/>
+    </w:rPr>
+  </w:style>
+  <w:style w:type="character" w:customStyle="1" w:styleId="IntenseQuoteChar">
+    <w:name w:val="Intense Quote Char"/>
+    <w:basedOn w:val="DefaultParagraphFont"/>
+    <w:link w:val="IntenseQuote"/>
+    <w:uiPriority w:val="30"/>
+    <w:rsid w:val="00F834AB"/>
+    <w:rPr>
+      <w:rFonts w:asciiTheme="majorHAnsi" w:eastAsiaTheme="majorEastAsia" w:hAnsiTheme="majorHAnsi" w:cstheme="majorBidi"/>
+      <w:sz w:val="24"/>
+      <w:szCs w:val="24"/>
+    </w:rPr>
+  </w:style>
+  <w:style w:type="character" w:styleId="SubtleEmphasis">
+    <w:name w:val="Subtle Emphasis"/>
+    <w:basedOn w:val="DefaultParagraphFont"/>
+    <w:uiPriority w:val="19"/>
+    <w:qFormat/>
+    <w:rsid w:val="00F834AB"/>
+    <w:rPr>
+      <w:i/>
+      <w:iCs/>
+      <w:color w:val="595959" w:themeColor="text1" w:themeTint="A6"/>
+    </w:rPr>
+  </w:style>
+  <w:style w:type="character" w:styleId="IntenseEmphasis">
+    <w:name w:val="Intense Emphasis"/>
+    <w:basedOn w:val="DefaultParagraphFont"/>
+    <w:uiPriority w:val="21"/>
+    <w:qFormat/>
+    <w:rsid w:val="00F834AB"/>
+    <w:rPr>
+      <w:b/>
+      <w:bCs/>
+      <w:i/>
+      <w:iCs/>
+      <w:caps w:val="0"/>
+      <w:smallCaps w:val="0"/>
+      <w:strike w:val="0"/>
+      <w:dstrike w:val="0"/>
+      <w:color w:val="ED7D31" w:themeColor="accent2"/>
+    </w:rPr>
+  </w:style>
+  <w:style w:type="character" w:styleId="SubtleReference">
+    <w:name w:val="Subtle Reference"/>
+    <w:basedOn w:val="DefaultParagraphFont"/>
+    <w:uiPriority w:val="31"/>
+    <w:qFormat/>
+    <w:rsid w:val="00F834AB"/>
+    <w:rPr>
+      <w:caps w:val="0"/>
+      <w:smallCaps/>
+      <w:color w:val="404040" w:themeColor="text1" w:themeTint="BF"/>
+      <w:spacing w:val="0"/>
+      <w:u w:val="single" w:color="7F7F7F" w:themeColor="text1" w:themeTint="80"/>
+    </w:rPr>
+  </w:style>
+  <w:style w:type="character" w:styleId="IntenseReference">
+    <w:name w:val="Intense Reference"/>
+    <w:basedOn w:val="DefaultParagraphFont"/>
+    <w:uiPriority w:val="32"/>
+    <w:qFormat/>
+    <w:rsid w:val="00F834AB"/>
+    <w:rPr>
+      <w:b/>
+      <w:bCs/>
+      <w:caps w:val="0"/>
+      <w:smallCaps/>
+      <w:color w:val="auto"/>
+      <w:spacing w:val="0"/>
+      <w:u w:val="single"/>
+    </w:rPr>
+  </w:style>
+  <w:style w:type="character" w:styleId="BookTitle">
+    <w:name w:val="Book Title"/>
+    <w:basedOn w:val="DefaultParagraphFont"/>
+    <w:uiPriority w:val="33"/>
+    <w:qFormat/>
+    <w:rsid w:val="00F834AB"/>
+    <w:rPr>
+      <w:b/>
+      <w:bCs/>
+      <w:caps w:val="0"/>
+      <w:smallCaps/>
+      <w:spacing w:val="0"/>
+    </w:rPr>
+  </w:style>
+  <w:style w:type="paragraph" w:styleId="TOCHeading">
+    <w:name w:val="TOC Heading"/>
+    <w:basedOn w:val="Heading1"/>
+    <w:next w:val="Normal"/>
+    <w:uiPriority w:val="39"/>
+    <w:semiHidden/>
+    <w:unhideWhenUsed/>
+    <w:qFormat/>
+    <w:rsid w:val="00F834AB"/>
+    <w:pPr>
+      <w:outlineLvl w:val="9"/>
+    </w:pPr>
   </w:style>
 </w:styles>
 </file>

</xml_diff>

<commit_message>
Added priority list for nadir ROI and check for mtp input info
</commit_message>
<xml_diff>
--- a/NOMAD Obs Planning Instructions.docx
+++ b/NOMAD Obs Planning Instructions.docx
@@ -3321,13 +3321,938 @@
         <w:rPr>
           <w:lang w:val="en-GB"/>
         </w:rPr>
+        <w:t xml:space="preserve"> measurements</w:t>
+      </w:r>
+    </w:p>
+    <w:p>
+      <w:pPr>
+        <w:rPr>
+          <w:lang w:val="en-GB"/>
+        </w:rPr>
+      </w:pPr>
+    </w:p>
+    <w:p>
+      <w:pPr>
+        <w:rPr>
+          <w:lang w:val="en-GB"/>
+        </w:rPr>
+      </w:pPr>
+      <w:r>
+        <w:rPr>
+          <w:lang w:val="en-GB"/>
+        </w:rPr>
+        <w:t>If desired.</w:t>
+      </w:r>
+    </w:p>
+    <w:p>
+      <w:pPr>
+        <w:rPr>
+          <w:lang w:val="en-GB"/>
+        </w:rPr>
+      </w:pPr>
+    </w:p>
+    <w:p>
+      <w:pPr>
+        <w:pStyle w:val="Heading2"/>
+        <w:rPr>
+          <w:lang w:val="en-GB"/>
+        </w:rPr>
+      </w:pPr>
+      <w:r>
+        <w:rPr>
+          <w:lang w:val="en-GB"/>
+        </w:rPr>
+        <w:t>Targeted observations</w:t>
+      </w:r>
+    </w:p>
+    <w:p>
+      <w:pPr>
+        <w:rPr>
+          <w:lang w:val="en-GB"/>
+        </w:rPr>
+      </w:pPr>
+    </w:p>
+    <w:p>
+      <w:pPr>
+        <w:rPr>
+          <w:lang w:val="en-GB"/>
+        </w:rPr>
+      </w:pPr>
+      <w:r>
+        <w:rPr>
+          <w:lang w:val="en-GB"/>
+        </w:rPr>
+        <w:t>Check t</w:t>
+      </w:r>
+      <w:r>
+        <w:rPr>
+          <w:lang w:val="en-GB"/>
+        </w:rPr>
+        <w:t xml:space="preserve">argeted nadir: </w:t>
+      </w:r>
+    </w:p>
+    <w:p>
+      <w:pPr>
+        <w:rPr>
+          <w:lang w:val="en-GB"/>
+        </w:rPr>
+      </w:pPr>
+      <w:r>
+        <w:rPr>
+          <w:lang w:val="en-GB"/>
+        </w:rPr>
+        <w:t>Curiosity (134/136)</w:t>
+      </w:r>
+    </w:p>
+    <w:p>
+      <w:pPr>
+        <w:rPr>
+          <w:lang w:val="en-GB"/>
+        </w:rPr>
+      </w:pPr>
+      <w:r>
+        <w:rPr>
+          <w:lang w:val="en-GB"/>
+        </w:rPr>
+        <w:t>Francesca surface hydration sites (191)</w:t>
+      </w:r>
+    </w:p>
+    <w:p>
+      <w:pPr>
+        <w:rPr>
+          <w:lang w:val="en-GB"/>
+        </w:rPr>
+      </w:pPr>
+      <w:r>
+        <w:rPr>
+          <w:lang w:val="en-GB"/>
+        </w:rPr>
+        <w:t xml:space="preserve">Add more </w:t>
+      </w:r>
+      <w:r>
+        <w:rPr>
+          <w:lang w:val="en-GB"/>
+        </w:rPr>
+        <w:t>CH4 release sites (134/136)</w:t>
+      </w:r>
+    </w:p>
+    <w:p>
+      <w:pPr>
+        <w:rPr>
+          <w:lang w:val="en-GB"/>
+        </w:rPr>
+      </w:pPr>
+    </w:p>
+    <w:p>
+      <w:pPr>
+        <w:rPr>
+          <w:lang w:val="en-GB"/>
+        </w:rPr>
+      </w:pPr>
+    </w:p>
+    <w:p>
+      <w:pPr>
+        <w:pStyle w:val="Heading2"/>
+        <w:rPr>
+          <w:lang w:val="en-GB"/>
+        </w:rPr>
+      </w:pPr>
+      <w:r>
+        <w:rPr>
+          <w:lang w:val="en-GB"/>
+        </w:rPr>
+        <w:t>Make LNO</w:t>
+      </w:r>
+      <w:r>
+        <w:rPr>
+          <w:lang w:val="en-GB"/>
+        </w:rPr>
+        <w:t>-UVIS joint</w:t>
+      </w:r>
+      <w:r>
+        <w:rPr>
+          <w:lang w:val="en-GB"/>
+        </w:rPr>
         <w:t xml:space="preserve"> </w:t>
       </w:r>
       <w:r>
         <w:rPr>
           <w:lang w:val="en-GB"/>
         </w:rPr>
-        <w:t>measurements</w:t>
+        <w:t>observ</w:t>
+      </w:r>
+      <w:r>
+        <w:rPr>
+          <w:lang w:val="en-GB"/>
+        </w:rPr>
+        <w:t>ation</w:t>
+      </w:r>
+      <w:r>
+        <w:rPr>
+          <w:lang w:val="en-GB"/>
+        </w:rPr>
+        <w:t xml:space="preserve"> list</w:t>
+      </w:r>
+    </w:p>
+    <w:p>
+      <w:pPr>
+        <w:rPr>
+          <w:lang w:val="en-GB"/>
+        </w:rPr>
+      </w:pPr>
+    </w:p>
+    <w:p>
+      <w:pPr>
+        <w:rPr>
+          <w:lang w:val="en-GB"/>
+        </w:rPr>
+      </w:pPr>
+      <w:r>
+        <w:rPr>
+          <w:lang w:val="en-GB"/>
+        </w:rPr>
+        <w:t xml:space="preserve">Place the new generic orbit plan </w:t>
+      </w:r>
+      <w:r>
+        <w:rPr>
+          <w:lang w:val="en-GB"/>
+        </w:rPr>
+        <w:t xml:space="preserve">file in the </w:t>
+      </w:r>
+      <w:proofErr w:type="spellStart"/>
+      <w:r>
+        <w:rPr>
+          <w:lang w:val="en-GB"/>
+        </w:rPr>
+        <w:t>orbit_plans</w:t>
+      </w:r>
+      <w:proofErr w:type="spellEnd"/>
+      <w:r>
+        <w:rPr>
+          <w:lang w:val="en-GB"/>
+        </w:rPr>
+        <w:t>/</w:t>
+      </w:r>
+      <w:proofErr w:type="spellStart"/>
+      <w:r>
+        <w:rPr>
+          <w:lang w:val="en-GB"/>
+        </w:rPr>
+        <w:t>mtpxxx</w:t>
+      </w:r>
+      <w:proofErr w:type="spellEnd"/>
+      <w:r>
+        <w:rPr>
+          <w:lang w:val="en-GB"/>
+        </w:rPr>
+        <w:t xml:space="preserve"> folder and run entire script again</w:t>
+      </w:r>
+      <w:r>
+        <w:rPr>
+          <w:lang w:val="en-GB"/>
+        </w:rPr>
+        <w:t>.</w:t>
+      </w:r>
+    </w:p>
+    <w:p>
+      <w:pPr>
+        <w:rPr>
+          <w:lang w:val="en-GB"/>
+        </w:rPr>
+      </w:pPr>
+      <w:r>
+        <w:rPr>
+          <w:lang w:val="en-GB"/>
+        </w:rPr>
+        <w:t>The LNO-UVIS</w:t>
+      </w:r>
+      <w:r>
+        <w:rPr>
+          <w:lang w:val="en-GB"/>
+        </w:rPr>
+        <w:t xml:space="preserve"> joint observation file </w:t>
+      </w:r>
+      <w:proofErr w:type="gramStart"/>
+      <w:r>
+        <w:rPr>
+          <w:lang w:val="en-GB"/>
+        </w:rPr>
+        <w:t>will be created</w:t>
+      </w:r>
+      <w:proofErr w:type="gramEnd"/>
+      <w:r>
+        <w:rPr>
+          <w:lang w:val="en-GB"/>
+        </w:rPr>
+        <w:t xml:space="preserve"> </w:t>
+      </w:r>
+      <w:r>
+        <w:rPr>
+          <w:lang w:val="en-GB"/>
+        </w:rPr>
+        <w:t xml:space="preserve">in the orbit plan directory. </w:t>
+      </w:r>
+      <w:r>
+        <w:rPr>
+          <w:lang w:val="en-GB"/>
+        </w:rPr>
+        <w:t xml:space="preserve">Send this and the generic orbit plan to </w:t>
+      </w:r>
+      <w:proofErr w:type="spellStart"/>
+      <w:r>
+        <w:rPr>
+          <w:lang w:val="en-GB"/>
+        </w:rPr>
+        <w:t>nomad.iops</w:t>
+      </w:r>
+      <w:proofErr w:type="spellEnd"/>
+    </w:p>
+    <w:p>
+      <w:pPr>
+        <w:rPr>
+          <w:lang w:val="en-GB"/>
+        </w:rPr>
+      </w:pPr>
+    </w:p>
+    <w:p>
+      <w:pPr>
+        <w:rPr>
+          <w:lang w:val="en-GB"/>
+        </w:rPr>
+      </w:pPr>
+    </w:p>
+    <w:p>
+      <w:pPr>
+        <w:pStyle w:val="Heading2"/>
+        <w:rPr>
+          <w:lang w:val="en-GB"/>
+        </w:rPr>
+      </w:pPr>
+      <w:r>
+        <w:rPr>
+          <w:lang w:val="en-GB"/>
+        </w:rPr>
+        <w:t>Make final files</w:t>
+      </w:r>
+    </w:p>
+    <w:p>
+      <w:pPr>
+        <w:rPr>
+          <w:lang w:val="en-GB"/>
+        </w:rPr>
+      </w:pPr>
+      <w:r>
+        <w:rPr>
+          <w:lang w:val="en-GB"/>
+        </w:rPr>
+        <w:t>I</w:t>
+      </w:r>
+      <w:r>
+        <w:rPr>
+          <w:lang w:val="en-GB"/>
+        </w:rPr>
+        <w:t xml:space="preserve">f all is ok then place </w:t>
+      </w:r>
+      <w:r>
+        <w:rPr>
+          <w:lang w:val="en-GB"/>
+        </w:rPr>
+        <w:t>generic orbit plan</w:t>
+      </w:r>
+      <w:r>
+        <w:rPr>
+          <w:lang w:val="en-GB"/>
+        </w:rPr>
+        <w:t xml:space="preserve"> in the </w:t>
+      </w:r>
+      <w:proofErr w:type="spellStart"/>
+      <w:r>
+        <w:rPr>
+          <w:lang w:val="en-GB"/>
+        </w:rPr>
+        <w:t>orbit_plans</w:t>
+      </w:r>
+      <w:proofErr w:type="spellEnd"/>
+      <w:r>
+        <w:rPr>
+          <w:lang w:val="en-GB"/>
+        </w:rPr>
+        <w:t>/</w:t>
+      </w:r>
+      <w:proofErr w:type="spellStart"/>
+      <w:r>
+        <w:rPr>
+          <w:lang w:val="en-GB"/>
+        </w:rPr>
+        <w:t>mtpxxx</w:t>
+      </w:r>
+      <w:proofErr w:type="spellEnd"/>
+      <w:r>
+        <w:rPr>
+          <w:lang w:val="en-GB"/>
+        </w:rPr>
+        <w:t xml:space="preserve"> folder and run entire script again</w:t>
+      </w:r>
+    </w:p>
+    <w:p>
+      <w:pPr>
+        <w:rPr>
+          <w:lang w:val="en-GB"/>
+        </w:rPr>
+      </w:pPr>
+      <w:r>
+        <w:rPr>
+          <w:lang w:val="en-GB"/>
+        </w:rPr>
+        <w:t>F</w:t>
+      </w:r>
+      <w:r>
+        <w:rPr>
+          <w:lang w:val="en-GB"/>
+        </w:rPr>
+        <w:t xml:space="preserve">inal orbit plan </w:t>
+      </w:r>
+      <w:proofErr w:type="gramStart"/>
+      <w:r>
+        <w:rPr>
+          <w:lang w:val="en-GB"/>
+        </w:rPr>
+        <w:t>will be placed</w:t>
+      </w:r>
+      <w:proofErr w:type="gramEnd"/>
+      <w:r>
+        <w:rPr>
+          <w:lang w:val="en-GB"/>
+        </w:rPr>
+        <w:t xml:space="preserve"> in </w:t>
+      </w:r>
+      <w:r>
+        <w:rPr>
+          <w:lang w:val="en-GB"/>
+        </w:rPr>
+        <w:t>base directory.</w:t>
+      </w:r>
+    </w:p>
+    <w:p>
+      <w:pPr>
+        <w:rPr>
+          <w:lang w:val="en-GB"/>
+        </w:rPr>
+      </w:pPr>
+      <w:r>
+        <w:rPr>
+          <w:lang w:val="en-GB"/>
+        </w:rPr>
+        <w:t xml:space="preserve">If there are no errors, place the final orbit plan in the </w:t>
+      </w:r>
+      <w:proofErr w:type="spellStart"/>
+      <w:r>
+        <w:rPr>
+          <w:lang w:val="en-GB"/>
+        </w:rPr>
+        <w:t>orbit_plans</w:t>
+      </w:r>
+      <w:proofErr w:type="spellEnd"/>
+      <w:r>
+        <w:rPr>
+          <w:lang w:val="en-GB"/>
+        </w:rPr>
+        <w:t>/</w:t>
+      </w:r>
+      <w:proofErr w:type="spellStart"/>
+      <w:r>
+        <w:rPr>
+          <w:lang w:val="en-GB"/>
+        </w:rPr>
+        <w:t>mtpxxx</w:t>
+      </w:r>
+      <w:proofErr w:type="spellEnd"/>
+      <w:r>
+        <w:rPr>
+          <w:lang w:val="en-GB"/>
+        </w:rPr>
+        <w:t xml:space="preserve"> folder and run the entire script again.</w:t>
+      </w:r>
+    </w:p>
+    <w:p>
+      <w:pPr>
+        <w:rPr>
+          <w:lang w:val="en-GB"/>
+        </w:rPr>
+      </w:pPr>
+      <w:r>
+        <w:rPr>
+          <w:lang w:val="en-GB"/>
+        </w:rPr>
+        <w:t>T</w:t>
+      </w:r>
+      <w:r>
+        <w:rPr>
+          <w:lang w:val="en-GB"/>
+        </w:rPr>
+        <w:t xml:space="preserve">he </w:t>
+      </w:r>
+      <w:r>
+        <w:rPr>
+          <w:lang w:val="en-GB"/>
+        </w:rPr>
+        <w:t xml:space="preserve">output COP row </w:t>
+      </w:r>
+      <w:r>
+        <w:rPr>
+          <w:lang w:val="en-GB"/>
+        </w:rPr>
+        <w:t xml:space="preserve">files </w:t>
+      </w:r>
+      <w:proofErr w:type="gramStart"/>
+      <w:r>
+        <w:rPr>
+          <w:lang w:val="en-GB"/>
+        </w:rPr>
+        <w:t>will be generated</w:t>
+      </w:r>
+      <w:proofErr w:type="gramEnd"/>
+      <w:r>
+        <w:rPr>
+          <w:lang w:val="en-GB"/>
+        </w:rPr>
+        <w:t xml:space="preserve"> in </w:t>
+      </w:r>
+      <w:proofErr w:type="spellStart"/>
+      <w:r>
+        <w:rPr>
+          <w:lang w:val="en-GB"/>
+        </w:rPr>
+        <w:t>cop_rows</w:t>
+      </w:r>
+      <w:proofErr w:type="spellEnd"/>
+      <w:r>
+        <w:rPr>
+          <w:lang w:val="en-GB"/>
+        </w:rPr>
+        <w:t>/</w:t>
+      </w:r>
+      <w:proofErr w:type="spellStart"/>
+      <w:r>
+        <w:rPr>
+          <w:lang w:val="en-GB"/>
+        </w:rPr>
+        <w:t>mtpxxx</w:t>
+      </w:r>
+      <w:proofErr w:type="spellEnd"/>
+      <w:r>
+        <w:rPr>
+          <w:lang w:val="en-GB"/>
+        </w:rPr>
+        <w:t xml:space="preserve"> folder:</w:t>
+      </w:r>
+    </w:p>
+    <w:p>
+      <w:pPr>
+        <w:rPr>
+          <w:lang w:val="en-GB"/>
+        </w:rPr>
+      </w:pPr>
+      <w:r>
+        <w:rPr>
+          <w:lang w:val="en-GB"/>
+        </w:rPr>
+        <w:t xml:space="preserve">#this and the other </w:t>
+      </w:r>
+      <w:proofErr w:type="spellStart"/>
+      <w:r>
+        <w:rPr>
+          <w:lang w:val="en-GB"/>
+        </w:rPr>
+        <w:t>ir</w:t>
+      </w:r>
+      <w:proofErr w:type="spellEnd"/>
+      <w:r>
+        <w:rPr>
+          <w:lang w:val="en-GB"/>
+        </w:rPr>
+        <w:t xml:space="preserve"> cop rows should be checked (compare to summary files from </w:t>
+      </w:r>
+      <w:proofErr w:type="spellStart"/>
+      <w:r>
+        <w:rPr>
+          <w:lang w:val="en-GB"/>
+        </w:rPr>
+        <w:t>bojan</w:t>
+      </w:r>
+      <w:proofErr w:type="spellEnd"/>
+      <w:r>
+        <w:rPr>
+          <w:lang w:val="en-GB"/>
+        </w:rPr>
+        <w:t>/</w:t>
+      </w:r>
+      <w:proofErr w:type="spellStart"/>
+      <w:r>
+        <w:rPr>
+          <w:lang w:val="en-GB"/>
+        </w:rPr>
+        <w:t>claudio</w:t>
+      </w:r>
+      <w:proofErr w:type="spellEnd"/>
+      <w:r>
+        <w:rPr>
+          <w:lang w:val="en-GB"/>
+        </w:rPr>
+        <w:t>), particularly timings and number of rows in files</w:t>
+      </w:r>
+    </w:p>
+    <w:p>
+      <w:pPr>
+        <w:rPr>
+          <w:lang w:val="en-GB"/>
+        </w:rPr>
+      </w:pPr>
+      <w:r>
+        <w:rPr>
+          <w:lang w:val="en-GB"/>
+        </w:rPr>
+        <w:t xml:space="preserve">LNO occultations </w:t>
+      </w:r>
+      <w:proofErr w:type="gramStart"/>
+      <w:r>
+        <w:rPr>
+          <w:lang w:val="en-GB"/>
+        </w:rPr>
+        <w:t>are implemented</w:t>
+      </w:r>
+      <w:proofErr w:type="gramEnd"/>
+      <w:r>
+        <w:rPr>
+          <w:lang w:val="en-GB"/>
+        </w:rPr>
+        <w:t>. I</w:t>
+      </w:r>
+      <w:r>
+        <w:rPr>
+          <w:lang w:val="en-GB"/>
+        </w:rPr>
+        <w:t>n</w:t>
+      </w:r>
+      <w:r>
+        <w:rPr>
+          <w:lang w:val="en-GB"/>
+        </w:rPr>
+        <w:t xml:space="preserve"> the</w:t>
+      </w:r>
+      <w:r>
+        <w:rPr>
+          <w:lang w:val="en-GB"/>
+        </w:rPr>
+        <w:t xml:space="preserve"> </w:t>
+      </w:r>
+      <w:proofErr w:type="gramStart"/>
+      <w:r>
+        <w:rPr>
+          <w:lang w:val="en-GB"/>
+        </w:rPr>
+        <w:t>5th</w:t>
+      </w:r>
+      <w:proofErr w:type="gramEnd"/>
+      <w:r>
+        <w:rPr>
+          <w:lang w:val="en-GB"/>
+        </w:rPr>
+        <w:t xml:space="preserve"> column</w:t>
+      </w:r>
+      <w:r>
+        <w:rPr>
+          <w:lang w:val="en-GB"/>
+        </w:rPr>
+        <w:t>, 0 is changed to 1.</w:t>
+      </w:r>
+    </w:p>
+    <w:p>
+      <w:pPr>
+        <w:rPr>
+          <w:lang w:val="en-GB"/>
+        </w:rPr>
+      </w:pPr>
+    </w:p>
+    <w:p>
+      <w:pPr>
+        <w:rPr>
+          <w:lang w:val="en-GB"/>
+        </w:rPr>
+      </w:pPr>
+      <w:r>
+        <w:rPr>
+          <w:lang w:val="en-GB"/>
+        </w:rPr>
+        <w:t>The j</w:t>
+      </w:r>
+      <w:r>
+        <w:rPr>
+          <w:lang w:val="en-GB"/>
+        </w:rPr>
+        <w:t>oint occultation file</w:t>
+      </w:r>
+      <w:r>
+        <w:rPr>
+          <w:lang w:val="en-GB"/>
+        </w:rPr>
+        <w:t xml:space="preserve"> </w:t>
+      </w:r>
+      <w:proofErr w:type="gramStart"/>
+      <w:r>
+        <w:rPr>
+          <w:lang w:val="en-GB"/>
+        </w:rPr>
+        <w:t>is created</w:t>
+      </w:r>
+      <w:proofErr w:type="gramEnd"/>
+      <w:r>
+        <w:rPr>
+          <w:lang w:val="en-GB"/>
+        </w:rPr>
+        <w:t xml:space="preserve"> </w:t>
+      </w:r>
+      <w:r>
+        <w:rPr>
+          <w:lang w:val="en-GB"/>
+        </w:rPr>
+        <w:t xml:space="preserve">for </w:t>
+      </w:r>
+      <w:r>
+        <w:rPr>
+          <w:lang w:val="en-GB"/>
+        </w:rPr>
+        <w:t>the ACS</w:t>
+      </w:r>
+      <w:r>
+        <w:rPr>
+          <w:lang w:val="en-GB"/>
+        </w:rPr>
+        <w:t xml:space="preserve"> team. This </w:t>
+      </w:r>
+      <w:proofErr w:type="gramStart"/>
+      <w:r>
+        <w:rPr>
+          <w:lang w:val="en-GB"/>
+        </w:rPr>
+        <w:t>will be sent</w:t>
+      </w:r>
+      <w:proofErr w:type="gramEnd"/>
+      <w:r>
+        <w:rPr>
+          <w:lang w:val="en-GB"/>
+        </w:rPr>
+        <w:t xml:space="preserve"> by </w:t>
+      </w:r>
+      <w:proofErr w:type="spellStart"/>
+      <w:r>
+        <w:rPr>
+          <w:lang w:val="en-GB"/>
+        </w:rPr>
+        <w:t>bojan</w:t>
+      </w:r>
+      <w:proofErr w:type="spellEnd"/>
+      <w:r>
+        <w:rPr>
+          <w:lang w:val="en-GB"/>
+        </w:rPr>
+        <w:t>/</w:t>
+      </w:r>
+      <w:proofErr w:type="spellStart"/>
+      <w:r>
+        <w:rPr>
+          <w:lang w:val="en-GB"/>
+        </w:rPr>
+        <w:t>claudio</w:t>
+      </w:r>
+      <w:proofErr w:type="spellEnd"/>
+      <w:r>
+        <w:rPr>
+          <w:lang w:val="en-GB"/>
+        </w:rPr>
+        <w:t xml:space="preserve"> to the </w:t>
+      </w:r>
+      <w:proofErr w:type="spellStart"/>
+      <w:r>
+        <w:rPr>
+          <w:lang w:val="en-GB"/>
+        </w:rPr>
+        <w:t>soc.</w:t>
+      </w:r>
+      <w:proofErr w:type="spellEnd"/>
+    </w:p>
+    <w:p>
+      <w:pPr>
+        <w:rPr>
+          <w:lang w:val="en-GB"/>
+        </w:rPr>
+      </w:pPr>
+    </w:p>
+    <w:p>
+      <w:pPr>
+        <w:rPr>
+          <w:lang w:val="en-GB"/>
+        </w:rPr>
+      </w:pPr>
+    </w:p>
+    <w:p>
+      <w:pPr>
+        <w:pStyle w:val="Heading2"/>
+        <w:rPr>
+          <w:lang w:val="en-GB"/>
+        </w:rPr>
+      </w:pPr>
+      <w:r>
+        <w:rPr>
+          <w:lang w:val="en-GB"/>
+        </w:rPr>
+        <w:lastRenderedPageBreak/>
+        <w:t>Calibration file</w:t>
+      </w:r>
+    </w:p>
+    <w:p>
+      <w:pPr>
+        <w:rPr>
+          <w:lang w:val="en-GB"/>
+        </w:rPr>
+      </w:pPr>
+      <w:r>
+        <w:rPr>
+          <w:lang w:val="en-GB"/>
+        </w:rPr>
+        <w:t>The c</w:t>
+      </w:r>
+      <w:r>
+        <w:rPr>
+          <w:lang w:val="en-GB"/>
+        </w:rPr>
+        <w:t xml:space="preserve">alibration file </w:t>
+      </w:r>
+      <w:proofErr w:type="gramStart"/>
+      <w:r>
+        <w:rPr>
+          <w:lang w:val="en-GB"/>
+        </w:rPr>
+        <w:t>must be filled in</w:t>
+      </w:r>
+      <w:proofErr w:type="gramEnd"/>
+      <w:r>
+        <w:rPr>
+          <w:lang w:val="en-GB"/>
+        </w:rPr>
+        <w:t xml:space="preserve"> manually. Use values from solar_calibrations.xlsx file for </w:t>
+      </w:r>
+      <w:proofErr w:type="spellStart"/>
+      <w:r>
+        <w:rPr>
+          <w:lang w:val="en-GB"/>
+        </w:rPr>
+        <w:t>miniscans</w:t>
+      </w:r>
+      <w:proofErr w:type="spellEnd"/>
+      <w:r>
+        <w:rPr>
+          <w:lang w:val="en-GB"/>
+        </w:rPr>
+        <w:t>/</w:t>
+      </w:r>
+      <w:proofErr w:type="spellStart"/>
+      <w:r>
+        <w:rPr>
+          <w:lang w:val="en-GB"/>
+        </w:rPr>
+        <w:t>fullscans</w:t>
+      </w:r>
+      <w:proofErr w:type="spellEnd"/>
+      <w:r>
+        <w:rPr>
+          <w:lang w:val="en-GB"/>
+        </w:rPr>
+        <w:t xml:space="preserve">. See previous </w:t>
+      </w:r>
+      <w:proofErr w:type="spellStart"/>
+      <w:r>
+        <w:rPr>
+          <w:lang w:val="en-GB"/>
+        </w:rPr>
+        <w:t>mtps</w:t>
+      </w:r>
+      <w:proofErr w:type="spellEnd"/>
+      <w:r>
+        <w:rPr>
+          <w:lang w:val="en-GB"/>
+        </w:rPr>
+        <w:t xml:space="preserve"> for examples.</w:t>
+      </w:r>
+    </w:p>
+    <w:p>
+      <w:pPr>
+        <w:rPr>
+          <w:lang w:val="en-GB"/>
+        </w:rPr>
+      </w:pPr>
+    </w:p>
+    <w:p>
+      <w:pPr>
+        <w:rPr>
+          <w:lang w:val="en-GB"/>
+        </w:rPr>
+      </w:pPr>
+      <w:r>
+        <w:rPr>
+          <w:lang w:val="en-GB"/>
+        </w:rPr>
+        <w:t xml:space="preserve">#send all files in the </w:t>
+      </w:r>
+      <w:proofErr w:type="spellStart"/>
+      <w:r>
+        <w:rPr>
+          <w:lang w:val="en-GB"/>
+        </w:rPr>
+        <w:t>cop_row</w:t>
+      </w:r>
+      <w:proofErr w:type="spellEnd"/>
+      <w:r>
+        <w:rPr>
+          <w:lang w:val="en-GB"/>
+        </w:rPr>
+        <w:t>/</w:t>
+      </w:r>
+      <w:proofErr w:type="spellStart"/>
+      <w:r>
+        <w:rPr>
+          <w:lang w:val="en-GB"/>
+        </w:rPr>
+        <w:t>mtpxxx</w:t>
+      </w:r>
+      <w:proofErr w:type="spellEnd"/>
+      <w:r>
+        <w:rPr>
+          <w:lang w:val="en-GB"/>
+        </w:rPr>
+        <w:t xml:space="preserve"> folder to nomad.iops@aeronomie.be</w:t>
+      </w:r>
+    </w:p>
+    <w:p>
+      <w:pPr>
+        <w:pStyle w:val="Heading2"/>
+        <w:rPr>
+          <w:lang w:val="en-GB"/>
+        </w:rPr>
+      </w:pPr>
+    </w:p>
+    <w:p>
+      <w:pPr>
+        <w:pStyle w:val="Heading2"/>
+        <w:rPr>
+          <w:lang w:val="en-GB"/>
+        </w:rPr>
+      </w:pPr>
+      <w:r>
+        <w:rPr>
+          <w:lang w:val="en-GB"/>
+        </w:rPr>
+        <w:t>Rerun when UVIS COP rows are ready</w:t>
       </w:r>
     </w:p>
     <w:p>
@@ -3345,19 +4270,6 @@
           <w:lang w:val="en-GB"/>
         </w:rPr>
       </w:pPr>
-      <w:r>
-        <w:rPr>
-          <w:lang w:val="en-GB"/>
-        </w:rPr>
-        <w:t>If desired.</w:t>
-      </w:r>
-    </w:p>
-    <w:p>
-      <w:pPr>
-        <w:rPr>
-          <w:lang w:val="en-GB"/>
-        </w:rPr>
-      </w:pPr>
     </w:p>
     <w:p>
       <w:pPr>
@@ -3370,112 +4282,79 @@
         <w:rPr>
           <w:lang w:val="en-GB"/>
         </w:rPr>
-        <w:t>Targeted observations</w:t>
-      </w:r>
-    </w:p>
-    <w:p>
-      <w:pPr>
-        <w:rPr>
-          <w:lang w:val="en-GB"/>
-        </w:rPr>
-      </w:pPr>
-    </w:p>
-    <w:p>
-      <w:pPr>
-        <w:rPr>
-          <w:lang w:val="en-GB"/>
-        </w:rPr>
-      </w:pPr>
-      <w:r>
-        <w:rPr>
-          <w:lang w:val="en-GB"/>
-        </w:rPr>
-        <w:t>Check t</w:t>
-      </w:r>
-      <w:r>
-        <w:rPr>
-          <w:lang w:val="en-GB"/>
-        </w:rPr>
-        <w:t xml:space="preserve">argeted nadir: </w:t>
-      </w:r>
-    </w:p>
-    <w:p>
-      <w:pPr>
-        <w:rPr>
-          <w:lang w:val="en-GB"/>
-        </w:rPr>
-      </w:pPr>
-      <w:r>
-        <w:rPr>
-          <w:lang w:val="en-GB"/>
-        </w:rPr>
-        <w:t>Curiosity (134/136)</w:t>
-      </w:r>
-    </w:p>
-    <w:p>
-      <w:pPr>
-        <w:rPr>
-          <w:lang w:val="en-GB"/>
-        </w:rPr>
-      </w:pPr>
-      <w:r>
-        <w:rPr>
-          <w:lang w:val="en-GB"/>
-        </w:rPr>
-        <w:t>Francesca surface hydration sites (191)</w:t>
-      </w:r>
-    </w:p>
-    <w:p>
-      <w:pPr>
-        <w:rPr>
-          <w:lang w:val="en-GB"/>
-        </w:rPr>
-      </w:pPr>
-      <w:r>
-        <w:rPr>
-          <w:lang w:val="en-GB"/>
-        </w:rPr>
-        <w:t xml:space="preserve">Add more </w:t>
-      </w:r>
-      <w:r>
-        <w:rPr>
-          <w:lang w:val="en-GB"/>
-        </w:rPr>
-        <w:t>CH4 release sites (134/136)</w:t>
-      </w:r>
-    </w:p>
-    <w:p>
-      <w:pPr>
-        <w:rPr>
-          <w:lang w:val="en-GB"/>
-        </w:rPr>
-      </w:pPr>
-    </w:p>
-    <w:p>
-      <w:pPr>
-        <w:rPr>
-          <w:lang w:val="en-GB"/>
-        </w:rPr>
-      </w:pPr>
-    </w:p>
-    <w:p>
-      <w:pPr>
-        <w:pStyle w:val="Heading2"/>
-        <w:rPr>
-          <w:lang w:val="en-GB"/>
-        </w:rPr>
-      </w:pPr>
-      <w:r>
-        <w:rPr>
-          <w:lang w:val="en-GB"/>
-        </w:rPr>
-        <w:t>Make LNO</w:t>
-      </w:r>
-      <w:r>
-        <w:rPr>
-          <w:lang w:val="en-GB"/>
-        </w:rPr>
-        <w:t>-UVIS joint</w:t>
+        <w:t>Update website</w:t>
+      </w:r>
+    </w:p>
+    <w:p>
+      <w:pPr>
+        <w:rPr>
+          <w:lang w:val="en-GB"/>
+        </w:rPr>
+      </w:pPr>
+      <w:r>
+        <w:rPr>
+          <w:lang w:val="en-GB"/>
+        </w:rPr>
+        <w:t>Run step5</w:t>
+      </w:r>
+    </w:p>
+    <w:p>
+      <w:pPr>
+        <w:rPr>
+          <w:lang w:val="en-GB"/>
+        </w:rPr>
+      </w:pPr>
+      <w:r>
+        <w:rPr>
+          <w:lang w:val="en-GB"/>
+        </w:rPr>
+        <w:t>Then log in to Tethys, change directory to “</w:t>
+      </w:r>
+      <w:r>
+        <w:rPr>
+          <w:lang w:val="en-GB"/>
+        </w:rPr>
+        <w:t>/</w:t>
+      </w:r>
+      <w:proofErr w:type="spellStart"/>
+      <w:r>
+        <w:rPr>
+          <w:lang w:val="en-GB"/>
+        </w:rPr>
+        <w:t>bira-iasb</w:t>
+      </w:r>
+      <w:proofErr w:type="spellEnd"/>
+      <w:r>
+        <w:rPr>
+          <w:lang w:val="en-GB"/>
+        </w:rPr>
+        <w:t>/websites/dev/mars&gt;</w:t>
+      </w:r>
+      <w:r>
+        <w:rPr>
+          <w:lang w:val="en-GB"/>
+        </w:rPr>
+        <w:t>”</w:t>
+      </w:r>
+    </w:p>
+    <w:p>
+      <w:pPr>
+        <w:rPr>
+          <w:lang w:val="en-GB"/>
+        </w:rPr>
+      </w:pPr>
+      <w:r>
+        <w:rPr>
+          <w:lang w:val="en-GB"/>
+        </w:rPr>
+        <w:t xml:space="preserve">Then </w:t>
+      </w:r>
+      <w:proofErr w:type="gramStart"/>
+      <w:r>
+        <w:rPr>
+          <w:lang w:val="en-GB"/>
+        </w:rPr>
+        <w:t xml:space="preserve">run </w:t>
       </w:r>
       <w:r>
         <w:rPr>
@@ -3487,631 +4366,202 @@
         <w:rPr>
           <w:lang w:val="en-GB"/>
         </w:rPr>
-        <w:t>observ</w:t>
-      </w:r>
-      <w:r>
-        <w:rPr>
-          <w:lang w:val="en-GB"/>
-        </w:rPr>
-        <w:t>ation</w:t>
-      </w:r>
-      <w:r>
-        <w:rPr>
-          <w:lang w:val="en-GB"/>
-        </w:rPr>
-        <w:t xml:space="preserve"> list</w:t>
-      </w:r>
-    </w:p>
-    <w:p>
-      <w:pPr>
-        <w:rPr>
-          <w:lang w:val="en-GB"/>
-        </w:rPr>
-      </w:pPr>
-    </w:p>
-    <w:p>
-      <w:pPr>
-        <w:rPr>
-          <w:lang w:val="en-GB"/>
-        </w:rPr>
-      </w:pPr>
-      <w:r>
-        <w:rPr>
-          <w:lang w:val="en-GB"/>
-        </w:rPr>
-        <w:t xml:space="preserve">Place the new generic orbit plan </w:t>
-      </w:r>
-      <w:r>
-        <w:rPr>
-          <w:lang w:val="en-GB"/>
-        </w:rPr>
-        <w:t xml:space="preserve">file in the </w:t>
+        <w:t>“</w:t>
+      </w:r>
+      <w:proofErr w:type="gramEnd"/>
+      <w:r>
+        <w:rPr>
+          <w:lang w:val="en-GB"/>
+        </w:rPr>
+        <w:t>./sync_to_prod.sh</w:t>
+      </w:r>
+      <w:r>
+        <w:rPr>
+          <w:lang w:val="en-GB"/>
+        </w:rPr>
+        <w:t>”</w:t>
+      </w:r>
+    </w:p>
+    <w:p>
+      <w:pPr>
+        <w:rPr>
+          <w:lang w:val="en-GB"/>
+        </w:rPr>
+      </w:pPr>
+    </w:p>
+    <w:p>
+      <w:pPr>
+        <w:rPr>
+          <w:lang w:val="en-GB"/>
+        </w:rPr>
+      </w:pPr>
+    </w:p>
+    <w:p>
+      <w:pPr>
+        <w:rPr>
+          <w:lang w:val="en-GB"/>
+        </w:rPr>
+      </w:pPr>
+    </w:p>
+    <w:p>
+      <w:pPr>
+        <w:pStyle w:val="Heading1"/>
+        <w:rPr>
+          <w:lang w:val="en-GB"/>
+        </w:rPr>
+      </w:pPr>
+      <w:r>
+        <w:rPr>
+          <w:lang w:val="en-GB"/>
+        </w:rPr>
+        <w:t>Important things to remember:</w:t>
+      </w:r>
+    </w:p>
+    <w:p>
+      <w:pPr>
+        <w:rPr>
+          <w:lang w:val="en-GB"/>
+        </w:rPr>
+      </w:pPr>
+      <w:proofErr w:type="gramStart"/>
+      <w:r>
+        <w:rPr>
+          <w:lang w:val="en-GB"/>
+        </w:rPr>
+        <w:t>1st</w:t>
+      </w:r>
+      <w:proofErr w:type="gramEnd"/>
+      <w:r>
+        <w:rPr>
+          <w:lang w:val="en-GB"/>
+        </w:rPr>
+        <w:t xml:space="preserve"> observation after OCM slot should always be LNO+UVIS to keep instrument warm</w:t>
+      </w:r>
+    </w:p>
+    <w:p>
+      <w:pPr>
+        <w:rPr>
+          <w:lang w:val="en-GB"/>
+        </w:rPr>
+      </w:pPr>
+    </w:p>
+    <w:p>
+      <w:pPr>
+        <w:rPr>
+          <w:lang w:val="en-GB"/>
+        </w:rPr>
+      </w:pPr>
+      <w:r>
+        <w:rPr>
+          <w:lang w:val="en-GB"/>
+        </w:rPr>
+        <w:t xml:space="preserve">Check starting orbit matches with </w:t>
       </w:r>
       <w:proofErr w:type="spellStart"/>
       <w:r>
         <w:rPr>
           <w:lang w:val="en-GB"/>
         </w:rPr>
-        <w:t>orbit_plans</w:t>
+        <w:t>Bojan</w:t>
       </w:r>
       <w:proofErr w:type="spellEnd"/>
       <w:r>
         <w:rPr>
           <w:lang w:val="en-GB"/>
         </w:rPr>
-        <w:t>/</w:t>
+        <w:t>/Claudio</w:t>
+      </w:r>
+    </w:p>
+    <w:p>
+      <w:pPr>
+        <w:rPr>
+          <w:lang w:val="en-GB"/>
+        </w:rPr>
+      </w:pPr>
+      <w:r>
+        <w:rPr>
+          <w:lang w:val="en-GB"/>
+        </w:rPr>
+        <w:t xml:space="preserve">Check number of orbits in file matches with </w:t>
       </w:r>
       <w:proofErr w:type="spellStart"/>
       <w:r>
         <w:rPr>
           <w:lang w:val="en-GB"/>
         </w:rPr>
-        <w:t>mtpxxx</w:t>
+        <w:t>Bojan</w:t>
       </w:r>
       <w:proofErr w:type="spellEnd"/>
       <w:r>
         <w:rPr>
           <w:lang w:val="en-GB"/>
         </w:rPr>
-        <w:t xml:space="preserve"> folder and run entire script again</w:t>
-      </w:r>
-      <w:r>
-        <w:rPr>
-          <w:lang w:val="en-GB"/>
-        </w:rPr>
-        <w:t>.</w:t>
-      </w:r>
-    </w:p>
-    <w:p>
-      <w:pPr>
-        <w:rPr>
-          <w:lang w:val="en-GB"/>
-        </w:rPr>
-      </w:pPr>
-      <w:r>
-        <w:rPr>
-          <w:lang w:val="en-GB"/>
-        </w:rPr>
-        <w:t>The LNO-UVIS</w:t>
-      </w:r>
-      <w:r>
-        <w:rPr>
-          <w:lang w:val="en-GB"/>
-        </w:rPr>
-        <w:t xml:space="preserve"> joint observation file </w:t>
-      </w:r>
-      <w:proofErr w:type="gramStart"/>
-      <w:r>
-        <w:rPr>
-          <w:lang w:val="en-GB"/>
-        </w:rPr>
-        <w:t>will be created</w:t>
-      </w:r>
-      <w:proofErr w:type="gramEnd"/>
-      <w:r>
-        <w:rPr>
-          <w:lang w:val="en-GB"/>
-        </w:rPr>
-        <w:t xml:space="preserve"> </w:t>
-      </w:r>
-      <w:r>
-        <w:rPr>
-          <w:lang w:val="en-GB"/>
-        </w:rPr>
-        <w:t xml:space="preserve">in the orbit plan directory. </w:t>
-      </w:r>
-      <w:r>
-        <w:rPr>
-          <w:lang w:val="en-GB"/>
-        </w:rPr>
-        <w:t xml:space="preserve">Send this and the generic orbit plan to </w:t>
-      </w:r>
-      <w:proofErr w:type="spellStart"/>
-      <w:r>
-        <w:rPr>
-          <w:lang w:val="en-GB"/>
-        </w:rPr>
-        <w:t>nomad.iops</w:t>
-      </w:r>
-      <w:proofErr w:type="spellEnd"/>
-    </w:p>
-    <w:p>
-      <w:pPr>
-        <w:rPr>
-          <w:lang w:val="en-GB"/>
-        </w:rPr>
-      </w:pPr>
-    </w:p>
-    <w:p>
-      <w:pPr>
-        <w:rPr>
-          <w:lang w:val="en-GB"/>
-        </w:rPr>
-      </w:pPr>
-    </w:p>
-    <w:p>
-      <w:pPr>
-        <w:pStyle w:val="Heading2"/>
-        <w:rPr>
-          <w:lang w:val="en-GB"/>
-        </w:rPr>
-      </w:pPr>
-      <w:r>
-        <w:rPr>
-          <w:lang w:val="en-GB"/>
-        </w:rPr>
-        <w:t>Make final files</w:t>
-      </w:r>
-    </w:p>
-    <w:p>
-      <w:pPr>
-        <w:rPr>
-          <w:lang w:val="en-GB"/>
-        </w:rPr>
-      </w:pPr>
-      <w:r>
-        <w:rPr>
-          <w:lang w:val="en-GB"/>
-        </w:rPr>
-        <w:t>I</w:t>
-      </w:r>
-      <w:r>
-        <w:rPr>
-          <w:lang w:val="en-GB"/>
-        </w:rPr>
-        <w:t xml:space="preserve">f all is ok then place </w:t>
-      </w:r>
-      <w:r>
-        <w:rPr>
-          <w:lang w:val="en-GB"/>
-        </w:rPr>
-        <w:t>generic orbit plan</w:t>
-      </w:r>
-      <w:r>
-        <w:rPr>
-          <w:lang w:val="en-GB"/>
-        </w:rPr>
-        <w:t xml:space="preserve"> in the </w:t>
-      </w:r>
-      <w:proofErr w:type="spellStart"/>
-      <w:r>
-        <w:rPr>
-          <w:lang w:val="en-GB"/>
-        </w:rPr>
-        <w:t>orbit_plans</w:t>
-      </w:r>
-      <w:proofErr w:type="spellEnd"/>
-      <w:r>
-        <w:rPr>
-          <w:lang w:val="en-GB"/>
-        </w:rPr>
-        <w:t>/</w:t>
-      </w:r>
-      <w:proofErr w:type="spellStart"/>
-      <w:r>
-        <w:rPr>
-          <w:lang w:val="en-GB"/>
-        </w:rPr>
-        <w:t>mtpxxx</w:t>
-      </w:r>
-      <w:proofErr w:type="spellEnd"/>
-      <w:r>
-        <w:rPr>
-          <w:lang w:val="en-GB"/>
-        </w:rPr>
-        <w:t xml:space="preserve"> folder and run entire script again</w:t>
-      </w:r>
-    </w:p>
-    <w:p>
-      <w:pPr>
-        <w:rPr>
-          <w:lang w:val="en-GB"/>
-        </w:rPr>
-      </w:pPr>
-      <w:r>
-        <w:rPr>
-          <w:lang w:val="en-GB"/>
-        </w:rPr>
-        <w:t>F</w:t>
-      </w:r>
-      <w:r>
-        <w:rPr>
-          <w:lang w:val="en-GB"/>
-        </w:rPr>
-        <w:t xml:space="preserve">inal orbit plan </w:t>
-      </w:r>
-      <w:proofErr w:type="gramStart"/>
-      <w:r>
-        <w:rPr>
-          <w:lang w:val="en-GB"/>
-        </w:rPr>
-        <w:t>will be placed</w:t>
-      </w:r>
-      <w:proofErr w:type="gramEnd"/>
-      <w:r>
-        <w:rPr>
-          <w:lang w:val="en-GB"/>
-        </w:rPr>
-        <w:t xml:space="preserve"> in </w:t>
-      </w:r>
-      <w:r>
-        <w:rPr>
-          <w:lang w:val="en-GB"/>
-        </w:rPr>
-        <w:t>base directory.</w:t>
-      </w:r>
-    </w:p>
-    <w:p>
-      <w:pPr>
-        <w:rPr>
-          <w:lang w:val="en-GB"/>
-        </w:rPr>
-      </w:pPr>
-      <w:r>
-        <w:rPr>
-          <w:lang w:val="en-GB"/>
-        </w:rPr>
-        <w:t xml:space="preserve">If there are no errors, place the final orbit plan in the </w:t>
-      </w:r>
-      <w:proofErr w:type="spellStart"/>
-      <w:r>
-        <w:rPr>
-          <w:lang w:val="en-GB"/>
-        </w:rPr>
-        <w:t>orbit_plans</w:t>
-      </w:r>
-      <w:proofErr w:type="spellEnd"/>
-      <w:r>
-        <w:rPr>
-          <w:lang w:val="en-GB"/>
-        </w:rPr>
-        <w:t>/</w:t>
-      </w:r>
-      <w:proofErr w:type="spellStart"/>
-      <w:r>
-        <w:rPr>
-          <w:lang w:val="en-GB"/>
-        </w:rPr>
-        <w:t>mtpxxx</w:t>
-      </w:r>
-      <w:proofErr w:type="spellEnd"/>
-      <w:r>
-        <w:rPr>
-          <w:lang w:val="en-GB"/>
-        </w:rPr>
-        <w:t xml:space="preserve"> folder and run the entire script again.</w:t>
-      </w:r>
-    </w:p>
-    <w:p>
-      <w:pPr>
-        <w:rPr>
-          <w:lang w:val="en-GB"/>
-        </w:rPr>
-      </w:pPr>
-      <w:r>
-        <w:rPr>
-          <w:lang w:val="en-GB"/>
-        </w:rPr>
-        <w:t>T</w:t>
-      </w:r>
-      <w:r>
-        <w:rPr>
-          <w:lang w:val="en-GB"/>
-        </w:rPr>
-        <w:t xml:space="preserve">he </w:t>
-      </w:r>
-      <w:r>
-        <w:rPr>
-          <w:lang w:val="en-GB"/>
-        </w:rPr>
-        <w:t xml:space="preserve">output COP row </w:t>
-      </w:r>
-      <w:r>
-        <w:rPr>
-          <w:lang w:val="en-GB"/>
-        </w:rPr>
-        <w:t xml:space="preserve">files </w:t>
-      </w:r>
-      <w:proofErr w:type="gramStart"/>
-      <w:r>
-        <w:rPr>
-          <w:lang w:val="en-GB"/>
-        </w:rPr>
-        <w:t>will be generated</w:t>
-      </w:r>
-      <w:proofErr w:type="gramEnd"/>
-      <w:r>
-        <w:rPr>
-          <w:lang w:val="en-GB"/>
-        </w:rPr>
-        <w:t xml:space="preserve"> in </w:t>
-      </w:r>
-      <w:proofErr w:type="spellStart"/>
-      <w:r>
-        <w:rPr>
-          <w:lang w:val="en-GB"/>
-        </w:rPr>
-        <w:t>cop_rows</w:t>
-      </w:r>
-      <w:proofErr w:type="spellEnd"/>
-      <w:r>
-        <w:rPr>
-          <w:lang w:val="en-GB"/>
-        </w:rPr>
-        <w:t>/</w:t>
-      </w:r>
-      <w:proofErr w:type="spellStart"/>
-      <w:r>
-        <w:rPr>
-          <w:lang w:val="en-GB"/>
-        </w:rPr>
-        <w:t>mtpxxx</w:t>
-      </w:r>
-      <w:proofErr w:type="spellEnd"/>
-      <w:r>
-        <w:rPr>
-          <w:lang w:val="en-GB"/>
-        </w:rPr>
-        <w:t xml:space="preserve"> folder:</w:t>
-      </w:r>
-    </w:p>
-    <w:p>
-      <w:pPr>
-        <w:rPr>
-          <w:lang w:val="en-GB"/>
-        </w:rPr>
-      </w:pPr>
-      <w:r>
-        <w:rPr>
-          <w:lang w:val="en-GB"/>
-        </w:rPr>
-        <w:t xml:space="preserve">#this and the other </w:t>
-      </w:r>
-      <w:proofErr w:type="spellStart"/>
-      <w:r>
-        <w:rPr>
-          <w:lang w:val="en-GB"/>
-        </w:rPr>
-        <w:t>ir</w:t>
-      </w:r>
-      <w:proofErr w:type="spellEnd"/>
-      <w:r>
-        <w:rPr>
-          <w:lang w:val="en-GB"/>
-        </w:rPr>
-        <w:t xml:space="preserve"> cop rows should be checked (compare to summary files from </w:t>
-      </w:r>
-      <w:proofErr w:type="spellStart"/>
-      <w:r>
-        <w:rPr>
-          <w:lang w:val="en-GB"/>
-        </w:rPr>
-        <w:t>bojan</w:t>
-      </w:r>
-      <w:proofErr w:type="spellEnd"/>
-      <w:r>
-        <w:rPr>
-          <w:lang w:val="en-GB"/>
-        </w:rPr>
-        <w:t>/</w:t>
-      </w:r>
-      <w:proofErr w:type="spellStart"/>
-      <w:r>
-        <w:rPr>
-          <w:lang w:val="en-GB"/>
-        </w:rPr>
-        <w:t>claudio</w:t>
-      </w:r>
-      <w:proofErr w:type="spellEnd"/>
-      <w:r>
-        <w:rPr>
-          <w:lang w:val="en-GB"/>
-        </w:rPr>
-        <w:t>), particularly timings and number of rows in files</w:t>
-      </w:r>
-    </w:p>
-    <w:p>
-      <w:pPr>
-        <w:rPr>
-          <w:lang w:val="en-GB"/>
-        </w:rPr>
-      </w:pPr>
-      <w:r>
-        <w:rPr>
-          <w:lang w:val="en-GB"/>
-        </w:rPr>
-        <w:t xml:space="preserve">LNO </w:t>
-      </w:r>
-      <w:r>
-        <w:rPr>
-          <w:lang w:val="en-GB"/>
-        </w:rPr>
-        <w:t xml:space="preserve">occultations </w:t>
-      </w:r>
-      <w:proofErr w:type="gramStart"/>
-      <w:r>
-        <w:rPr>
-          <w:lang w:val="en-GB"/>
-        </w:rPr>
-        <w:t>are implemented</w:t>
-      </w:r>
-      <w:proofErr w:type="gramEnd"/>
-      <w:r>
-        <w:rPr>
-          <w:lang w:val="en-GB"/>
-        </w:rPr>
-        <w:t>. I</w:t>
-      </w:r>
-      <w:r>
-        <w:rPr>
-          <w:lang w:val="en-GB"/>
-        </w:rPr>
-        <w:t>n</w:t>
-      </w:r>
-      <w:r>
-        <w:rPr>
-          <w:lang w:val="en-GB"/>
-        </w:rPr>
-        <w:t xml:space="preserve"> the</w:t>
-      </w:r>
-      <w:r>
-        <w:rPr>
-          <w:lang w:val="en-GB"/>
-        </w:rPr>
-        <w:t xml:space="preserve"> </w:t>
-      </w:r>
-      <w:proofErr w:type="gramStart"/>
-      <w:r>
-        <w:rPr>
-          <w:lang w:val="en-GB"/>
-        </w:rPr>
-        <w:t>5th</w:t>
-      </w:r>
-      <w:proofErr w:type="gramEnd"/>
-      <w:r>
-        <w:rPr>
-          <w:lang w:val="en-GB"/>
-        </w:rPr>
-        <w:t xml:space="preserve"> column</w:t>
-      </w:r>
-      <w:r>
-        <w:rPr>
-          <w:lang w:val="en-GB"/>
-        </w:rPr>
-        <w:t>, 0 is changed to 1.</w:t>
-      </w:r>
-    </w:p>
-    <w:p>
-      <w:pPr>
-        <w:rPr>
-          <w:lang w:val="en-GB"/>
-        </w:rPr>
-      </w:pPr>
-    </w:p>
-    <w:p>
-      <w:pPr>
-        <w:rPr>
-          <w:lang w:val="en-GB"/>
-        </w:rPr>
-      </w:pPr>
-      <w:r>
-        <w:rPr>
-          <w:lang w:val="en-GB"/>
-        </w:rPr>
-        <w:t>The j</w:t>
-      </w:r>
-      <w:r>
-        <w:rPr>
-          <w:lang w:val="en-GB"/>
-        </w:rPr>
-        <w:t>oint occultation file</w:t>
-      </w:r>
-      <w:r>
-        <w:rPr>
-          <w:lang w:val="en-GB"/>
-        </w:rPr>
-        <w:t xml:space="preserve"> </w:t>
-      </w:r>
-      <w:proofErr w:type="gramStart"/>
-      <w:r>
-        <w:rPr>
-          <w:lang w:val="en-GB"/>
-        </w:rPr>
-        <w:t>is created</w:t>
-      </w:r>
-      <w:proofErr w:type="gramEnd"/>
-      <w:r>
-        <w:rPr>
-          <w:lang w:val="en-GB"/>
-        </w:rPr>
-        <w:t xml:space="preserve"> </w:t>
-      </w:r>
-      <w:r>
-        <w:rPr>
-          <w:lang w:val="en-GB"/>
-        </w:rPr>
-        <w:t xml:space="preserve">for </w:t>
-      </w:r>
-      <w:r>
-        <w:rPr>
-          <w:lang w:val="en-GB"/>
-        </w:rPr>
-        <w:t>the ACS</w:t>
-      </w:r>
-      <w:r>
-        <w:rPr>
-          <w:lang w:val="en-GB"/>
-        </w:rPr>
-        <w:t xml:space="preserve"> team. This </w:t>
-      </w:r>
-      <w:proofErr w:type="gramStart"/>
-      <w:r>
-        <w:rPr>
-          <w:lang w:val="en-GB"/>
-        </w:rPr>
-        <w:t>will be sent</w:t>
-      </w:r>
-      <w:proofErr w:type="gramEnd"/>
-      <w:r>
-        <w:rPr>
-          <w:lang w:val="en-GB"/>
-        </w:rPr>
-        <w:t xml:space="preserve"> by </w:t>
-      </w:r>
-      <w:proofErr w:type="spellStart"/>
-      <w:r>
-        <w:rPr>
-          <w:lang w:val="en-GB"/>
-        </w:rPr>
-        <w:t>bojan</w:t>
-      </w:r>
-      <w:proofErr w:type="spellEnd"/>
-      <w:r>
-        <w:rPr>
-          <w:lang w:val="en-GB"/>
-        </w:rPr>
-        <w:t>/</w:t>
-      </w:r>
-      <w:proofErr w:type="spellStart"/>
-      <w:r>
-        <w:rPr>
-          <w:lang w:val="en-GB"/>
-        </w:rPr>
-        <w:t>claudio</w:t>
-      </w:r>
-      <w:proofErr w:type="spellEnd"/>
-      <w:r>
-        <w:rPr>
-          <w:lang w:val="en-GB"/>
-        </w:rPr>
-        <w:t xml:space="preserve"> to the </w:t>
-      </w:r>
-      <w:proofErr w:type="spellStart"/>
-      <w:r>
-        <w:rPr>
-          <w:lang w:val="en-GB"/>
-        </w:rPr>
-        <w:t>soc.</w:t>
-      </w:r>
-      <w:proofErr w:type="spellEnd"/>
-    </w:p>
-    <w:p>
-      <w:pPr>
-        <w:rPr>
-          <w:lang w:val="en-GB"/>
-        </w:rPr>
-      </w:pPr>
-    </w:p>
-    <w:p>
-      <w:pPr>
-        <w:rPr>
-          <w:lang w:val="en-GB"/>
-        </w:rPr>
-      </w:pPr>
-    </w:p>
-    <w:p>
-      <w:pPr>
-        <w:pStyle w:val="Heading2"/>
+        <w:t>/Claudio</w:t>
+      </w:r>
+    </w:p>
+    <w:p>
+      <w:pPr>
+        <w:rPr>
+          <w:lang w:val="en-GB"/>
+        </w:rPr>
+      </w:pPr>
+    </w:p>
+    <w:p>
+      <w:pPr>
+        <w:rPr>
+          <w:lang w:val="en-GB"/>
+        </w:rPr>
+      </w:pPr>
+    </w:p>
+    <w:p>
+      <w:pPr>
+        <w:rPr>
+          <w:lang w:val="en-GB"/>
+        </w:rPr>
+      </w:pPr>
+      <w:r>
+        <w:rPr>
+          <w:lang w:val="en-GB"/>
+        </w:rPr>
+        <w:t>Remember to check what calibrations there are, and send calibration COP rows separately!</w:t>
+      </w:r>
+    </w:p>
+    <w:p>
+      <w:pPr>
+        <w:rPr>
+          <w:lang w:val="en-GB"/>
+        </w:rPr>
+      </w:pPr>
+    </w:p>
+    <w:p>
+      <w:pPr>
+        <w:rPr>
+          <w:lang w:val="en-GB"/>
+        </w:rPr>
+      </w:pPr>
+    </w:p>
+    <w:p>
+      <w:pPr>
+        <w:rPr>
+          <w:lang w:val="en-GB"/>
+        </w:rPr>
+      </w:pPr>
+    </w:p>
+    <w:p>
+      <w:pPr>
+        <w:rPr>
+          <w:lang w:val="en-GB"/>
+        </w:rPr>
+      </w:pPr>
+      <w:r>
+        <w:rPr>
+          <w:lang w:val="en-GB"/>
+        </w:rPr>
+        <w:t>Add manually to comment section where required:</w:t>
+      </w:r>
+    </w:p>
+    <w:p>
+      <w:pPr>
         <w:rPr>
           <w:lang w:val="en-GB"/>
         </w:rPr>
@@ -4121,438 +4571,6 @@
           <w:lang w:val="en-GB"/>
         </w:rPr>
         <w:lastRenderedPageBreak/>
-        <w:t>Calibration file</w:t>
-      </w:r>
-    </w:p>
-    <w:p>
-      <w:pPr>
-        <w:rPr>
-          <w:lang w:val="en-GB"/>
-        </w:rPr>
-      </w:pPr>
-      <w:r>
-        <w:rPr>
-          <w:lang w:val="en-GB"/>
-        </w:rPr>
-        <w:t>The c</w:t>
-      </w:r>
-      <w:r>
-        <w:rPr>
-          <w:lang w:val="en-GB"/>
-        </w:rPr>
-        <w:t xml:space="preserve">alibration file </w:t>
-      </w:r>
-      <w:proofErr w:type="gramStart"/>
-      <w:r>
-        <w:rPr>
-          <w:lang w:val="en-GB"/>
-        </w:rPr>
-        <w:t>must be filled in</w:t>
-      </w:r>
-      <w:proofErr w:type="gramEnd"/>
-      <w:r>
-        <w:rPr>
-          <w:lang w:val="en-GB"/>
-        </w:rPr>
-        <w:t xml:space="preserve"> manually. Use values from solar_calibrations.xlsx file for </w:t>
-      </w:r>
-      <w:proofErr w:type="spellStart"/>
-      <w:r>
-        <w:rPr>
-          <w:lang w:val="en-GB"/>
-        </w:rPr>
-        <w:t>miniscans</w:t>
-      </w:r>
-      <w:proofErr w:type="spellEnd"/>
-      <w:r>
-        <w:rPr>
-          <w:lang w:val="en-GB"/>
-        </w:rPr>
-        <w:t>/</w:t>
-      </w:r>
-      <w:proofErr w:type="spellStart"/>
-      <w:r>
-        <w:rPr>
-          <w:lang w:val="en-GB"/>
-        </w:rPr>
-        <w:t>fullscans</w:t>
-      </w:r>
-      <w:proofErr w:type="spellEnd"/>
-      <w:r>
-        <w:rPr>
-          <w:lang w:val="en-GB"/>
-        </w:rPr>
-        <w:t xml:space="preserve">. See previous </w:t>
-      </w:r>
-      <w:proofErr w:type="spellStart"/>
-      <w:r>
-        <w:rPr>
-          <w:lang w:val="en-GB"/>
-        </w:rPr>
-        <w:t>mtps</w:t>
-      </w:r>
-      <w:proofErr w:type="spellEnd"/>
-      <w:r>
-        <w:rPr>
-          <w:lang w:val="en-GB"/>
-        </w:rPr>
-        <w:t xml:space="preserve"> for examples.</w:t>
-      </w:r>
-    </w:p>
-    <w:p>
-      <w:pPr>
-        <w:rPr>
-          <w:lang w:val="en-GB"/>
-        </w:rPr>
-      </w:pPr>
-    </w:p>
-    <w:p>
-      <w:pPr>
-        <w:rPr>
-          <w:lang w:val="en-GB"/>
-        </w:rPr>
-      </w:pPr>
-      <w:r>
-        <w:rPr>
-          <w:lang w:val="en-GB"/>
-        </w:rPr>
-        <w:t xml:space="preserve">#send all files in the </w:t>
-      </w:r>
-      <w:proofErr w:type="spellStart"/>
-      <w:r>
-        <w:rPr>
-          <w:lang w:val="en-GB"/>
-        </w:rPr>
-        <w:t>cop_row</w:t>
-      </w:r>
-      <w:proofErr w:type="spellEnd"/>
-      <w:r>
-        <w:rPr>
-          <w:lang w:val="en-GB"/>
-        </w:rPr>
-        <w:t>/</w:t>
-      </w:r>
-      <w:proofErr w:type="spellStart"/>
-      <w:r>
-        <w:rPr>
-          <w:lang w:val="en-GB"/>
-        </w:rPr>
-        <w:t>mtpxxx</w:t>
-      </w:r>
-      <w:proofErr w:type="spellEnd"/>
-      <w:r>
-        <w:rPr>
-          <w:lang w:val="en-GB"/>
-        </w:rPr>
-        <w:t xml:space="preserve"> folder to nomad.iops@aeronomie.be</w:t>
-      </w:r>
-    </w:p>
-    <w:p>
-      <w:pPr>
-        <w:rPr>
-          <w:lang w:val="en-GB"/>
-        </w:rPr>
-      </w:pPr>
-    </w:p>
-    <w:p>
-      <w:pPr>
-        <w:pStyle w:val="Heading2"/>
-        <w:rPr>
-          <w:lang w:val="en-GB"/>
-        </w:rPr>
-      </w:pPr>
-      <w:r>
-        <w:rPr>
-          <w:lang w:val="en-GB"/>
-        </w:rPr>
-        <w:t>Update website</w:t>
-      </w:r>
-    </w:p>
-    <w:p>
-      <w:pPr>
-        <w:rPr>
-          <w:lang w:val="en-GB"/>
-        </w:rPr>
-      </w:pPr>
-      <w:r>
-        <w:rPr>
-          <w:lang w:val="en-GB"/>
-        </w:rPr>
-        <w:t>Run step5</w:t>
-      </w:r>
-    </w:p>
-    <w:p>
-      <w:pPr>
-        <w:rPr>
-          <w:lang w:val="en-GB"/>
-        </w:rPr>
-      </w:pPr>
-      <w:r>
-        <w:rPr>
-          <w:lang w:val="en-GB"/>
-        </w:rPr>
-        <w:t>Then log in to Tethys, change directory to “</w:t>
-      </w:r>
-      <w:r>
-        <w:rPr>
-          <w:lang w:val="en-GB"/>
-        </w:rPr>
-        <w:t>/</w:t>
-      </w:r>
-      <w:proofErr w:type="spellStart"/>
-      <w:r>
-        <w:rPr>
-          <w:lang w:val="en-GB"/>
-        </w:rPr>
-        <w:t>bira-iasb</w:t>
-      </w:r>
-      <w:proofErr w:type="spellEnd"/>
-      <w:r>
-        <w:rPr>
-          <w:lang w:val="en-GB"/>
-        </w:rPr>
-        <w:t>/websites/dev/mars&gt;</w:t>
-      </w:r>
-      <w:r>
-        <w:rPr>
-          <w:lang w:val="en-GB"/>
-        </w:rPr>
-        <w:t>”</w:t>
-      </w:r>
-    </w:p>
-    <w:p>
-      <w:pPr>
-        <w:rPr>
-          <w:lang w:val="en-GB"/>
-        </w:rPr>
-      </w:pPr>
-      <w:r>
-        <w:rPr>
-          <w:lang w:val="en-GB"/>
-        </w:rPr>
-        <w:t xml:space="preserve">Then </w:t>
-      </w:r>
-      <w:proofErr w:type="gramStart"/>
-      <w:r>
-        <w:rPr>
-          <w:lang w:val="en-GB"/>
-        </w:rPr>
-        <w:t xml:space="preserve">run </w:t>
-      </w:r>
-      <w:r>
-        <w:rPr>
-          <w:lang w:val="en-GB"/>
-        </w:rPr>
-        <w:t xml:space="preserve"> </w:t>
-      </w:r>
-      <w:r>
-        <w:rPr>
-          <w:lang w:val="en-GB"/>
-        </w:rPr>
-        <w:t>“</w:t>
-      </w:r>
-      <w:proofErr w:type="gramEnd"/>
-      <w:r>
-        <w:rPr>
-          <w:lang w:val="en-GB"/>
-        </w:rPr>
-        <w:t>./sync_to_prod.sh</w:t>
-      </w:r>
-      <w:r>
-        <w:rPr>
-          <w:lang w:val="en-GB"/>
-        </w:rPr>
-        <w:t>”</w:t>
-      </w:r>
-    </w:p>
-    <w:p>
-      <w:pPr>
-        <w:rPr>
-          <w:lang w:val="en-GB"/>
-        </w:rPr>
-      </w:pPr>
-    </w:p>
-    <w:p>
-      <w:pPr>
-        <w:rPr>
-          <w:lang w:val="en-GB"/>
-        </w:rPr>
-      </w:pPr>
-    </w:p>
-    <w:p>
-      <w:pPr>
-        <w:rPr>
-          <w:lang w:val="en-GB"/>
-        </w:rPr>
-      </w:pPr>
-    </w:p>
-    <w:p>
-      <w:pPr>
-        <w:pStyle w:val="Heading1"/>
-        <w:rPr>
-          <w:lang w:val="en-GB"/>
-        </w:rPr>
-      </w:pPr>
-      <w:r>
-        <w:rPr>
-          <w:lang w:val="en-GB"/>
-        </w:rPr>
-        <w:t>Important things to remember:</w:t>
-      </w:r>
-    </w:p>
-    <w:p>
-      <w:pPr>
-        <w:rPr>
-          <w:lang w:val="en-GB"/>
-        </w:rPr>
-      </w:pPr>
-      <w:proofErr w:type="gramStart"/>
-      <w:r>
-        <w:rPr>
-          <w:lang w:val="en-GB"/>
-        </w:rPr>
-        <w:t>1st</w:t>
-      </w:r>
-      <w:proofErr w:type="gramEnd"/>
-      <w:r>
-        <w:rPr>
-          <w:lang w:val="en-GB"/>
-        </w:rPr>
-        <w:t xml:space="preserve"> observation after OCM slot should always be LNO+UVIS to keep instrument warm</w:t>
-      </w:r>
-    </w:p>
-    <w:p>
-      <w:pPr>
-        <w:rPr>
-          <w:lang w:val="en-GB"/>
-        </w:rPr>
-      </w:pPr>
-    </w:p>
-    <w:p>
-      <w:pPr>
-        <w:rPr>
-          <w:lang w:val="en-GB"/>
-        </w:rPr>
-      </w:pPr>
-      <w:r>
-        <w:rPr>
-          <w:lang w:val="en-GB"/>
-        </w:rPr>
-        <w:t xml:space="preserve">Check starting orbit matches with </w:t>
-      </w:r>
-      <w:proofErr w:type="spellStart"/>
-      <w:r>
-        <w:rPr>
-          <w:lang w:val="en-GB"/>
-        </w:rPr>
-        <w:t>Bojan</w:t>
-      </w:r>
-      <w:proofErr w:type="spellEnd"/>
-      <w:r>
-        <w:rPr>
-          <w:lang w:val="en-GB"/>
-        </w:rPr>
-        <w:t>/Claudio</w:t>
-      </w:r>
-    </w:p>
-    <w:p>
-      <w:pPr>
-        <w:rPr>
-          <w:lang w:val="en-GB"/>
-        </w:rPr>
-      </w:pPr>
-      <w:r>
-        <w:rPr>
-          <w:lang w:val="en-GB"/>
-        </w:rPr>
-        <w:t xml:space="preserve">Check number of orbits in file matches with </w:t>
-      </w:r>
-      <w:proofErr w:type="spellStart"/>
-      <w:r>
-        <w:rPr>
-          <w:lang w:val="en-GB"/>
-        </w:rPr>
-        <w:t>Bojan</w:t>
-      </w:r>
-      <w:proofErr w:type="spellEnd"/>
-      <w:r>
-        <w:rPr>
-          <w:lang w:val="en-GB"/>
-        </w:rPr>
-        <w:t>/Claudio</w:t>
-      </w:r>
-    </w:p>
-    <w:p>
-      <w:pPr>
-        <w:rPr>
-          <w:lang w:val="en-GB"/>
-        </w:rPr>
-      </w:pPr>
-    </w:p>
-    <w:p>
-      <w:pPr>
-        <w:rPr>
-          <w:lang w:val="en-GB"/>
-        </w:rPr>
-      </w:pPr>
-    </w:p>
-    <w:p>
-      <w:pPr>
-        <w:rPr>
-          <w:lang w:val="en-GB"/>
-        </w:rPr>
-      </w:pPr>
-      <w:r>
-        <w:rPr>
-          <w:lang w:val="en-GB"/>
-        </w:rPr>
-        <w:t>Remember to check what calibrations there are, and send calibration COP rows separately!</w:t>
-      </w:r>
-    </w:p>
-    <w:p>
-      <w:pPr>
-        <w:rPr>
-          <w:lang w:val="en-GB"/>
-        </w:rPr>
-      </w:pPr>
-    </w:p>
-    <w:p>
-      <w:pPr>
-        <w:rPr>
-          <w:lang w:val="en-GB"/>
-        </w:rPr>
-      </w:pPr>
-    </w:p>
-    <w:p>
-      <w:pPr>
-        <w:rPr>
-          <w:lang w:val="en-GB"/>
-        </w:rPr>
-      </w:pPr>
-    </w:p>
-    <w:p>
-      <w:pPr>
-        <w:rPr>
-          <w:lang w:val="en-GB"/>
-        </w:rPr>
-      </w:pPr>
-      <w:r>
-        <w:rPr>
-          <w:lang w:val="en-GB"/>
-        </w:rPr>
-        <w:t>Add manually to comment section where required:</w:t>
-      </w:r>
-    </w:p>
-    <w:p>
-      <w:pPr>
-        <w:rPr>
-          <w:lang w:val="en-GB"/>
-        </w:rPr>
-      </w:pPr>
-      <w:r>
-        <w:rPr>
-          <w:lang w:val="en-GB"/>
-        </w:rPr>
         <w:t>&amp;</w:t>
       </w:r>
       <w:proofErr w:type="spellStart"/>

</xml_diff>